<commit_message>
Added the Spring FXML and Partial Gradle Doc
</commit_message>
<xml_diff>
--- a/Captol2/Tehnologi soiftware.docx
+++ b/Captol2/Tehnologi soiftware.docx
@@ -33,18 +33,96 @@
           <w:sz w:val="24"/>
           <w:szCs w:val="24"/>
         </w:rPr>
-        <w:t xml:space="preserve">Astfel software-ul poate fi vazut ca partea care este variabila a unui calculator si hardware-ul partea </w:t>
-      </w:r>
-      <w:proofErr w:type="gramStart"/>
-      <w:r>
-        <w:rPr>
-          <w:rFonts w:ascii="Times New Roman" w:hAnsi="Times New Roman" w:cs="Times New Roman"/>
-          <w:sz w:val="24"/>
-          <w:szCs w:val="24"/>
-        </w:rPr>
-        <w:t>invariabila .</w:t>
-      </w:r>
-      <w:proofErr w:type="gramEnd"/>
+        <w:t xml:space="preserve">Astfel software-ul poate fi vazut ca partea care este variabila a unui calculator si hardware-ul partea invariabila . </w:t>
+      </w:r>
+    </w:p>
+    <w:p>
+      <w:pPr>
+        <w:ind w:firstLine="720"/>
+        <w:rPr>
+          <w:rFonts w:ascii="Times New Roman" w:hAnsi="Times New Roman" w:cs="Times New Roman"/>
+          <w:sz w:val="24"/>
+          <w:szCs w:val="24"/>
+        </w:rPr>
+      </w:pPr>
+      <w:r>
+        <w:rPr>
+          <w:rFonts w:ascii="Times New Roman" w:hAnsi="Times New Roman" w:cs="Times New Roman"/>
+          <w:sz w:val="24"/>
+          <w:szCs w:val="24"/>
+        </w:rPr>
+        <w:t xml:space="preserve"> Software-ul este des divizat in aplicati software si software de sistem.  Aplicatile software sunt programe care realizeaza o sarcina  in care utilizatorul este direct </w:t>
+      </w:r>
+      <w:r>
+        <w:rPr>
+          <w:rFonts w:ascii="Times New Roman" w:hAnsi="Times New Roman" w:cs="Times New Roman"/>
+          <w:sz w:val="24"/>
+          <w:szCs w:val="24"/>
+        </w:rPr>
+        <w:t xml:space="preserve">interesat de rezultat. Software de sistem se refera la software-ul care include sistemul de operare  si orice program care il ajuta </w:t>
+      </w:r>
+      <w:r>
+        <w:rPr>
+          <w:rFonts w:ascii="Times New Roman" w:hAnsi="Times New Roman" w:cs="Times New Roman"/>
+          <w:sz w:val="24"/>
+          <w:szCs w:val="24"/>
+        </w:rPr>
+        <w:t>.</w:t>
+      </w:r>
+    </w:p>
+    <w:p>
+      <w:pPr>
+        <w:ind w:firstLine="720"/>
+        <w:rPr>
+          <w:rFonts w:ascii="Times New Roman" w:hAnsi="Times New Roman" w:cs="Times New Roman"/>
+          <w:sz w:val="24"/>
+          <w:szCs w:val="24"/>
+        </w:rPr>
+      </w:pPr>
+      <w:r>
+        <w:rPr>
+          <w:rFonts w:ascii="Times New Roman" w:hAnsi="Times New Roman" w:cs="Times New Roman"/>
+          <w:sz w:val="24"/>
+          <w:szCs w:val="24"/>
+        </w:rPr>
+        <w:t xml:space="preserve">Uneori abreviat ca SW sau S / W, software-ul este o colecție de instrucțiuni care permit utilizatorului să interacționeze cu hardware-ul său, un calculator , sau să îndeplinească sarcini. Fără software, majoritatea calculatoarelor ar fi inutile. </w:t>
+      </w:r>
+    </w:p>
+    <w:p>
+      <w:pPr>
+        <w:ind w:firstLine="720"/>
+        <w:rPr>
+          <w:rFonts w:ascii="Times New Roman" w:hAnsi="Times New Roman" w:cs="Times New Roman"/>
+          <w:sz w:val="24"/>
+          <w:szCs w:val="24"/>
+        </w:rPr>
+      </w:pPr>
+      <w:r>
+        <w:rPr>
+          <w:rFonts w:ascii="Times New Roman" w:hAnsi="Times New Roman" w:cs="Times New Roman"/>
+          <w:sz w:val="24"/>
+          <w:szCs w:val="24"/>
+        </w:rPr>
+        <w:t>Software-ul este creat de un programator care scrie instructiuni folosind un un limbaj de programare pentru a ii spune software-ului cum sa functioneze si ce sa faca. Odata ce programul este coplet, el este compilat intr-un limbaj ce calculatorul il poate  intelege.</w:t>
+      </w:r>
+    </w:p>
+    <w:p>
+      <w:pPr>
+        <w:ind w:firstLine="720"/>
+        <w:rPr>
+          <w:rFonts w:ascii="Times New Roman" w:hAnsi="Times New Roman" w:cs="Times New Roman"/>
+          <w:sz w:val="24"/>
+          <w:szCs w:val="24"/>
+        </w:rPr>
+      </w:pPr>
+      <w:r>
+        <w:rPr>
+          <w:rFonts w:ascii="Times New Roman" w:hAnsi="Times New Roman" w:cs="Times New Roman"/>
+          <w:sz w:val="24"/>
+          <w:szCs w:val="24"/>
+        </w:rPr>
+        <w:t>Deseori se face confuzia intre termenul software si program. Desigur termenii de software și de program sunt utilizați în mod interschimbabil, deoarece deseori se referă la același lucru în utilizarea zilnică</w:t>
+      </w:r>
       <w:r>
         <w:rPr>
           <w:rFonts w:ascii="Times New Roman" w:hAnsi="Times New Roman" w:cs="Times New Roman"/>
@@ -53,217 +131,13 @@
         </w:rPr>
         <w:t xml:space="preserve"> </w:t>
       </w:r>
-    </w:p>
-    <w:p>
-      <w:pPr>
-        <w:ind w:firstLine="720"/>
-        <w:rPr>
-          <w:rFonts w:ascii="Times New Roman" w:hAnsi="Times New Roman" w:cs="Times New Roman"/>
-          <w:sz w:val="24"/>
-          <w:szCs w:val="24"/>
-        </w:rPr>
-      </w:pPr>
-      <w:r>
-        <w:rPr>
-          <w:rFonts w:ascii="Times New Roman" w:hAnsi="Times New Roman" w:cs="Times New Roman"/>
-          <w:sz w:val="24"/>
-          <w:szCs w:val="24"/>
-        </w:rPr>
-        <w:t xml:space="preserve"> Software-ul este des divizat in aplicati software si software de sistem.  Aplicatile software sunt programe care realizeaza o </w:t>
-      </w:r>
-      <w:proofErr w:type="gramStart"/>
-      <w:r>
-        <w:rPr>
-          <w:rFonts w:ascii="Times New Roman" w:hAnsi="Times New Roman" w:cs="Times New Roman"/>
-          <w:sz w:val="24"/>
-          <w:szCs w:val="24"/>
-        </w:rPr>
-        <w:t>sarcina  in</w:t>
-      </w:r>
-      <w:proofErr w:type="gramEnd"/>
-      <w:r>
-        <w:rPr>
-          <w:rFonts w:ascii="Times New Roman" w:hAnsi="Times New Roman" w:cs="Times New Roman"/>
-          <w:sz w:val="24"/>
-          <w:szCs w:val="24"/>
-        </w:rPr>
-        <w:t xml:space="preserve"> care utilizatorul este direct </w:t>
-      </w:r>
-      <w:r>
-        <w:rPr>
-          <w:rFonts w:ascii="Times New Roman" w:hAnsi="Times New Roman" w:cs="Times New Roman"/>
-          <w:sz w:val="24"/>
-          <w:szCs w:val="24"/>
-        </w:rPr>
-        <w:t xml:space="preserve">interesat de rezultat. Software de sistem se refera la software-ul care include sistemul de </w:t>
-      </w:r>
-      <w:proofErr w:type="gramStart"/>
-      <w:r>
-        <w:rPr>
-          <w:rFonts w:ascii="Times New Roman" w:hAnsi="Times New Roman" w:cs="Times New Roman"/>
-          <w:sz w:val="24"/>
-          <w:szCs w:val="24"/>
-        </w:rPr>
-        <w:t>operare  si</w:t>
-      </w:r>
-      <w:proofErr w:type="gramEnd"/>
-      <w:r>
-        <w:rPr>
-          <w:rFonts w:ascii="Times New Roman" w:hAnsi="Times New Roman" w:cs="Times New Roman"/>
-          <w:sz w:val="24"/>
-          <w:szCs w:val="24"/>
-        </w:rPr>
-        <w:t xml:space="preserve"> orice program care il ajuta </w:t>
-      </w:r>
-      <w:r>
-        <w:rPr>
-          <w:rFonts w:ascii="Times New Roman" w:hAnsi="Times New Roman" w:cs="Times New Roman"/>
-          <w:sz w:val="24"/>
-          <w:szCs w:val="24"/>
-        </w:rPr>
-        <w:t>.</w:t>
-      </w:r>
-    </w:p>
-    <w:p>
-      <w:pPr>
-        <w:ind w:firstLine="720"/>
-        <w:rPr>
-          <w:rFonts w:ascii="Times New Roman" w:hAnsi="Times New Roman" w:cs="Times New Roman"/>
-          <w:sz w:val="24"/>
-          <w:szCs w:val="24"/>
-        </w:rPr>
-      </w:pPr>
-      <w:r>
-        <w:rPr>
-          <w:rFonts w:ascii="Times New Roman" w:hAnsi="Times New Roman" w:cs="Times New Roman"/>
-          <w:sz w:val="24"/>
-          <w:szCs w:val="24"/>
-        </w:rPr>
-        <w:t xml:space="preserve">Uneori abreviat ca SW sau S / W, software-ul este o colecție de instrucțiuni care permit utilizatorului să interacționeze cu hardware-ul său, un </w:t>
-      </w:r>
-      <w:proofErr w:type="gramStart"/>
-      <w:r>
-        <w:rPr>
-          <w:rFonts w:ascii="Times New Roman" w:hAnsi="Times New Roman" w:cs="Times New Roman"/>
-          <w:sz w:val="24"/>
-          <w:szCs w:val="24"/>
-        </w:rPr>
-        <w:t>calculator ,</w:t>
-      </w:r>
-      <w:proofErr w:type="gramEnd"/>
-      <w:r>
-        <w:rPr>
-          <w:rFonts w:ascii="Times New Roman" w:hAnsi="Times New Roman" w:cs="Times New Roman"/>
-          <w:sz w:val="24"/>
-          <w:szCs w:val="24"/>
-        </w:rPr>
-        <w:t xml:space="preserve"> sau să îndeplinească sarcini. Fără software, majoritatea calculatoarelor ar fi inutile. </w:t>
-      </w:r>
-    </w:p>
-    <w:p>
-      <w:pPr>
-        <w:ind w:firstLine="720"/>
-        <w:rPr>
-          <w:rFonts w:ascii="Times New Roman" w:hAnsi="Times New Roman" w:cs="Times New Roman"/>
-          <w:sz w:val="24"/>
-          <w:szCs w:val="24"/>
-        </w:rPr>
-      </w:pPr>
-      <w:r>
-        <w:rPr>
-          <w:rFonts w:ascii="Times New Roman" w:hAnsi="Times New Roman" w:cs="Times New Roman"/>
-          <w:sz w:val="24"/>
-          <w:szCs w:val="24"/>
-        </w:rPr>
-        <w:t xml:space="preserve">Software-ul este creat de un programator care scrie instructiuni folosind un un limbaj de programare pentru a ii spune software-ului cum sa functioneze si ce sa faca. Odata ce programul este coplet, el este compilat intr-un limbaj ce calculatorul il </w:t>
-      </w:r>
-      <w:proofErr w:type="gramStart"/>
-      <w:r>
-        <w:rPr>
-          <w:rFonts w:ascii="Times New Roman" w:hAnsi="Times New Roman" w:cs="Times New Roman"/>
-          <w:sz w:val="24"/>
-          <w:szCs w:val="24"/>
-        </w:rPr>
-        <w:t>poate  intelege</w:t>
-      </w:r>
-      <w:proofErr w:type="gramEnd"/>
-      <w:r>
-        <w:rPr>
-          <w:rFonts w:ascii="Times New Roman" w:hAnsi="Times New Roman" w:cs="Times New Roman"/>
-          <w:sz w:val="24"/>
-          <w:szCs w:val="24"/>
-        </w:rPr>
-        <w:t>.</w:t>
-      </w:r>
-    </w:p>
-    <w:p>
-      <w:pPr>
-        <w:ind w:firstLine="720"/>
-        <w:rPr>
-          <w:rFonts w:ascii="Times New Roman" w:hAnsi="Times New Roman" w:cs="Times New Roman"/>
-          <w:sz w:val="24"/>
-          <w:szCs w:val="24"/>
-        </w:rPr>
-      </w:pPr>
-      <w:r>
-        <w:rPr>
-          <w:rFonts w:ascii="Times New Roman" w:hAnsi="Times New Roman" w:cs="Times New Roman"/>
-          <w:sz w:val="24"/>
-          <w:szCs w:val="24"/>
-        </w:rPr>
-        <w:t xml:space="preserve">Deseori se face confuzia intre termenul software si program. Desigur termenii de software și de program sunt utilizați în mod interschimbabil, deoarece deseori se referă la același lucru în utilizarea </w:t>
-      </w:r>
-      <w:proofErr w:type="gramStart"/>
-      <w:r>
-        <w:rPr>
-          <w:rFonts w:ascii="Times New Roman" w:hAnsi="Times New Roman" w:cs="Times New Roman"/>
-          <w:sz w:val="24"/>
-          <w:szCs w:val="24"/>
-        </w:rPr>
-        <w:t>zilnică</w:t>
-      </w:r>
-      <w:r>
-        <w:rPr>
-          <w:rFonts w:ascii="Times New Roman" w:hAnsi="Times New Roman" w:cs="Times New Roman"/>
-          <w:sz w:val="24"/>
-          <w:szCs w:val="24"/>
-        </w:rPr>
-        <w:t xml:space="preserve"> </w:t>
-      </w:r>
-      <w:r>
-        <w:rPr>
-          <w:rFonts w:ascii="Times New Roman" w:hAnsi="Times New Roman" w:cs="Times New Roman"/>
-          <w:sz w:val="24"/>
-          <w:szCs w:val="24"/>
-        </w:rPr>
-        <w:t>.</w:t>
-      </w:r>
-      <w:proofErr w:type="gramEnd"/>
-      <w:r>
-        <w:rPr>
-          <w:rFonts w:ascii="Times New Roman" w:hAnsi="Times New Roman" w:cs="Times New Roman"/>
-          <w:sz w:val="24"/>
-          <w:szCs w:val="24"/>
-        </w:rPr>
-        <w:t xml:space="preserve"> Cu toate ca sunt termini foarte apropiati find apropape sinonime, exist amici diferente de care trebuie tinut cont. Cuvantul </w:t>
-      </w:r>
-      <w:proofErr w:type="gramStart"/>
-      <w:r>
-        <w:rPr>
-          <w:rFonts w:ascii="Times New Roman" w:hAnsi="Times New Roman" w:cs="Times New Roman"/>
-          <w:sz w:val="24"/>
-          <w:szCs w:val="24"/>
-        </w:rPr>
-        <w:t>Software  este</w:t>
-      </w:r>
-      <w:proofErr w:type="gramEnd"/>
-      <w:r>
-        <w:rPr>
-          <w:rFonts w:ascii="Times New Roman" w:hAnsi="Times New Roman" w:cs="Times New Roman"/>
-          <w:sz w:val="24"/>
-          <w:szCs w:val="24"/>
-        </w:rPr>
-        <w:t xml:space="preserve"> un termen foarte larg care contine programele, datele și alte fișiere conexe care sunt folosite pentru a îndeplini anumite sarcini într-un calculator sau pe orice alt dispozitiv care efectuează o activitate de calcul. În acest sens, putem spune că chiar un program este și un software. Dar, în sensul mai larg al cuvântului, un program este orice set de instrucțiuni care sunt executate de o mașină. De exemplu, să presupunem că aveți un software care înregistrează nume și adrese într-o bază de date. Programul și baza de date sunt părți ale software-ului, dar baza de date nu este parte din program. Este pur și simplu un accesoriu al programului care îl face mai util.</w:t>
+      <w:r>
+        <w:rPr>
+          <w:rFonts w:ascii="Times New Roman" w:hAnsi="Times New Roman" w:cs="Times New Roman"/>
+          <w:sz w:val="24"/>
+          <w:szCs w:val="24"/>
+        </w:rPr>
+        <w:t>. Cu toate ca sunt termini foarte apropiati find apropape sinonime, exist amici diferente de care trebuie tinut cont. Cuvantul Software  este un termen foarte larg care contine programele, datele și alte fișiere conexe care sunt folosite pentru a îndeplini anumite sarcini într-un calculator sau pe orice alt dispozitiv care efectuează o activitate de calcul. În acest sens, putem spune că chiar un program este și un software. Dar, în sensul mai larg al cuvântului, un program este orice set de instrucțiuni care sunt executate de o mașină. De exemplu, să presupunem că aveți un software care înregistrează nume și adrese într-o bază de date. Programul și baza de date sunt părți ale software-ului, dar baza de date nu este parte din program. Este pur și simplu un accesoriu al programului care îl face mai util.</w:t>
       </w:r>
     </w:p>
     <w:p>
@@ -418,25 +292,7 @@
           <w:szCs w:val="24"/>
         </w:rPr>
         <w:lastRenderedPageBreak/>
-        <w:t xml:space="preserve">Java este un limbaj de programare utilizat pe scară largă, conceput în mod expres pentru utilizarea în mediul distribuit al internetului. Este cel mai popular limbaj de programare pentru aplicațiile Android și se numără printre cele mai favorizate pentru dezvoltarea dispozitivelor și </w:t>
-      </w:r>
-      <w:proofErr w:type="gramStart"/>
-      <w:r>
-        <w:rPr>
-          <w:rFonts w:ascii="Times New Roman" w:hAnsi="Times New Roman" w:cs="Times New Roman"/>
-          <w:sz w:val="24"/>
-          <w:szCs w:val="24"/>
-        </w:rPr>
-        <w:t>a</w:t>
-      </w:r>
-      <w:proofErr w:type="gramEnd"/>
-      <w:r>
-        <w:rPr>
-          <w:rFonts w:ascii="Times New Roman" w:hAnsi="Times New Roman" w:cs="Times New Roman"/>
-          <w:sz w:val="24"/>
-          <w:szCs w:val="24"/>
-        </w:rPr>
-        <w:t xml:space="preserve"> </w:t>
+        <w:t xml:space="preserve">Java este un limbaj de programare utilizat pe scară largă, conceput în mod expres pentru utilizarea în mediul distribuit al internetului. Este cel mai popular limbaj de programare pentru aplicațiile Android și se numără printre cele mai favorizate pentru dezvoltarea dispozitivelor și a </w:t>
       </w:r>
       <w:r>
         <w:rPr>
@@ -662,25 +518,7 @@
           <w:sz w:val="24"/>
           <w:szCs w:val="24"/>
         </w:rPr>
-        <w:t xml:space="preserve">Just </w:t>
-      </w:r>
-      <w:proofErr w:type="gramStart"/>
-      <w:r>
-        <w:rPr>
-          <w:rFonts w:ascii="Times New Roman" w:hAnsi="Times New Roman" w:cs="Times New Roman"/>
-          <w:sz w:val="24"/>
-          <w:szCs w:val="24"/>
-        </w:rPr>
-        <w:t>In</w:t>
-      </w:r>
-      <w:proofErr w:type="gramEnd"/>
-      <w:r>
-        <w:rPr>
-          <w:rFonts w:ascii="Times New Roman" w:hAnsi="Times New Roman" w:cs="Times New Roman"/>
-          <w:sz w:val="24"/>
-          <w:szCs w:val="24"/>
-        </w:rPr>
-        <w:t xml:space="preserve"> Time</w:t>
+        <w:t>Just In Time</w:t>
       </w:r>
       <w:r>
         <w:rPr>
@@ -812,25 +650,7 @@
           <w:sz w:val="24"/>
           <w:szCs w:val="24"/>
         </w:rPr>
-        <w:t xml:space="preserve">. O metodă poate fi considerată ca fiind una dintre capabilitățile sau comportamentele </w:t>
-      </w:r>
-      <w:proofErr w:type="gramStart"/>
-      <w:r>
-        <w:rPr>
-          <w:rFonts w:ascii="Times New Roman" w:hAnsi="Times New Roman" w:cs="Times New Roman"/>
-          <w:sz w:val="24"/>
-          <w:szCs w:val="24"/>
-        </w:rPr>
-        <w:t>obiectului..</w:t>
-      </w:r>
-      <w:proofErr w:type="gramEnd"/>
-      <w:r>
-        <w:rPr>
-          <w:rFonts w:ascii="Times New Roman" w:hAnsi="Times New Roman" w:cs="Times New Roman"/>
-          <w:sz w:val="24"/>
-          <w:szCs w:val="24"/>
-        </w:rPr>
-        <w:t xml:space="preserve"> Abilitatea de a dezvolta cu </w:t>
+        <w:t xml:space="preserve">. O metodă poate fi considerată ca fiind una dintre capabilitățile sau comportamentele obiectului.. Abilitatea de a dezvolta cu </w:t>
       </w:r>
       <w:r>
         <w:rPr>
@@ -1036,7 +856,6 @@
         </w:rPr>
         <w:t xml:space="preserve">, dar sa străduit să obțină </w:t>
       </w:r>
-      <w:proofErr w:type="gramStart"/>
       <w:r>
         <w:rPr>
           <w:rFonts w:ascii="Times New Roman" w:hAnsi="Times New Roman" w:cs="Times New Roman"/>
@@ -1051,16 +870,7 @@
           <w:sz w:val="24"/>
           <w:szCs w:val="24"/>
         </w:rPr>
-        <w:t xml:space="preserve"> în</w:t>
-      </w:r>
-      <w:proofErr w:type="gramEnd"/>
-      <w:r>
-        <w:rPr>
-          <w:rFonts w:ascii="Times New Roman" w:hAnsi="Times New Roman" w:cs="Times New Roman"/>
-          <w:sz w:val="24"/>
-          <w:szCs w:val="24"/>
-        </w:rPr>
-        <w:t xml:space="preserve"> </w:t>
+        <w:t xml:space="preserve"> în </w:t>
       </w:r>
       <w:r>
         <w:rPr>
@@ -1094,33 +904,15 @@
           <w:sz w:val="24"/>
           <w:szCs w:val="24"/>
         </w:rPr>
-        <w:t xml:space="preserve">Dupa cum am mentionat mai sus Java este </w:t>
-      </w:r>
-      <w:proofErr w:type="gramStart"/>
-      <w:r>
-        <w:rPr>
-          <w:rFonts w:ascii="Times New Roman" w:hAnsi="Times New Roman" w:cs="Times New Roman"/>
-          <w:sz w:val="24"/>
-          <w:szCs w:val="24"/>
-        </w:rPr>
-        <w:t xml:space="preserve">un </w:t>
-      </w:r>
-      <w:r>
-        <w:rPr>
-          <w:rFonts w:ascii="Times New Roman" w:hAnsi="Times New Roman" w:cs="Times New Roman"/>
-          <w:sz w:val="24"/>
-          <w:szCs w:val="24"/>
-        </w:rPr>
-        <w:t xml:space="preserve"> limbaj</w:t>
-      </w:r>
-      <w:proofErr w:type="gramEnd"/>
-      <w:r>
-        <w:rPr>
-          <w:rFonts w:ascii="Times New Roman" w:hAnsi="Times New Roman" w:cs="Times New Roman"/>
-          <w:sz w:val="24"/>
-          <w:szCs w:val="24"/>
-        </w:rPr>
-        <w:t xml:space="preserve"> orientat pe obiect(OOP). Este vital sa se respecte niste principi pentru a </w:t>
+        <w:t xml:space="preserve">Dupa cum am mentionat mai sus Java este un </w:t>
+      </w:r>
+      <w:r>
+        <w:rPr>
+          <w:rFonts w:ascii="Times New Roman" w:hAnsi="Times New Roman" w:cs="Times New Roman"/>
+          <w:sz w:val="24"/>
+          <w:szCs w:val="24"/>
+        </w:rPr>
+        <w:t xml:space="preserve"> limbaj orientat pe obiect(OOP). Este vital sa se respecte niste principi pentru a </w:t>
       </w:r>
       <w:r>
         <w:rPr>
@@ -1136,18 +928,8 @@
           <w:sz w:val="24"/>
           <w:szCs w:val="24"/>
         </w:rPr>
-        <w:t xml:space="preserve"> </w:t>
-      </w:r>
-      <w:proofErr w:type="gramStart"/>
-      <w:r>
-        <w:rPr>
-          <w:rFonts w:ascii="Times New Roman" w:hAnsi="Times New Roman" w:cs="Times New Roman"/>
-          <w:sz w:val="24"/>
-          <w:szCs w:val="24"/>
-        </w:rPr>
-        <w:t>sunt :</w:t>
-      </w:r>
-      <w:proofErr w:type="gramEnd"/>
+        <w:t xml:space="preserve"> sunt :</w:t>
+      </w:r>
     </w:p>
     <w:p>
       <w:pPr>
@@ -1590,16 +1372,7 @@
           <w:sz w:val="24"/>
           <w:szCs w:val="24"/>
         </w:rPr>
-        <w:t xml:space="preserve"> de programare prin plug-in-</w:t>
-      </w:r>
-      <w:proofErr w:type="gramStart"/>
-      <w:r>
-        <w:rPr>
-          <w:rFonts w:ascii="Times New Roman" w:hAnsi="Times New Roman" w:cs="Times New Roman"/>
-          <w:sz w:val="24"/>
-          <w:szCs w:val="24"/>
-        </w:rPr>
-        <w:t>uri</w:t>
+        <w:t xml:space="preserve"> de programare prin plug-in-uri</w:t>
       </w:r>
       <w:r>
         <w:rPr>
@@ -1615,16 +1388,7 @@
           <w:sz w:val="24"/>
           <w:szCs w:val="24"/>
         </w:rPr>
-        <w:t>Acesta</w:t>
-      </w:r>
-      <w:proofErr w:type="gramEnd"/>
-      <w:r>
-        <w:rPr>
-          <w:rFonts w:ascii="Times New Roman" w:hAnsi="Times New Roman" w:cs="Times New Roman"/>
-          <w:sz w:val="24"/>
-          <w:szCs w:val="24"/>
-        </w:rPr>
-        <w:t xml:space="preserve"> poate fi, de asemenea, utilizat pentru a dezvolta documente cu LaTeX </w:t>
+        <w:t xml:space="preserve">Acesta poate fi, de asemenea, utilizat pentru a dezvolta documente cu LaTeX </w:t>
       </w:r>
       <w:r>
         <w:rPr>
@@ -1658,16 +1422,7 @@
           <w:sz w:val="24"/>
           <w:szCs w:val="24"/>
         </w:rPr>
-        <w:t xml:space="preserve">luat </w:t>
-      </w:r>
-      <w:proofErr w:type="gramStart"/>
-      <w:r>
-        <w:rPr>
-          <w:rFonts w:ascii="Times New Roman" w:hAnsi="Times New Roman" w:cs="Times New Roman"/>
-          <w:sz w:val="24"/>
-          <w:szCs w:val="24"/>
-        </w:rPr>
-        <w:t xml:space="preserve">nastere </w:t>
+        <w:t xml:space="preserve">luat nastere </w:t>
       </w:r>
       <w:r>
         <w:rPr>
@@ -1677,7 +1432,6 @@
         </w:rPr>
         <w:t xml:space="preserve"> în</w:t>
       </w:r>
-      <w:proofErr w:type="gramEnd"/>
       <w:r>
         <w:rPr>
           <w:rFonts w:ascii="Times New Roman" w:hAnsi="Times New Roman" w:cs="Times New Roman"/>
@@ -1790,15 +1544,7 @@
           <w:sz w:val="24"/>
           <w:szCs w:val="24"/>
         </w:rPr>
-        <w:t>latforma</w:t>
-      </w:r>
-      <w:r>
-        <w:rPr>
-          <w:rFonts w:ascii="Times New Roman" w:hAnsi="Times New Roman" w:cs="Times New Roman"/>
-          <w:sz w:val="24"/>
-          <w:szCs w:val="24"/>
-        </w:rPr>
-        <w:t xml:space="preserve"> </w:t>
+        <w:t xml:space="preserve">latforma </w:t>
       </w:r>
       <w:r>
         <w:rPr>
@@ -1938,16 +1684,7 @@
           <w:sz w:val="24"/>
           <w:szCs w:val="24"/>
         </w:rPr>
-        <w:t xml:space="preserve">bogate (RIA) care pot rula pe o gamă largă de dispozitive. JavaFX este destinat să înlocuiască Swing ca bibliotecă grafică standard pentru Java SE, dar ambele vor fi incluse în viitorul </w:t>
-      </w:r>
-      <w:proofErr w:type="gramStart"/>
-      <w:r>
-        <w:rPr>
-          <w:rFonts w:ascii="Times New Roman" w:hAnsi="Times New Roman" w:cs="Times New Roman"/>
-          <w:sz w:val="24"/>
-          <w:szCs w:val="24"/>
-        </w:rPr>
-        <w:t>previzibil</w:t>
+        <w:t>bogate (RIA) care pot rula pe o gamă largă de dispozitive. JavaFX este destinat să înlocuiască Swing ca bibliotecă grafică standard pentru Java SE, dar ambele vor fi incluse în viitorul previzibil</w:t>
       </w:r>
       <w:r>
         <w:rPr>
@@ -1963,160 +1700,403 @@
           <w:sz w:val="24"/>
           <w:szCs w:val="24"/>
         </w:rPr>
+        <w:t>. JavaFX are suport pentru desktop și browserele web pe Microsoft Windows, Linux și MacOS.</w:t>
+      </w:r>
+    </w:p>
+    <w:p>
+      <w:pPr>
+        <w:ind w:firstLine="720"/>
+        <w:rPr>
+          <w:rFonts w:ascii="Times New Roman" w:hAnsi="Times New Roman" w:cs="Times New Roman"/>
+          <w:sz w:val="24"/>
+          <w:szCs w:val="24"/>
+        </w:rPr>
+      </w:pPr>
+      <w:r>
+        <w:rPr>
+          <w:rFonts w:ascii="Times New Roman" w:hAnsi="Times New Roman" w:cs="Times New Roman"/>
+          <w:sz w:val="24"/>
+          <w:szCs w:val="24"/>
+        </w:rPr>
+        <w:t xml:space="preserve">Înainte de versiunea 2.0 a JavaFX, dezvoltatorii au folosit o limbă statică, declarativă, numită JavaFX Script, pentru a construi aplicații JavaFX. </w:t>
+      </w:r>
+      <w:r>
+        <w:rPr>
+          <w:rFonts w:ascii="Times New Roman" w:hAnsi="Times New Roman" w:cs="Times New Roman"/>
+          <w:sz w:val="24"/>
+          <w:szCs w:val="24"/>
+        </w:rPr>
+        <w:t xml:space="preserve">Deoarece JavaFX Script este </w:t>
+      </w:r>
+      <w:r>
+        <w:rPr>
+          <w:rFonts w:ascii="Times New Roman" w:hAnsi="Times New Roman" w:cs="Times New Roman"/>
+          <w:sz w:val="24"/>
+          <w:szCs w:val="24"/>
+        </w:rPr>
+        <w:t xml:space="preserve">compilat în Java bytecode, programatorii </w:t>
+      </w:r>
+      <w:r>
+        <w:rPr>
+          <w:rFonts w:ascii="Times New Roman" w:hAnsi="Times New Roman" w:cs="Times New Roman"/>
+          <w:sz w:val="24"/>
+          <w:szCs w:val="24"/>
+        </w:rPr>
+        <w:t>pot  folosi de asemenea cod</w:t>
+      </w:r>
+      <w:r>
+        <w:rPr>
+          <w:rFonts w:ascii="Times New Roman" w:hAnsi="Times New Roman" w:cs="Times New Roman"/>
+          <w:sz w:val="24"/>
+          <w:szCs w:val="24"/>
+        </w:rPr>
+        <w:t xml:space="preserve"> Java. Aplicațiile JavaFX ar putea rula pe orice desktop care </w:t>
+      </w:r>
+      <w:r>
+        <w:rPr>
+          <w:rFonts w:ascii="Times New Roman" w:hAnsi="Times New Roman" w:cs="Times New Roman"/>
+          <w:sz w:val="24"/>
+          <w:szCs w:val="24"/>
+        </w:rPr>
+        <w:t>ruleaza</w:t>
+      </w:r>
+      <w:r>
+        <w:rPr>
+          <w:rFonts w:ascii="Times New Roman" w:hAnsi="Times New Roman" w:cs="Times New Roman"/>
+          <w:sz w:val="24"/>
+          <w:szCs w:val="24"/>
+        </w:rPr>
+        <w:t xml:space="preserve"> Java SE, pe orice browser care </w:t>
+      </w:r>
+      <w:r>
+        <w:rPr>
+          <w:rFonts w:ascii="Times New Roman" w:hAnsi="Times New Roman" w:cs="Times New Roman"/>
+          <w:sz w:val="24"/>
+          <w:szCs w:val="24"/>
+        </w:rPr>
+        <w:t xml:space="preserve">poate </w:t>
+      </w:r>
+      <w:r>
+        <w:rPr>
+          <w:rFonts w:ascii="Times New Roman" w:hAnsi="Times New Roman" w:cs="Times New Roman"/>
+          <w:sz w:val="24"/>
+          <w:szCs w:val="24"/>
+        </w:rPr>
+        <w:t xml:space="preserve"> rula Java EE, sau pe orice telefon mobil care </w:t>
+      </w:r>
+      <w:r>
+        <w:rPr>
+          <w:rFonts w:ascii="Times New Roman" w:hAnsi="Times New Roman" w:cs="Times New Roman"/>
+          <w:sz w:val="24"/>
+          <w:szCs w:val="24"/>
+        </w:rPr>
+        <w:t>poate</w:t>
+      </w:r>
+      <w:r>
+        <w:rPr>
+          <w:rFonts w:ascii="Times New Roman" w:hAnsi="Times New Roman" w:cs="Times New Roman"/>
+          <w:sz w:val="24"/>
+          <w:szCs w:val="24"/>
+        </w:rPr>
+        <w:t xml:space="preserve"> rula Java ME.</w:t>
+      </w:r>
+    </w:p>
+    <w:p>
+      <w:pPr>
+        <w:ind w:firstLine="720"/>
+        <w:rPr>
+          <w:rFonts w:ascii="Times New Roman" w:hAnsi="Times New Roman" w:cs="Times New Roman"/>
+          <w:sz w:val="24"/>
+          <w:szCs w:val="24"/>
+        </w:rPr>
+      </w:pPr>
+      <w:r>
+        <w:rPr>
+          <w:rFonts w:ascii="Times New Roman" w:hAnsi="Times New Roman" w:cs="Times New Roman"/>
+          <w:sz w:val="24"/>
+          <w:szCs w:val="24"/>
+        </w:rPr>
+        <w:t xml:space="preserve">JavaFX 2.0 și </w:t>
+      </w:r>
+      <w:r>
+        <w:rPr>
+          <w:rFonts w:ascii="Times New Roman" w:hAnsi="Times New Roman" w:cs="Times New Roman"/>
+          <w:sz w:val="24"/>
+          <w:szCs w:val="24"/>
+        </w:rPr>
+        <w:t>versiunile urmatoare</w:t>
+      </w:r>
+      <w:r>
+        <w:rPr>
+          <w:rFonts w:ascii="Times New Roman" w:hAnsi="Times New Roman" w:cs="Times New Roman"/>
+          <w:sz w:val="24"/>
+          <w:szCs w:val="24"/>
+        </w:rPr>
+        <w:t xml:space="preserve"> </w:t>
+      </w:r>
+      <w:r>
+        <w:rPr>
+          <w:rFonts w:ascii="Times New Roman" w:hAnsi="Times New Roman" w:cs="Times New Roman"/>
+          <w:sz w:val="24"/>
+          <w:szCs w:val="24"/>
+        </w:rPr>
+        <w:t>sunt</w:t>
+      </w:r>
+      <w:r>
+        <w:rPr>
+          <w:rFonts w:ascii="Times New Roman" w:hAnsi="Times New Roman" w:cs="Times New Roman"/>
+          <w:sz w:val="24"/>
+          <w:szCs w:val="24"/>
+        </w:rPr>
+        <w:t xml:space="preserve"> implementat</w:t>
+      </w:r>
+      <w:r>
+        <w:rPr>
+          <w:rFonts w:ascii="Times New Roman" w:hAnsi="Times New Roman" w:cs="Times New Roman"/>
+          <w:sz w:val="24"/>
+          <w:szCs w:val="24"/>
+        </w:rPr>
+        <w:t>e</w:t>
+      </w:r>
+      <w:r>
+        <w:rPr>
+          <w:rFonts w:ascii="Times New Roman" w:hAnsi="Times New Roman" w:cs="Times New Roman"/>
+          <w:sz w:val="24"/>
+          <w:szCs w:val="24"/>
+        </w:rPr>
+        <w:t xml:space="preserve"> ca o bibliotecă Java "nativă", iar aplicațiile care folosesc JavaFX sunt scrise în cod Java "nativ". Scriptul JavaFX a fost dezactivat de Oracle</w:t>
+      </w:r>
+      <w:r>
+        <w:rPr>
+          <w:rFonts w:ascii="Times New Roman" w:hAnsi="Times New Roman" w:cs="Times New Roman"/>
+          <w:sz w:val="24"/>
+          <w:szCs w:val="24"/>
+        </w:rPr>
         <w:t>.</w:t>
       </w:r>
-      <w:proofErr w:type="gramEnd"/>
-      <w:r>
-        <w:rPr>
-          <w:rFonts w:ascii="Times New Roman" w:hAnsi="Times New Roman" w:cs="Times New Roman"/>
-          <w:sz w:val="24"/>
-          <w:szCs w:val="24"/>
-        </w:rPr>
-        <w:t xml:space="preserve"> JavaFX are suport pentru desktop și browserele web pe Microsoft Windows, Linux și MacOS.</w:t>
-      </w:r>
-    </w:p>
-    <w:p>
-      <w:pPr>
-        <w:ind w:firstLine="720"/>
-        <w:rPr>
-          <w:rFonts w:ascii="Times New Roman" w:hAnsi="Times New Roman" w:cs="Times New Roman"/>
-          <w:sz w:val="24"/>
-          <w:szCs w:val="24"/>
-        </w:rPr>
-      </w:pPr>
-      <w:r>
-        <w:rPr>
-          <w:rFonts w:ascii="Times New Roman" w:hAnsi="Times New Roman" w:cs="Times New Roman"/>
-          <w:sz w:val="24"/>
-          <w:szCs w:val="24"/>
-        </w:rPr>
-        <w:t xml:space="preserve">Înainte de versiunea 2.0 a JavaFX, dezvoltatorii au folosit o limbă statică, declarativă, numită JavaFX Script, pentru a construi aplicații JavaFX. </w:t>
-      </w:r>
-      <w:r>
-        <w:rPr>
-          <w:rFonts w:ascii="Times New Roman" w:hAnsi="Times New Roman" w:cs="Times New Roman"/>
-          <w:sz w:val="24"/>
-          <w:szCs w:val="24"/>
-        </w:rPr>
-        <w:t xml:space="preserve">Deoarece JavaFX Script este </w:t>
-      </w:r>
-      <w:r>
-        <w:rPr>
-          <w:rFonts w:ascii="Times New Roman" w:hAnsi="Times New Roman" w:cs="Times New Roman"/>
-          <w:sz w:val="24"/>
-          <w:szCs w:val="24"/>
-        </w:rPr>
-        <w:t xml:space="preserve">compilat în Java bytecode, programatorii </w:t>
-      </w:r>
-      <w:proofErr w:type="gramStart"/>
-      <w:r>
-        <w:rPr>
-          <w:rFonts w:ascii="Times New Roman" w:hAnsi="Times New Roman" w:cs="Times New Roman"/>
-          <w:sz w:val="24"/>
-          <w:szCs w:val="24"/>
-        </w:rPr>
-        <w:t>pot  folosi</w:t>
-      </w:r>
-      <w:proofErr w:type="gramEnd"/>
-      <w:r>
-        <w:rPr>
-          <w:rFonts w:ascii="Times New Roman" w:hAnsi="Times New Roman" w:cs="Times New Roman"/>
-          <w:sz w:val="24"/>
-          <w:szCs w:val="24"/>
-        </w:rPr>
-        <w:t xml:space="preserve"> de asemenea cod</w:t>
-      </w:r>
-      <w:r>
-        <w:rPr>
-          <w:rFonts w:ascii="Times New Roman" w:hAnsi="Times New Roman" w:cs="Times New Roman"/>
-          <w:sz w:val="24"/>
-          <w:szCs w:val="24"/>
-        </w:rPr>
-        <w:t xml:space="preserve"> Java. Aplicațiile JavaFX ar putea rula pe orice desktop care </w:t>
-      </w:r>
-      <w:r>
-        <w:rPr>
-          <w:rFonts w:ascii="Times New Roman" w:hAnsi="Times New Roman" w:cs="Times New Roman"/>
-          <w:sz w:val="24"/>
-          <w:szCs w:val="24"/>
-        </w:rPr>
-        <w:t>ruleaza</w:t>
-      </w:r>
-      <w:r>
-        <w:rPr>
-          <w:rFonts w:ascii="Times New Roman" w:hAnsi="Times New Roman" w:cs="Times New Roman"/>
-          <w:sz w:val="24"/>
-          <w:szCs w:val="24"/>
-        </w:rPr>
-        <w:t xml:space="preserve"> Java SE, pe orice browser care </w:t>
-      </w:r>
-      <w:proofErr w:type="gramStart"/>
-      <w:r>
-        <w:rPr>
-          <w:rFonts w:ascii="Times New Roman" w:hAnsi="Times New Roman" w:cs="Times New Roman"/>
-          <w:sz w:val="24"/>
-          <w:szCs w:val="24"/>
-        </w:rPr>
-        <w:t xml:space="preserve">poate </w:t>
-      </w:r>
-      <w:r>
-        <w:rPr>
-          <w:rFonts w:ascii="Times New Roman" w:hAnsi="Times New Roman" w:cs="Times New Roman"/>
-          <w:sz w:val="24"/>
-          <w:szCs w:val="24"/>
-        </w:rPr>
-        <w:t xml:space="preserve"> rula</w:t>
-      </w:r>
-      <w:proofErr w:type="gramEnd"/>
-      <w:r>
-        <w:rPr>
-          <w:rFonts w:ascii="Times New Roman" w:hAnsi="Times New Roman" w:cs="Times New Roman"/>
-          <w:sz w:val="24"/>
-          <w:szCs w:val="24"/>
-        </w:rPr>
-        <w:t xml:space="preserve"> Java EE, sau pe orice telefon mobil care </w:t>
-      </w:r>
-      <w:r>
-        <w:rPr>
-          <w:rFonts w:ascii="Times New Roman" w:hAnsi="Times New Roman" w:cs="Times New Roman"/>
-          <w:sz w:val="24"/>
-          <w:szCs w:val="24"/>
-        </w:rPr>
-        <w:t>poate</w:t>
-      </w:r>
-      <w:r>
-        <w:rPr>
-          <w:rFonts w:ascii="Times New Roman" w:hAnsi="Times New Roman" w:cs="Times New Roman"/>
-          <w:sz w:val="24"/>
-          <w:szCs w:val="24"/>
-        </w:rPr>
-        <w:t xml:space="preserve"> rula Java ME.</w:t>
-      </w:r>
-    </w:p>
-    <w:p>
-      <w:pPr>
-        <w:ind w:firstLine="720"/>
-        <w:rPr>
-          <w:rFonts w:ascii="Times New Roman" w:hAnsi="Times New Roman" w:cs="Times New Roman"/>
-          <w:sz w:val="24"/>
-          <w:szCs w:val="24"/>
-        </w:rPr>
-      </w:pPr>
-      <w:r>
-        <w:rPr>
-          <w:rFonts w:ascii="Times New Roman" w:hAnsi="Times New Roman" w:cs="Times New Roman"/>
-          <w:sz w:val="24"/>
-          <w:szCs w:val="24"/>
-        </w:rPr>
-        <w:t xml:space="preserve">JavaFX 2.0 și </w:t>
-      </w:r>
-      <w:r>
-        <w:rPr>
-          <w:rFonts w:ascii="Times New Roman" w:hAnsi="Times New Roman" w:cs="Times New Roman"/>
-          <w:sz w:val="24"/>
-          <w:szCs w:val="24"/>
-        </w:rPr>
-        <w:t>versiunile urmatoare</w:t>
+      <w:r>
+        <w:rPr>
+          <w:rFonts w:ascii="Times New Roman" w:hAnsi="Times New Roman" w:cs="Times New Roman"/>
+          <w:sz w:val="24"/>
+          <w:szCs w:val="24"/>
+        </w:rPr>
+        <w:t xml:space="preserve"> JavaFX 2.x nu suportă sistemul de operare Solaris sau telefoanele mobile; Cu toate acestea, Oracle intenționează să integreze JavaFX în Java SE Embedded 8, iar Java FX pentru procesoarele ARM se află în faza de previzualizare a </w:t>
+      </w:r>
+      <w:r>
+        <w:rPr>
+          <w:rFonts w:ascii="Times New Roman" w:hAnsi="Times New Roman" w:cs="Times New Roman"/>
+          <w:sz w:val="24"/>
+          <w:szCs w:val="24"/>
+        </w:rPr>
+        <w:t>dezvoltari.</w:t>
+      </w:r>
+    </w:p>
+    <w:p>
+      <w:pPr>
+        <w:ind w:firstLine="720"/>
+        <w:rPr>
+          <w:rFonts w:ascii="Times New Roman" w:hAnsi="Times New Roman" w:cs="Times New Roman"/>
+          <w:sz w:val="24"/>
+          <w:szCs w:val="24"/>
+        </w:rPr>
+      </w:pPr>
+      <w:r>
+        <w:rPr>
+          <w:rFonts w:ascii="Times New Roman" w:hAnsi="Times New Roman" w:cs="Times New Roman"/>
+          <w:sz w:val="24"/>
+          <w:szCs w:val="24"/>
+        </w:rPr>
+        <w:t>Pe desktop-uri, JavaFX suportă sistemele de operare Windows Vista, Windows 7, Windows 8,</w:t>
+      </w:r>
+      <w:r>
+        <w:rPr>
+          <w:rFonts w:ascii="Times New Roman" w:hAnsi="Times New Roman" w:cs="Times New Roman"/>
+          <w:sz w:val="24"/>
+          <w:szCs w:val="24"/>
+        </w:rPr>
+        <w:t xml:space="preserve"> Windows 10, MacOS și Linux. </w:t>
+      </w:r>
+      <w:r>
+        <w:rPr>
+          <w:rFonts w:ascii="Times New Roman" w:hAnsi="Times New Roman" w:cs="Times New Roman"/>
+          <w:sz w:val="24"/>
+          <w:szCs w:val="24"/>
+        </w:rPr>
+        <w:t xml:space="preserve"> Pe mobil, JavaFX Mobile 1.x este capabil să ruleze pe mai multe sisteme de operare mobile, inclusiv Symbian OS, Windows Mobile</w:t>
+      </w:r>
+      <w:r>
+        <w:rPr>
+          <w:rFonts w:ascii="Times New Roman" w:hAnsi="Times New Roman" w:cs="Times New Roman"/>
+          <w:sz w:val="24"/>
+          <w:szCs w:val="24"/>
+        </w:rPr>
+        <w:t>,etc.</w:t>
+      </w:r>
+    </w:p>
+    <w:p>
+      <w:pPr>
+        <w:ind w:firstLine="720"/>
+        <w:rPr>
+          <w:rFonts w:ascii="Times New Roman" w:hAnsi="Times New Roman" w:cs="Times New Roman"/>
+          <w:sz w:val="24"/>
+          <w:szCs w:val="24"/>
+        </w:rPr>
+      </w:pPr>
+      <w:r>
+        <w:rPr>
+          <w:rFonts w:ascii="Times New Roman" w:hAnsi="Times New Roman" w:cs="Times New Roman"/>
+          <w:sz w:val="24"/>
+          <w:szCs w:val="24"/>
+        </w:rPr>
+        <w:t xml:space="preserve">JavaFX este proiectat pentru a oferi dezvoltatorilor Java o nouă platformă grafică ușoară și performantă. Intenția este ca noile aplicații să utilizeze JavaFX mai degrabă decât Swing pentru a </w:t>
+      </w:r>
+      <w:r>
+        <w:rPr>
+          <w:rFonts w:ascii="Times New Roman" w:hAnsi="Times New Roman" w:cs="Times New Roman"/>
+          <w:sz w:val="24"/>
+          <w:szCs w:val="24"/>
+        </w:rPr>
+        <w:t>construe o</w:t>
+      </w:r>
+      <w:r>
+        <w:rPr>
+          <w:rFonts w:ascii="Times New Roman" w:hAnsi="Times New Roman" w:cs="Times New Roman"/>
+          <w:sz w:val="24"/>
+          <w:szCs w:val="24"/>
+        </w:rPr>
+        <w:t xml:space="preserve"> interfața grafică (GUI) a aplicației. Acest lucru nu în</w:t>
+      </w:r>
+      <w:r>
+        <w:rPr>
+          <w:rFonts w:ascii="Times New Roman" w:hAnsi="Times New Roman" w:cs="Times New Roman"/>
+          <w:sz w:val="24"/>
+          <w:szCs w:val="24"/>
+        </w:rPr>
+        <w:t>seamnă că Swing este depășit</w:t>
+      </w:r>
+      <w:r>
+        <w:rPr>
+          <w:rFonts w:ascii="Times New Roman" w:hAnsi="Times New Roman" w:cs="Times New Roman"/>
+          <w:sz w:val="24"/>
+          <w:szCs w:val="24"/>
+        </w:rPr>
+        <w:t>. Numărul mare de aplicații care au fost construite folosind Swing înseamnă că va fi încă p</w:t>
+      </w:r>
+      <w:r>
+        <w:rPr>
+          <w:rFonts w:ascii="Times New Roman" w:hAnsi="Times New Roman" w:cs="Times New Roman"/>
+          <w:sz w:val="24"/>
+          <w:szCs w:val="24"/>
+        </w:rPr>
+        <w:t>arte din Java API m</w:t>
+      </w:r>
+      <w:r>
+        <w:rPr>
+          <w:rFonts w:ascii="Times New Roman" w:hAnsi="Times New Roman" w:cs="Times New Roman"/>
+          <w:sz w:val="24"/>
+          <w:szCs w:val="24"/>
+        </w:rPr>
+        <w:t>ai ales că aceste aplicații pot încorpora funcționalitatea JavaFX deoarece cele două API-uri grafice se execută una lângă cealaltă.</w:t>
+      </w:r>
+    </w:p>
+    <w:p>
+      <w:pPr>
+        <w:ind w:firstLine="720"/>
+        <w:rPr>
+          <w:rFonts w:ascii="Times New Roman" w:hAnsi="Times New Roman" w:cs="Times New Roman"/>
+          <w:sz w:val="24"/>
+          <w:szCs w:val="24"/>
+        </w:rPr>
+      </w:pPr>
+      <w:r>
+        <w:rPr>
+          <w:rFonts w:ascii="Times New Roman" w:hAnsi="Times New Roman" w:cs="Times New Roman"/>
+          <w:sz w:val="24"/>
+          <w:szCs w:val="24"/>
+        </w:rPr>
+        <w:t xml:space="preserve">Acest lucru însemna </w:t>
+      </w:r>
+      <w:r>
+        <w:rPr>
+          <w:rFonts w:ascii="Times New Roman" w:hAnsi="Times New Roman" w:cs="Times New Roman"/>
+          <w:sz w:val="24"/>
+          <w:szCs w:val="24"/>
+        </w:rPr>
+        <w:t xml:space="preserve">că dezvoltatorii Java nu au nevoie să învețe </w:t>
+      </w:r>
+      <w:r>
+        <w:rPr>
+          <w:rFonts w:ascii="Times New Roman" w:hAnsi="Times New Roman" w:cs="Times New Roman"/>
+          <w:sz w:val="24"/>
+          <w:szCs w:val="24"/>
+        </w:rPr>
+        <w:t>un nou limbaj grafic</w:t>
+      </w:r>
+      <w:r>
+        <w:rPr>
+          <w:rFonts w:ascii="Times New Roman" w:hAnsi="Times New Roman" w:cs="Times New Roman"/>
+          <w:sz w:val="24"/>
+          <w:szCs w:val="24"/>
+        </w:rPr>
+        <w:t xml:space="preserve"> și </w:t>
+      </w:r>
+      <w:r>
+        <w:rPr>
+          <w:rFonts w:ascii="Times New Roman" w:hAnsi="Times New Roman" w:cs="Times New Roman"/>
+          <w:sz w:val="24"/>
+          <w:szCs w:val="24"/>
+        </w:rPr>
+        <w:t>pot</w:t>
+      </w:r>
+      <w:r>
+        <w:rPr>
+          <w:rFonts w:ascii="Times New Roman" w:hAnsi="Times New Roman" w:cs="Times New Roman"/>
+          <w:sz w:val="24"/>
+          <w:szCs w:val="24"/>
+        </w:rPr>
+        <w:t xml:space="preserve"> confortabil </w:t>
+      </w:r>
+      <w:r>
+        <w:rPr>
+          <w:rFonts w:ascii="Times New Roman" w:hAnsi="Times New Roman" w:cs="Times New Roman"/>
+          <w:sz w:val="24"/>
+          <w:szCs w:val="24"/>
+        </w:rPr>
+        <w:t>sa creeze o apliecatie</w:t>
+      </w:r>
+      <w:r>
+        <w:rPr>
+          <w:rFonts w:ascii="Times New Roman" w:hAnsi="Times New Roman" w:cs="Times New Roman"/>
+          <w:sz w:val="24"/>
+          <w:szCs w:val="24"/>
+        </w:rPr>
+        <w:t xml:space="preserve"> JavaFX folosind sintaxa obișnuită Java. API-ul JavaFX conține tot ce v-ați aștepta de la o platformă grafică - controale UI, animații, efecte etc.</w:t>
+      </w:r>
+    </w:p>
+    <w:p>
+      <w:pPr>
+        <w:ind w:firstLine="720"/>
+        <w:rPr>
+          <w:rFonts w:ascii="Times New Roman" w:hAnsi="Times New Roman" w:cs="Times New Roman"/>
+          <w:sz w:val="24"/>
+          <w:szCs w:val="24"/>
+        </w:rPr>
+      </w:pPr>
+      <w:r>
+        <w:rPr>
+          <w:rFonts w:ascii="Times New Roman" w:hAnsi="Times New Roman" w:cs="Times New Roman"/>
+          <w:sz w:val="24"/>
+          <w:szCs w:val="24"/>
+        </w:rPr>
+        <w:t xml:space="preserve">Principala diferență pentru dezvoltatorii care trec de la </w:t>
+      </w:r>
+      <w:r>
+        <w:rPr>
+          <w:rFonts w:ascii="Times New Roman" w:hAnsi="Times New Roman" w:cs="Times New Roman"/>
+          <w:sz w:val="24"/>
+          <w:szCs w:val="24"/>
+        </w:rPr>
+        <w:t>Swing la JavaFX va fi obișnuita</w:t>
       </w:r>
       <w:r>
         <w:rPr>
@@ -2132,289 +2112,6 @@
           <w:sz w:val="24"/>
           <w:szCs w:val="24"/>
         </w:rPr>
-        <w:t>sunt</w:t>
-      </w:r>
-      <w:r>
-        <w:rPr>
-          <w:rFonts w:ascii="Times New Roman" w:hAnsi="Times New Roman" w:cs="Times New Roman"/>
-          <w:sz w:val="24"/>
-          <w:szCs w:val="24"/>
-        </w:rPr>
-        <w:t xml:space="preserve"> implementat</w:t>
-      </w:r>
-      <w:r>
-        <w:rPr>
-          <w:rFonts w:ascii="Times New Roman" w:hAnsi="Times New Roman" w:cs="Times New Roman"/>
-          <w:sz w:val="24"/>
-          <w:szCs w:val="24"/>
-        </w:rPr>
-        <w:t>e</w:t>
-      </w:r>
-      <w:r>
-        <w:rPr>
-          <w:rFonts w:ascii="Times New Roman" w:hAnsi="Times New Roman" w:cs="Times New Roman"/>
-          <w:sz w:val="24"/>
-          <w:szCs w:val="24"/>
-        </w:rPr>
-        <w:t xml:space="preserve"> ca o bibliotecă Java "nativă", iar aplicațiile care folosesc JavaFX sunt scrise în cod Java "nativ". Scriptul JavaFX a fost dezactivat de Oracle</w:t>
-      </w:r>
-      <w:r>
-        <w:rPr>
-          <w:rFonts w:ascii="Times New Roman" w:hAnsi="Times New Roman" w:cs="Times New Roman"/>
-          <w:sz w:val="24"/>
-          <w:szCs w:val="24"/>
-        </w:rPr>
-        <w:t>.</w:t>
-      </w:r>
-      <w:r>
-        <w:rPr>
-          <w:rFonts w:ascii="Times New Roman" w:hAnsi="Times New Roman" w:cs="Times New Roman"/>
-          <w:sz w:val="24"/>
-          <w:szCs w:val="24"/>
-        </w:rPr>
-        <w:t xml:space="preserve"> JavaFX 2.x nu suportă sistemul de operare Solaris sau telefoanele mobile; Cu toate acestea, Oracle intenționează să integreze JavaFX în Java SE Embedded 8, iar Java FX pentru procesoarele ARM se află în faza de previzualizare a </w:t>
-      </w:r>
-      <w:r>
-        <w:rPr>
-          <w:rFonts w:ascii="Times New Roman" w:hAnsi="Times New Roman" w:cs="Times New Roman"/>
-          <w:sz w:val="24"/>
-          <w:szCs w:val="24"/>
-        </w:rPr>
-        <w:t>dezvoltari.</w:t>
-      </w:r>
-    </w:p>
-    <w:p>
-      <w:pPr>
-        <w:ind w:firstLine="720"/>
-        <w:rPr>
-          <w:rFonts w:ascii="Times New Roman" w:hAnsi="Times New Roman" w:cs="Times New Roman"/>
-          <w:sz w:val="24"/>
-          <w:szCs w:val="24"/>
-        </w:rPr>
-      </w:pPr>
-      <w:r>
-        <w:rPr>
-          <w:rFonts w:ascii="Times New Roman" w:hAnsi="Times New Roman" w:cs="Times New Roman"/>
-          <w:sz w:val="24"/>
-          <w:szCs w:val="24"/>
-        </w:rPr>
-        <w:t>Pe desktop-uri, JavaFX suportă sistemele de operare Windows Vista, Windows 7, Windows 8,</w:t>
-      </w:r>
-      <w:r>
-        <w:rPr>
-          <w:rFonts w:ascii="Times New Roman" w:hAnsi="Times New Roman" w:cs="Times New Roman"/>
-          <w:sz w:val="24"/>
-          <w:szCs w:val="24"/>
-        </w:rPr>
-        <w:t xml:space="preserve"> Windows 10, MacOS și Linux. </w:t>
-      </w:r>
-      <w:r>
-        <w:rPr>
-          <w:rFonts w:ascii="Times New Roman" w:hAnsi="Times New Roman" w:cs="Times New Roman"/>
-          <w:sz w:val="24"/>
-          <w:szCs w:val="24"/>
-        </w:rPr>
-        <w:t xml:space="preserve"> Pe mobil, JavaFX Mobile 1.x este capabil să ruleze pe mai multe sisteme de operare mobile, inclusiv Symbian OS, Windows </w:t>
-      </w:r>
-      <w:proofErr w:type="gramStart"/>
-      <w:r>
-        <w:rPr>
-          <w:rFonts w:ascii="Times New Roman" w:hAnsi="Times New Roman" w:cs="Times New Roman"/>
-          <w:sz w:val="24"/>
-          <w:szCs w:val="24"/>
-        </w:rPr>
-        <w:t>Mobile</w:t>
-      </w:r>
-      <w:r>
-        <w:rPr>
-          <w:rFonts w:ascii="Times New Roman" w:hAnsi="Times New Roman" w:cs="Times New Roman"/>
-          <w:sz w:val="24"/>
-          <w:szCs w:val="24"/>
-        </w:rPr>
-        <w:t>,etc.</w:t>
-      </w:r>
-      <w:proofErr w:type="gramEnd"/>
-    </w:p>
-    <w:p>
-      <w:pPr>
-        <w:ind w:firstLine="720"/>
-        <w:rPr>
-          <w:rFonts w:ascii="Times New Roman" w:hAnsi="Times New Roman" w:cs="Times New Roman"/>
-          <w:sz w:val="24"/>
-          <w:szCs w:val="24"/>
-        </w:rPr>
-      </w:pPr>
-      <w:r>
-        <w:rPr>
-          <w:rFonts w:ascii="Times New Roman" w:hAnsi="Times New Roman" w:cs="Times New Roman"/>
-          <w:sz w:val="24"/>
-          <w:szCs w:val="24"/>
-        </w:rPr>
-        <w:t xml:space="preserve">JavaFX este proiectat pentru a oferi dezvoltatorilor Java o nouă platformă grafică ușoară și performantă. Intenția este ca noile aplicații să utilizeze JavaFX mai degrabă decât Swing pentru a </w:t>
-      </w:r>
-      <w:r>
-        <w:rPr>
-          <w:rFonts w:ascii="Times New Roman" w:hAnsi="Times New Roman" w:cs="Times New Roman"/>
-          <w:sz w:val="24"/>
-          <w:szCs w:val="24"/>
-        </w:rPr>
-        <w:t>construe o</w:t>
-      </w:r>
-      <w:r>
-        <w:rPr>
-          <w:rFonts w:ascii="Times New Roman" w:hAnsi="Times New Roman" w:cs="Times New Roman"/>
-          <w:sz w:val="24"/>
-          <w:szCs w:val="24"/>
-        </w:rPr>
-        <w:t xml:space="preserve"> interfața grafică (GUI) a aplicației. Acest lucru nu în</w:t>
-      </w:r>
-      <w:r>
-        <w:rPr>
-          <w:rFonts w:ascii="Times New Roman" w:hAnsi="Times New Roman" w:cs="Times New Roman"/>
-          <w:sz w:val="24"/>
-          <w:szCs w:val="24"/>
-        </w:rPr>
-        <w:t>seamnă că Swing este depășit</w:t>
-      </w:r>
-      <w:r>
-        <w:rPr>
-          <w:rFonts w:ascii="Times New Roman" w:hAnsi="Times New Roman" w:cs="Times New Roman"/>
-          <w:sz w:val="24"/>
-          <w:szCs w:val="24"/>
-        </w:rPr>
-        <w:t>. Numărul mare de aplicații care au fost construite folosind Swing înseamnă că va fi încă p</w:t>
-      </w:r>
-      <w:r>
-        <w:rPr>
-          <w:rFonts w:ascii="Times New Roman" w:hAnsi="Times New Roman" w:cs="Times New Roman"/>
-          <w:sz w:val="24"/>
-          <w:szCs w:val="24"/>
-        </w:rPr>
-        <w:t>arte din Java API m</w:t>
-      </w:r>
-      <w:r>
-        <w:rPr>
-          <w:rFonts w:ascii="Times New Roman" w:hAnsi="Times New Roman" w:cs="Times New Roman"/>
-          <w:sz w:val="24"/>
-          <w:szCs w:val="24"/>
-        </w:rPr>
-        <w:t>ai ales că aceste aplicații pot încorpora funcționalitatea JavaFX deoarece cele două API-uri grafice se execută una lângă cealaltă.</w:t>
-      </w:r>
-    </w:p>
-    <w:p>
-      <w:pPr>
-        <w:ind w:firstLine="720"/>
-        <w:rPr>
-          <w:rFonts w:ascii="Times New Roman" w:hAnsi="Times New Roman" w:cs="Times New Roman"/>
-          <w:sz w:val="24"/>
-          <w:szCs w:val="24"/>
-        </w:rPr>
-      </w:pPr>
-      <w:r>
-        <w:rPr>
-          <w:rFonts w:ascii="Times New Roman" w:hAnsi="Times New Roman" w:cs="Times New Roman"/>
-          <w:sz w:val="24"/>
-          <w:szCs w:val="24"/>
-        </w:rPr>
-        <w:t xml:space="preserve">Acest lucru însemna </w:t>
-      </w:r>
-      <w:r>
-        <w:rPr>
-          <w:rFonts w:ascii="Times New Roman" w:hAnsi="Times New Roman" w:cs="Times New Roman"/>
-          <w:sz w:val="24"/>
-          <w:szCs w:val="24"/>
-        </w:rPr>
-        <w:t xml:space="preserve">că dezvoltatorii Java nu au nevoie să învețe </w:t>
-      </w:r>
-      <w:r>
-        <w:rPr>
-          <w:rFonts w:ascii="Times New Roman" w:hAnsi="Times New Roman" w:cs="Times New Roman"/>
-          <w:sz w:val="24"/>
-          <w:szCs w:val="24"/>
-        </w:rPr>
-        <w:t>un nou limbaj grafic</w:t>
-      </w:r>
-      <w:r>
-        <w:rPr>
-          <w:rFonts w:ascii="Times New Roman" w:hAnsi="Times New Roman" w:cs="Times New Roman"/>
-          <w:sz w:val="24"/>
-          <w:szCs w:val="24"/>
-        </w:rPr>
-        <w:t xml:space="preserve"> și </w:t>
-      </w:r>
-      <w:r>
-        <w:rPr>
-          <w:rFonts w:ascii="Times New Roman" w:hAnsi="Times New Roman" w:cs="Times New Roman"/>
-          <w:sz w:val="24"/>
-          <w:szCs w:val="24"/>
-        </w:rPr>
-        <w:t>pot</w:t>
-      </w:r>
-      <w:r>
-        <w:rPr>
-          <w:rFonts w:ascii="Times New Roman" w:hAnsi="Times New Roman" w:cs="Times New Roman"/>
-          <w:sz w:val="24"/>
-          <w:szCs w:val="24"/>
-        </w:rPr>
-        <w:t xml:space="preserve"> confortabil </w:t>
-      </w:r>
-      <w:r>
-        <w:rPr>
-          <w:rFonts w:ascii="Times New Roman" w:hAnsi="Times New Roman" w:cs="Times New Roman"/>
-          <w:sz w:val="24"/>
-          <w:szCs w:val="24"/>
-        </w:rPr>
-        <w:t>sa creeze o apliecatie</w:t>
-      </w:r>
-      <w:r>
-        <w:rPr>
-          <w:rFonts w:ascii="Times New Roman" w:hAnsi="Times New Roman" w:cs="Times New Roman"/>
-          <w:sz w:val="24"/>
-          <w:szCs w:val="24"/>
-        </w:rPr>
-        <w:t xml:space="preserve"> JavaFX folosind sintaxa obișnuită Java. API-ul JavaFX conține tot ce v-ați aștepta de la o platformă grafică - controale UI, animații, efecte etc.</w:t>
-      </w:r>
-    </w:p>
-    <w:p>
-      <w:pPr>
-        <w:ind w:firstLine="720"/>
-        <w:rPr>
-          <w:rFonts w:ascii="Times New Roman" w:hAnsi="Times New Roman" w:cs="Times New Roman"/>
-          <w:sz w:val="24"/>
-          <w:szCs w:val="24"/>
-        </w:rPr>
-      </w:pPr>
-      <w:r>
-        <w:rPr>
-          <w:rFonts w:ascii="Times New Roman" w:hAnsi="Times New Roman" w:cs="Times New Roman"/>
-          <w:sz w:val="24"/>
-          <w:szCs w:val="24"/>
-        </w:rPr>
-        <w:t xml:space="preserve">Principala diferență pentru dezvoltatorii care trec de la </w:t>
-      </w:r>
-      <w:r>
-        <w:rPr>
-          <w:rFonts w:ascii="Times New Roman" w:hAnsi="Times New Roman" w:cs="Times New Roman"/>
-          <w:sz w:val="24"/>
-          <w:szCs w:val="24"/>
-        </w:rPr>
-        <w:t xml:space="preserve">Swing la JavaFX va fi </w:t>
-      </w:r>
-      <w:proofErr w:type="gramStart"/>
-      <w:r>
-        <w:rPr>
-          <w:rFonts w:ascii="Times New Roman" w:hAnsi="Times New Roman" w:cs="Times New Roman"/>
-          <w:sz w:val="24"/>
-          <w:szCs w:val="24"/>
-        </w:rPr>
-        <w:t>obișnuita</w:t>
-      </w:r>
-      <w:r>
-        <w:rPr>
-          <w:rFonts w:ascii="Times New Roman" w:hAnsi="Times New Roman" w:cs="Times New Roman"/>
-          <w:sz w:val="24"/>
-          <w:szCs w:val="24"/>
-        </w:rPr>
         <w:t xml:space="preserve"> </w:t>
       </w:r>
       <w:r>
@@ -2423,24 +2120,7 @@
           <w:sz w:val="24"/>
           <w:szCs w:val="24"/>
         </w:rPr>
-        <w:t xml:space="preserve"> </w:t>
-      </w:r>
-      <w:r>
-        <w:rPr>
-          <w:rFonts w:ascii="Times New Roman" w:hAnsi="Times New Roman" w:cs="Times New Roman"/>
-          <w:sz w:val="24"/>
-          <w:szCs w:val="24"/>
-        </w:rPr>
-        <w:t>cu</w:t>
-      </w:r>
-      <w:proofErr w:type="gramEnd"/>
-      <w:r>
-        <w:rPr>
-          <w:rFonts w:ascii="Times New Roman" w:hAnsi="Times New Roman" w:cs="Times New Roman"/>
-          <w:sz w:val="24"/>
-          <w:szCs w:val="24"/>
-        </w:rPr>
-        <w:t xml:space="preserve"> modul în care sunt prezentate componentele grafice și noua terminologie. O interfață de utilizator este încă construită utilizând o serie de straturi care sunt conținute într-un grafic de scenă. Graficul este afișat pe un container de nivel superior numit etapă.</w:t>
+        <w:t>cu modul în care sunt prezentate componentele grafice și noua terminologie. O interfață de utilizator este încă construită utilizând o serie de straturi care sunt conținute într-un grafic de scenă. Graficul este afișat pe un container de nivel superior numit etapă.</w:t>
       </w:r>
     </w:p>
     <w:p>
@@ -2691,8 +2371,2331 @@
         </w:rPr>
         <w:t>Pentru utilizatorii de Windows, JavaFX SDK face parte din Java SE JDK de la actualizarea Java 7. De asemenea, JavaFX rulează acum Java SE JRE.</w:t>
       </w:r>
+    </w:p>
+    <w:p>
+      <w:pPr>
+        <w:ind w:firstLine="720"/>
+        <w:rPr>
+          <w:rFonts w:ascii="Times New Roman" w:hAnsi="Times New Roman" w:cs="Times New Roman"/>
+          <w:sz w:val="24"/>
+          <w:szCs w:val="24"/>
+        </w:rPr>
+      </w:pPr>
+    </w:p>
+    <w:p>
+      <w:pPr>
+        <w:ind w:firstLine="720"/>
+        <w:rPr>
+          <w:rFonts w:ascii="Times New Roman" w:hAnsi="Times New Roman" w:cs="Times New Roman"/>
+          <w:sz w:val="24"/>
+          <w:szCs w:val="24"/>
+        </w:rPr>
+      </w:pPr>
+    </w:p>
+    <w:p>
+      <w:pPr>
+        <w:ind w:firstLine="720"/>
+        <w:rPr>
+          <w:rFonts w:ascii="Times New Roman" w:hAnsi="Times New Roman" w:cs="Times New Roman"/>
+          <w:sz w:val="24"/>
+          <w:szCs w:val="24"/>
+        </w:rPr>
+      </w:pPr>
+    </w:p>
+    <w:p>
+      <w:pPr>
+        <w:ind w:firstLine="720"/>
+        <w:rPr>
+          <w:rFonts w:ascii="Times New Roman" w:hAnsi="Times New Roman" w:cs="Times New Roman"/>
+          <w:sz w:val="24"/>
+          <w:szCs w:val="24"/>
+        </w:rPr>
+      </w:pPr>
+      <w:r>
+        <w:rPr>
+          <w:rFonts w:ascii="Times New Roman" w:hAnsi="Times New Roman" w:cs="Times New Roman"/>
+          <w:sz w:val="24"/>
+          <w:szCs w:val="24"/>
+        </w:rPr>
+        <w:t xml:space="preserve">FXML este un limbaj bazat pe XML care oferă structura pentru construirea unei interfețe de utilizator separate de logica aplicației. Această separare a logicii de prezentare și aplicație este atractivă pentru dezvoltatorii pentru că pot </w:t>
+      </w:r>
+      <w:r>
+        <w:rPr>
+          <w:rFonts w:ascii="Times New Roman" w:hAnsi="Times New Roman" w:cs="Times New Roman"/>
+          <w:sz w:val="24"/>
+          <w:szCs w:val="24"/>
+        </w:rPr>
+        <w:t>dezvolta</w:t>
+      </w:r>
+      <w:r>
+        <w:rPr>
+          <w:rFonts w:ascii="Times New Roman" w:hAnsi="Times New Roman" w:cs="Times New Roman"/>
+          <w:sz w:val="24"/>
+          <w:szCs w:val="24"/>
+        </w:rPr>
+        <w:t xml:space="preserve"> o interfață de utilizator care folosește componentele Java fără a stăpâni codul pentru preluarea și completarea datelor.</w:t>
+      </w:r>
+    </w:p>
+    <w:p>
+      <w:pPr>
+        <w:ind w:firstLine="720"/>
+        <w:rPr>
+          <w:rFonts w:ascii="Times New Roman" w:hAnsi="Times New Roman" w:cs="Times New Roman"/>
+          <w:sz w:val="24"/>
+          <w:szCs w:val="24"/>
+        </w:rPr>
+      </w:pPr>
+      <w:r>
+        <w:rPr>
+          <w:rFonts w:ascii="Times New Roman" w:hAnsi="Times New Roman" w:cs="Times New Roman"/>
+          <w:sz w:val="24"/>
+          <w:szCs w:val="24"/>
+        </w:rPr>
+        <w:t xml:space="preserve">FXML are o structură predefinită de bază. Ce puteți să exprimați în FXML și cum se aplică pentru construirea </w:t>
+      </w:r>
+      <w:r>
+        <w:rPr>
+          <w:rFonts w:ascii="Times New Roman" w:hAnsi="Times New Roman" w:cs="Times New Roman"/>
+          <w:sz w:val="24"/>
+          <w:szCs w:val="24"/>
+        </w:rPr>
+        <w:t>unei scene</w:t>
+      </w:r>
+      <w:r>
+        <w:rPr>
+          <w:rFonts w:ascii="Times New Roman" w:hAnsi="Times New Roman" w:cs="Times New Roman"/>
+          <w:sz w:val="24"/>
+          <w:szCs w:val="24"/>
+        </w:rPr>
+        <w:t xml:space="preserve"> depinde de API-ul obiectelor pe care le construiți. Deoarece FXML se </w:t>
+      </w:r>
+      <w:r>
+        <w:rPr>
+          <w:rFonts w:ascii="Times New Roman" w:hAnsi="Times New Roman" w:cs="Times New Roman"/>
+          <w:sz w:val="24"/>
+          <w:szCs w:val="24"/>
+        </w:rPr>
+        <w:t>aplica</w:t>
+      </w:r>
+      <w:r>
+        <w:rPr>
+          <w:rFonts w:ascii="Times New Roman" w:hAnsi="Times New Roman" w:cs="Times New Roman"/>
+          <w:sz w:val="24"/>
+          <w:szCs w:val="24"/>
+        </w:rPr>
+        <w:t xml:space="preserve"> direct în Java, puteți utiliza documentația pentru a înțelege ce elemente și atribute sunt permise. În general, majoritatea </w:t>
+      </w:r>
+      <w:r>
+        <w:rPr>
+          <w:rFonts w:ascii="Times New Roman" w:hAnsi="Times New Roman" w:cs="Times New Roman"/>
+          <w:sz w:val="24"/>
+          <w:szCs w:val="24"/>
+        </w:rPr>
+        <w:t>calaselor</w:t>
+      </w:r>
+      <w:r>
+        <w:rPr>
+          <w:rFonts w:ascii="Times New Roman" w:hAnsi="Times New Roman" w:cs="Times New Roman"/>
+          <w:sz w:val="24"/>
+          <w:szCs w:val="24"/>
+        </w:rPr>
+        <w:t xml:space="preserve"> JavaFX pot fi folosite ca elemente, iar cele mai multe proprietăți pot fi folosite ca atribute.</w:t>
+      </w:r>
+    </w:p>
+    <w:p>
+      <w:pPr>
+        <w:ind w:firstLine="720"/>
+        <w:rPr>
+          <w:rFonts w:ascii="Times New Roman" w:hAnsi="Times New Roman" w:cs="Times New Roman"/>
+          <w:sz w:val="24"/>
+          <w:szCs w:val="24"/>
+        </w:rPr>
+      </w:pPr>
+    </w:p>
+    <w:p>
+      <w:pPr>
+        <w:ind w:firstLine="720"/>
+        <w:rPr>
+          <w:rFonts w:ascii="Times New Roman" w:hAnsi="Times New Roman" w:cs="Times New Roman"/>
+          <w:sz w:val="24"/>
+          <w:szCs w:val="24"/>
+        </w:rPr>
+      </w:pPr>
+      <w:r>
+        <w:rPr>
+          <w:rFonts w:ascii="Times New Roman" w:hAnsi="Times New Roman" w:cs="Times New Roman"/>
+          <w:sz w:val="24"/>
+          <w:szCs w:val="24"/>
+        </w:rPr>
+        <w:t xml:space="preserve">Din perspectiva unui </w:t>
+      </w:r>
+      <w:r>
+        <w:rPr>
+          <w:rFonts w:ascii="Times New Roman" w:hAnsi="Times New Roman" w:cs="Times New Roman"/>
+          <w:sz w:val="24"/>
+          <w:szCs w:val="24"/>
+        </w:rPr>
+        <w:t>model-view-controller</w:t>
+      </w:r>
+      <w:r>
+        <w:rPr>
+          <w:rFonts w:ascii="Times New Roman" w:hAnsi="Times New Roman" w:cs="Times New Roman"/>
+          <w:sz w:val="24"/>
+          <w:szCs w:val="24"/>
+        </w:rPr>
+        <w:t xml:space="preserve"> (MVC), fișierul FXML care conține descrierea interfeței de utilizator este </w:t>
+      </w:r>
+      <w:r>
+        <w:rPr>
+          <w:rFonts w:ascii="Times New Roman" w:hAnsi="Times New Roman" w:cs="Times New Roman"/>
+          <w:sz w:val="24"/>
+          <w:szCs w:val="24"/>
+        </w:rPr>
+        <w:t>view</w:t>
+      </w:r>
+      <w:r>
+        <w:rPr>
+          <w:rFonts w:ascii="Times New Roman" w:hAnsi="Times New Roman" w:cs="Times New Roman"/>
+          <w:sz w:val="24"/>
+          <w:szCs w:val="24"/>
+        </w:rPr>
+        <w:t xml:space="preserve">. </w:t>
+      </w:r>
+      <w:r>
+        <w:rPr>
+          <w:rFonts w:ascii="Times New Roman" w:hAnsi="Times New Roman" w:cs="Times New Roman"/>
+          <w:sz w:val="24"/>
+          <w:szCs w:val="24"/>
+        </w:rPr>
+        <w:t>Controller-ul</w:t>
+      </w:r>
+      <w:r>
+        <w:rPr>
+          <w:rFonts w:ascii="Times New Roman" w:hAnsi="Times New Roman" w:cs="Times New Roman"/>
+          <w:sz w:val="24"/>
+          <w:szCs w:val="24"/>
+        </w:rPr>
+        <w:t xml:space="preserve"> este o clasă Jav</w:t>
+      </w:r>
+      <w:r>
+        <w:rPr>
+          <w:rFonts w:ascii="Times New Roman" w:hAnsi="Times New Roman" w:cs="Times New Roman"/>
+          <w:sz w:val="24"/>
+          <w:szCs w:val="24"/>
+        </w:rPr>
+        <w:t xml:space="preserve">a </w:t>
+      </w:r>
+      <w:r>
+        <w:rPr>
+          <w:rFonts w:ascii="Times New Roman" w:hAnsi="Times New Roman" w:cs="Times New Roman"/>
+          <w:sz w:val="24"/>
+          <w:szCs w:val="24"/>
+        </w:rPr>
+        <w:t>care este declarată ca controler pentru fișierul FXML</w:t>
+      </w:r>
+      <w:r>
+        <w:rPr>
+          <w:rFonts w:ascii="Times New Roman" w:hAnsi="Times New Roman" w:cs="Times New Roman"/>
+          <w:sz w:val="24"/>
+          <w:szCs w:val="24"/>
+        </w:rPr>
+        <w:t xml:space="preserve">, </w:t>
+      </w:r>
+      <w:r>
+        <w:rPr>
+          <w:rFonts w:ascii="Times New Roman" w:hAnsi="Times New Roman" w:cs="Times New Roman"/>
+          <w:sz w:val="24"/>
+          <w:szCs w:val="24"/>
+        </w:rPr>
+        <w:t>implementând opțional clasa Initializable,. Modelul constă din obiecte domeniu, definite pe partea</w:t>
+      </w:r>
+      <w:r>
+        <w:rPr>
+          <w:rFonts w:ascii="Times New Roman" w:hAnsi="Times New Roman" w:cs="Times New Roman"/>
+          <w:sz w:val="24"/>
+          <w:szCs w:val="24"/>
+        </w:rPr>
+        <w:t xml:space="preserve"> de</w:t>
+      </w:r>
+      <w:r>
+        <w:rPr>
+          <w:rFonts w:ascii="Times New Roman" w:hAnsi="Times New Roman" w:cs="Times New Roman"/>
+          <w:sz w:val="24"/>
+          <w:szCs w:val="24"/>
+        </w:rPr>
+        <w:t xml:space="preserve"> Java, pe care le conectați la </w:t>
+      </w:r>
+      <w:r>
+        <w:rPr>
+          <w:rFonts w:ascii="Times New Roman" w:hAnsi="Times New Roman" w:cs="Times New Roman"/>
+          <w:sz w:val="24"/>
+          <w:szCs w:val="24"/>
+        </w:rPr>
+        <w:t>view</w:t>
+      </w:r>
+      <w:r>
+        <w:rPr>
+          <w:rFonts w:ascii="Times New Roman" w:hAnsi="Times New Roman" w:cs="Times New Roman"/>
+          <w:sz w:val="24"/>
+          <w:szCs w:val="24"/>
+        </w:rPr>
+        <w:t xml:space="preserve"> prin intermediul </w:t>
+      </w:r>
+      <w:r>
+        <w:rPr>
+          <w:rFonts w:ascii="Times New Roman" w:hAnsi="Times New Roman" w:cs="Times New Roman"/>
+          <w:sz w:val="24"/>
+          <w:szCs w:val="24"/>
+        </w:rPr>
+        <w:t>controller-ului</w:t>
+      </w:r>
+      <w:r>
+        <w:rPr>
+          <w:rFonts w:ascii="Times New Roman" w:hAnsi="Times New Roman" w:cs="Times New Roman"/>
+          <w:sz w:val="24"/>
+          <w:szCs w:val="24"/>
+        </w:rPr>
+        <w:t xml:space="preserve">. </w:t>
+      </w:r>
+    </w:p>
+    <w:p>
+      <w:pPr>
+        <w:ind w:firstLine="720"/>
+        <w:rPr>
+          <w:rFonts w:ascii="Times New Roman" w:hAnsi="Times New Roman" w:cs="Times New Roman"/>
+          <w:sz w:val="24"/>
+          <w:szCs w:val="24"/>
+        </w:rPr>
+      </w:pPr>
+      <w:r>
+        <w:rPr>
+          <w:rFonts w:ascii="Times New Roman" w:hAnsi="Times New Roman" w:cs="Times New Roman"/>
+          <w:sz w:val="24"/>
+          <w:szCs w:val="24"/>
+        </w:rPr>
+        <w:t>În timp ce puteți utiliza FXML pentru a crea o interfață cu utilizatorul</w:t>
+      </w:r>
+      <w:r>
+        <w:rPr>
+          <w:rFonts w:ascii="Times New Roman" w:hAnsi="Times New Roman" w:cs="Times New Roman"/>
+          <w:sz w:val="24"/>
+          <w:szCs w:val="24"/>
+        </w:rPr>
+        <w:t xml:space="preserve"> simpla</w:t>
+      </w:r>
+      <w:r>
+        <w:rPr>
+          <w:rFonts w:ascii="Times New Roman" w:hAnsi="Times New Roman" w:cs="Times New Roman"/>
+          <w:sz w:val="24"/>
+          <w:szCs w:val="24"/>
+        </w:rPr>
+        <w:t xml:space="preserve">, FXML este deosebit de util pentru interfețele utilizatorilor care au grafice mari </w:t>
+      </w:r>
+      <w:r>
+        <w:rPr>
+          <w:rFonts w:ascii="Times New Roman" w:hAnsi="Times New Roman" w:cs="Times New Roman"/>
+          <w:sz w:val="24"/>
+          <w:szCs w:val="24"/>
+        </w:rPr>
+        <w:t xml:space="preserve">cu </w:t>
+      </w:r>
+      <w:r>
+        <w:rPr>
+          <w:rFonts w:ascii="Times New Roman" w:hAnsi="Times New Roman" w:cs="Times New Roman"/>
+          <w:sz w:val="24"/>
+          <w:szCs w:val="24"/>
+        </w:rPr>
+        <w:t xml:space="preserve"> scenă complexă, formulare, introducere de date sa</w:t>
+      </w:r>
+      <w:r>
+        <w:rPr>
+          <w:rFonts w:ascii="Times New Roman" w:hAnsi="Times New Roman" w:cs="Times New Roman"/>
+          <w:sz w:val="24"/>
+          <w:szCs w:val="24"/>
+        </w:rPr>
+        <w:t>u animații complexe</w:t>
+      </w:r>
+      <w:r>
+        <w:rPr>
+          <w:rFonts w:ascii="Times New Roman" w:hAnsi="Times New Roman" w:cs="Times New Roman"/>
+          <w:sz w:val="24"/>
+          <w:szCs w:val="24"/>
+        </w:rPr>
+        <w:t xml:space="preserve">. FXML este, de asemenea, bine adaptat pentru definirea layout-urilor statice, cum ar fi formele, </w:t>
+      </w:r>
+      <w:r>
+        <w:rPr>
+          <w:rFonts w:ascii="Times New Roman" w:hAnsi="Times New Roman" w:cs="Times New Roman"/>
+          <w:sz w:val="24"/>
+          <w:szCs w:val="24"/>
+        </w:rPr>
+        <w:t>controale</w:t>
+      </w:r>
+      <w:r>
+        <w:rPr>
+          <w:rFonts w:ascii="Times New Roman" w:hAnsi="Times New Roman" w:cs="Times New Roman"/>
+          <w:sz w:val="24"/>
+          <w:szCs w:val="24"/>
+        </w:rPr>
+        <w:t xml:space="preserve"> și tabelele. În plus, puteți utiliza FXML pentru a construi machete dinamice prin includerea de scripturi.</w:t>
+      </w:r>
+    </w:p>
+    <w:p>
+      <w:pPr>
+        <w:ind w:firstLine="720"/>
+        <w:rPr>
+          <w:rFonts w:ascii="Times New Roman" w:hAnsi="Times New Roman" w:cs="Times New Roman"/>
+          <w:sz w:val="24"/>
+          <w:szCs w:val="24"/>
+        </w:rPr>
+      </w:pPr>
+      <w:r>
+        <w:rPr>
+          <w:rFonts w:ascii="Times New Roman" w:hAnsi="Times New Roman" w:cs="Times New Roman"/>
+          <w:sz w:val="24"/>
+          <w:szCs w:val="24"/>
+        </w:rPr>
+        <w:t>In</w:t>
+      </w:r>
+      <w:r>
+        <w:rPr>
+          <w:rFonts w:ascii="Times New Roman" w:hAnsi="Times New Roman" w:cs="Times New Roman"/>
+          <w:sz w:val="24"/>
+          <w:szCs w:val="24"/>
+        </w:rPr>
+        <w:t xml:space="preserve"> plus pentru a oferi dezvoltatorilor web o abordare </w:t>
+      </w:r>
+      <w:r>
+        <w:rPr>
+          <w:rFonts w:ascii="Times New Roman" w:hAnsi="Times New Roman" w:cs="Times New Roman"/>
+          <w:sz w:val="24"/>
+          <w:szCs w:val="24"/>
+        </w:rPr>
+        <w:t>mai usoara</w:t>
+      </w:r>
+      <w:r>
+        <w:rPr>
+          <w:rFonts w:ascii="Times New Roman" w:hAnsi="Times New Roman" w:cs="Times New Roman"/>
+          <w:sz w:val="24"/>
+          <w:szCs w:val="24"/>
+        </w:rPr>
+        <w:t xml:space="preserve"> în proiectarea interfețelor </w:t>
+      </w:r>
+      <w:r>
+        <w:rPr>
+          <w:rFonts w:ascii="Times New Roman" w:hAnsi="Times New Roman" w:cs="Times New Roman"/>
+          <w:sz w:val="24"/>
+          <w:szCs w:val="24"/>
+        </w:rPr>
+        <w:t>de utilizator</w:t>
+      </w:r>
+      <w:r>
+        <w:rPr>
+          <w:rFonts w:ascii="Times New Roman" w:hAnsi="Times New Roman" w:cs="Times New Roman"/>
+          <w:sz w:val="24"/>
+          <w:szCs w:val="24"/>
+        </w:rPr>
+        <w:t>, FXML oferă următoarele avantaje:</w:t>
+      </w:r>
+    </w:p>
+    <w:p>
+      <w:pPr>
+        <w:pStyle w:val="ListParagraph"/>
+        <w:numPr>
+          <w:ilvl w:val="0"/>
+          <w:numId w:val="5"/>
+        </w:numPr>
+        <w:rPr>
+          <w:rFonts w:ascii="Times New Roman" w:hAnsi="Times New Roman" w:cs="Times New Roman"/>
+          <w:sz w:val="24"/>
+          <w:szCs w:val="24"/>
+        </w:rPr>
+      </w:pPr>
+      <w:r>
+        <w:rPr>
+          <w:rFonts w:ascii="Times New Roman" w:hAnsi="Times New Roman" w:cs="Times New Roman"/>
+          <w:sz w:val="24"/>
+          <w:szCs w:val="24"/>
+        </w:rPr>
+        <w:t>Deoarece graficul de scenă este mai transparent în FXML, este ușor pentru o echipă de dezvoltare să creeze și să mențină o interfață de utilizator testabilă.</w:t>
+      </w:r>
+    </w:p>
+    <w:p>
+      <w:pPr>
+        <w:pStyle w:val="ListParagraph"/>
+        <w:numPr>
+          <w:ilvl w:val="0"/>
+          <w:numId w:val="5"/>
+        </w:numPr>
+        <w:rPr>
+          <w:rFonts w:ascii="Times New Roman" w:hAnsi="Times New Roman" w:cs="Times New Roman"/>
+          <w:sz w:val="24"/>
+          <w:szCs w:val="24"/>
+        </w:rPr>
+      </w:pPr>
+      <w:r>
+        <w:rPr>
+          <w:rFonts w:ascii="Times New Roman" w:hAnsi="Times New Roman" w:cs="Times New Roman"/>
+          <w:sz w:val="24"/>
+          <w:szCs w:val="24"/>
+        </w:rPr>
+        <w:t xml:space="preserve">FXML nu este </w:t>
+      </w:r>
+      <w:r>
+        <w:rPr>
+          <w:rFonts w:ascii="Times New Roman" w:hAnsi="Times New Roman" w:cs="Times New Roman"/>
+          <w:sz w:val="24"/>
+          <w:szCs w:val="24"/>
+        </w:rPr>
+        <w:t>un limbaj complicat</w:t>
+      </w:r>
+      <w:r>
+        <w:rPr>
+          <w:rFonts w:ascii="Times New Roman" w:hAnsi="Times New Roman" w:cs="Times New Roman"/>
+          <w:sz w:val="24"/>
+          <w:szCs w:val="24"/>
+        </w:rPr>
+        <w:t>; Nu este necesar să recompilați codul pentru a vedea modificările.</w:t>
+      </w:r>
+    </w:p>
+    <w:p>
+      <w:pPr>
+        <w:ind w:firstLine="720"/>
+        <w:rPr>
+          <w:rFonts w:ascii="Times New Roman" w:hAnsi="Times New Roman" w:cs="Times New Roman"/>
+          <w:sz w:val="24"/>
+          <w:szCs w:val="24"/>
+        </w:rPr>
+      </w:pPr>
+    </w:p>
+    <w:p>
+      <w:pPr>
+        <w:pStyle w:val="ListParagraph"/>
+        <w:numPr>
+          <w:ilvl w:val="0"/>
+          <w:numId w:val="5"/>
+        </w:numPr>
+        <w:rPr>
+          <w:rFonts w:ascii="Times New Roman" w:hAnsi="Times New Roman" w:cs="Times New Roman"/>
+          <w:sz w:val="24"/>
+          <w:szCs w:val="24"/>
+        </w:rPr>
+      </w:pPr>
+      <w:r>
+        <w:rPr>
+          <w:rFonts w:ascii="Times New Roman" w:hAnsi="Times New Roman" w:cs="Times New Roman"/>
+          <w:sz w:val="24"/>
+          <w:szCs w:val="24"/>
+        </w:rPr>
+        <w:lastRenderedPageBreak/>
+        <w:t xml:space="preserve">Conținutul unui fișier FXML poate fi localizat pe măsură ce fișierul este citit. De exemplu, dacă un fișier FXML este încărcat utilizând locația en_US, atunci acesta produce șirul "First Name" pentru </w:t>
+      </w:r>
+      <w:r>
+        <w:rPr>
+          <w:rFonts w:ascii="Times New Roman" w:hAnsi="Times New Roman" w:cs="Times New Roman"/>
+          <w:sz w:val="24"/>
+          <w:szCs w:val="24"/>
+        </w:rPr>
+        <w:t xml:space="preserve">un control bazat pe acest șir din resurse. </w:t>
+      </w:r>
+      <w:r>
+        <w:rPr>
+          <w:rFonts w:ascii="Times New Roman" w:hAnsi="Times New Roman" w:cs="Times New Roman"/>
+          <w:sz w:val="24"/>
+          <w:szCs w:val="24"/>
+        </w:rPr>
+        <w:t>Dacă locația este schimbată în fr_FR și fișierul FXML este reîncărcat, atunci eticheta arată "Prénom".</w:t>
+      </w:r>
+    </w:p>
+    <w:p>
+      <w:pPr>
+        <w:pStyle w:val="ListParagraph"/>
+        <w:numPr>
+          <w:ilvl w:val="0"/>
+          <w:numId w:val="5"/>
+        </w:numPr>
+        <w:rPr>
+          <w:rFonts w:ascii="Times New Roman" w:hAnsi="Times New Roman" w:cs="Times New Roman"/>
+          <w:sz w:val="24"/>
+          <w:szCs w:val="24"/>
+        </w:rPr>
+      </w:pPr>
+      <w:r>
+        <w:rPr>
+          <w:rFonts w:ascii="Times New Roman" w:hAnsi="Times New Roman" w:cs="Times New Roman"/>
+          <w:sz w:val="24"/>
+          <w:szCs w:val="24"/>
+        </w:rPr>
+        <w:t>Același lucru nu este valabil și pentru codul Java, deoarece trebuie să actualizați manual conținutul fiecărui element al interfeței dvs. de utilizator, obținând o referință la acesta și chemând setterul corespunzător</w:t>
+      </w:r>
+      <w:r>
+        <w:rPr>
+          <w:rFonts w:ascii="Times New Roman" w:hAnsi="Times New Roman" w:cs="Times New Roman"/>
+          <w:sz w:val="24"/>
+          <w:szCs w:val="24"/>
+        </w:rPr>
+        <w:t>.</w:t>
+      </w:r>
+    </w:p>
+    <w:p>
+      <w:pPr>
+        <w:pStyle w:val="ListParagraph"/>
+        <w:numPr>
+          <w:ilvl w:val="0"/>
+          <w:numId w:val="5"/>
+        </w:numPr>
+        <w:rPr>
+          <w:rFonts w:ascii="Times New Roman" w:hAnsi="Times New Roman" w:cs="Times New Roman"/>
+          <w:sz w:val="24"/>
+          <w:szCs w:val="24"/>
+        </w:rPr>
+      </w:pPr>
+      <w:r>
+        <w:rPr>
+          <w:rFonts w:ascii="Times New Roman" w:hAnsi="Times New Roman" w:cs="Times New Roman"/>
+          <w:sz w:val="24"/>
+          <w:szCs w:val="24"/>
+        </w:rPr>
+        <w:t xml:space="preserve">Puteți utiliza FXML cu orice </w:t>
+      </w:r>
+      <w:r>
+        <w:rPr>
+          <w:rFonts w:ascii="Times New Roman" w:hAnsi="Times New Roman" w:cs="Times New Roman"/>
+          <w:sz w:val="24"/>
+          <w:szCs w:val="24"/>
+        </w:rPr>
+        <w:t>limbaj</w:t>
+      </w:r>
+      <w:r>
+        <w:rPr>
+          <w:rFonts w:ascii="Times New Roman" w:hAnsi="Times New Roman" w:cs="Times New Roman"/>
+          <w:sz w:val="24"/>
+          <w:szCs w:val="24"/>
+        </w:rPr>
+        <w:t xml:space="preserve"> Java </w:t>
+      </w:r>
+      <w:r>
+        <w:rPr>
+          <w:rFonts w:ascii="Times New Roman" w:hAnsi="Times New Roman" w:cs="Times New Roman"/>
+          <w:sz w:val="24"/>
+          <w:szCs w:val="24"/>
+        </w:rPr>
+        <w:t>Virtual</w:t>
+      </w:r>
+      <w:r>
+        <w:rPr>
+          <w:rFonts w:ascii="Times New Roman" w:hAnsi="Times New Roman" w:cs="Times New Roman"/>
+          <w:sz w:val="24"/>
+          <w:szCs w:val="24"/>
+        </w:rPr>
+        <w:t xml:space="preserve"> Machine (JVM), cum ar fi Java, Scala sau Clojure.</w:t>
+      </w:r>
+    </w:p>
+    <w:p>
+      <w:pPr>
+        <w:rPr>
+          <w:rFonts w:ascii="Times New Roman" w:hAnsi="Times New Roman" w:cs="Times New Roman"/>
+          <w:sz w:val="24"/>
+          <w:szCs w:val="24"/>
+        </w:rPr>
+      </w:pPr>
+    </w:p>
+    <w:p>
+      <w:pPr>
+        <w:ind w:firstLine="720"/>
+        <w:rPr>
+          <w:rFonts w:ascii="Times New Roman" w:hAnsi="Times New Roman" w:cs="Times New Roman"/>
+          <w:sz w:val="24"/>
+          <w:szCs w:val="24"/>
+        </w:rPr>
+      </w:pPr>
+      <w:r>
+        <w:rPr>
+          <w:rFonts w:ascii="Times New Roman" w:hAnsi="Times New Roman" w:cs="Times New Roman"/>
+          <w:sz w:val="24"/>
+          <w:szCs w:val="24"/>
+        </w:rPr>
+        <w:t xml:space="preserve">Așa cum unii dezvoltatori preferă să lucreze direct în codul XML, alți dezvoltatori preferă să utilizeze un instrument pentru a-și crea </w:t>
+      </w:r>
+      <w:r>
+        <w:rPr>
+          <w:rFonts w:ascii="Times New Roman" w:hAnsi="Times New Roman" w:cs="Times New Roman"/>
+          <w:sz w:val="24"/>
+          <w:szCs w:val="24"/>
+        </w:rPr>
+        <w:t>cod</w:t>
+      </w:r>
+      <w:r>
+        <w:rPr>
+          <w:rFonts w:ascii="Times New Roman" w:hAnsi="Times New Roman" w:cs="Times New Roman"/>
+          <w:sz w:val="24"/>
+          <w:szCs w:val="24"/>
+        </w:rPr>
+        <w:t xml:space="preserve"> în XML. Același luc</w:t>
+      </w:r>
+      <w:r>
+        <w:rPr>
+          <w:rFonts w:ascii="Times New Roman" w:hAnsi="Times New Roman" w:cs="Times New Roman"/>
+          <w:sz w:val="24"/>
+          <w:szCs w:val="24"/>
+        </w:rPr>
+        <w:t>ru este valabil și pentru FXML.</w:t>
+      </w:r>
+    </w:p>
+    <w:p>
+      <w:pPr>
+        <w:ind w:firstLine="720"/>
+        <w:rPr>
+          <w:rFonts w:ascii="Times New Roman" w:hAnsi="Times New Roman" w:cs="Times New Roman"/>
+          <w:sz w:val="24"/>
+          <w:szCs w:val="24"/>
+        </w:rPr>
+      </w:pPr>
+      <w:r>
+        <w:rPr>
+          <w:rFonts w:ascii="Times New Roman" w:hAnsi="Times New Roman" w:cs="Times New Roman"/>
+          <w:sz w:val="24"/>
+          <w:szCs w:val="24"/>
+        </w:rPr>
+        <w:t xml:space="preserve">Dacă preferați să utilizați un instrument sau dacă doriți să creați un prototip rapid pentru a obține feedback, atunci ați putea prefera să utilizați JavaFX Scene Builder. Scenel Builder este un instrument de proiectare care generează codul sursă FXML în timp ce definiți interfața de utilizator pentru aplicația dvs. Scenel Builder vă poate ajuta să creați rapid un prototip pentru o aplicație interactivă care conectează componentele la logica aplicațiilor. </w:t>
+      </w:r>
+    </w:p>
+    <w:p>
+      <w:pPr>
+        <w:ind w:firstLine="720"/>
+        <w:rPr>
+          <w:rFonts w:ascii="Times New Roman" w:hAnsi="Times New Roman" w:cs="Times New Roman"/>
+          <w:sz w:val="24"/>
+          <w:szCs w:val="24"/>
+        </w:rPr>
+      </w:pPr>
+      <w:r>
+        <w:rPr>
+          <w:rFonts w:ascii="Times New Roman" w:hAnsi="Times New Roman" w:cs="Times New Roman"/>
+          <w:sz w:val="24"/>
+          <w:szCs w:val="24"/>
+        </w:rPr>
+        <w:t>Deoarece Scenic Builder utilizează XML ca format de serializare, codul FXML produs este foarte clar și puteți edita în continuare fișierele FXML generate de Scene Builder î</w:t>
+      </w:r>
+      <w:r>
+        <w:rPr>
+          <w:rFonts w:ascii="Times New Roman" w:hAnsi="Times New Roman" w:cs="Times New Roman"/>
+          <w:sz w:val="24"/>
+          <w:szCs w:val="24"/>
+        </w:rPr>
+        <w:t>n orice editor de text sau XML.</w:t>
+      </w:r>
+    </w:p>
+    <w:p>
+      <w:pPr>
+        <w:ind w:firstLine="720"/>
+        <w:rPr>
+          <w:rFonts w:ascii="Times New Roman" w:hAnsi="Times New Roman" w:cs="Times New Roman"/>
+          <w:sz w:val="24"/>
+          <w:szCs w:val="24"/>
+        </w:rPr>
+      </w:pPr>
+      <w:r>
+        <w:rPr>
+          <w:rFonts w:ascii="Times New Roman" w:hAnsi="Times New Roman" w:cs="Times New Roman"/>
+          <w:sz w:val="24"/>
+          <w:szCs w:val="24"/>
+        </w:rPr>
+        <w:t>Eclipse</w:t>
+      </w:r>
+      <w:r>
+        <w:rPr>
+          <w:rFonts w:ascii="Times New Roman" w:hAnsi="Times New Roman" w:cs="Times New Roman"/>
+          <w:sz w:val="24"/>
+          <w:szCs w:val="24"/>
+        </w:rPr>
+        <w:t xml:space="preserve"> IDE vă permite să deschideți fișiere FXML în JavaFX Scene Builder, cu condiția ca acesta să fie instalat pe computer. Această integrare </w:t>
+      </w:r>
+      <w:r>
+        <w:rPr>
+          <w:rFonts w:ascii="Times New Roman" w:hAnsi="Times New Roman" w:cs="Times New Roman"/>
+          <w:sz w:val="24"/>
+          <w:szCs w:val="24"/>
+        </w:rPr>
+        <w:t>Eclipse</w:t>
+      </w:r>
+      <w:r>
+        <w:rPr>
+          <w:rFonts w:ascii="Times New Roman" w:hAnsi="Times New Roman" w:cs="Times New Roman"/>
+          <w:sz w:val="24"/>
+          <w:szCs w:val="24"/>
+        </w:rPr>
+        <w:t xml:space="preserve"> și Scene Builder oferă un avantaj suplimentar atunci când dezvoltați aplicații FXML.</w:t>
+      </w:r>
+    </w:p>
+    <w:p>
+      <w:pPr>
+        <w:ind w:firstLine="720"/>
+        <w:rPr>
+          <w:rFonts w:ascii="Times New Roman" w:hAnsi="Times New Roman" w:cs="Times New Roman"/>
+          <w:sz w:val="24"/>
+          <w:szCs w:val="24"/>
+        </w:rPr>
+      </w:pPr>
+      <w:r>
+        <w:rPr>
+          <w:rFonts w:ascii="Times New Roman" w:hAnsi="Times New Roman" w:cs="Times New Roman"/>
+          <w:sz w:val="24"/>
+          <w:szCs w:val="24"/>
+        </w:rPr>
+        <w:t xml:space="preserve">JavaFX Scene Builder este un instrument vizual care permite utilizatorilor să proiecteze rapid interfețe de aplicații JavaFX fără </w:t>
+      </w:r>
+      <w:r>
+        <w:rPr>
+          <w:rFonts w:ascii="Times New Roman" w:hAnsi="Times New Roman" w:cs="Times New Roman"/>
+          <w:sz w:val="24"/>
+          <w:szCs w:val="24"/>
+        </w:rPr>
+        <w:t>a scrie cod</w:t>
+      </w:r>
+      <w:r>
+        <w:rPr>
+          <w:rFonts w:ascii="Times New Roman" w:hAnsi="Times New Roman" w:cs="Times New Roman"/>
+          <w:sz w:val="24"/>
+          <w:szCs w:val="24"/>
+        </w:rPr>
+        <w:t xml:space="preserve">. Utilizatorii pot trage și plasa componente UI într-o zonă de lucru, pot modifica proprietățile acestora, aplică </w:t>
+      </w:r>
+      <w:r>
+        <w:rPr>
+          <w:rFonts w:ascii="Times New Roman" w:hAnsi="Times New Roman" w:cs="Times New Roman"/>
+          <w:sz w:val="24"/>
+          <w:szCs w:val="24"/>
+        </w:rPr>
+        <w:t>stiluri</w:t>
+      </w:r>
+      <w:r>
+        <w:rPr>
+          <w:rFonts w:ascii="Times New Roman" w:hAnsi="Times New Roman" w:cs="Times New Roman"/>
+          <w:sz w:val="24"/>
+          <w:szCs w:val="24"/>
+        </w:rPr>
+        <w:t>, codul FXML este generat automat în fundal. Rezultatul este un fișier FXML care poate fi apoi combinat cu un proiect Java prin l</w:t>
+      </w:r>
+      <w:r>
+        <w:rPr>
+          <w:rFonts w:ascii="Times New Roman" w:hAnsi="Times New Roman" w:cs="Times New Roman"/>
+          <w:sz w:val="24"/>
+          <w:szCs w:val="24"/>
+        </w:rPr>
+        <w:t>egarea UI la logica aplicației.</w:t>
+      </w:r>
+    </w:p>
+    <w:p>
+      <w:pPr>
+        <w:ind w:firstLine="720"/>
+        <w:rPr>
+          <w:rFonts w:ascii="Times New Roman" w:hAnsi="Times New Roman" w:cs="Times New Roman"/>
+          <w:sz w:val="24"/>
+          <w:szCs w:val="24"/>
+        </w:rPr>
+      </w:pPr>
+      <w:r>
+        <w:rPr>
+          <w:rFonts w:ascii="Times New Roman" w:hAnsi="Times New Roman" w:cs="Times New Roman"/>
+          <w:sz w:val="24"/>
+          <w:szCs w:val="24"/>
+        </w:rPr>
+        <w:t>Proiectul Scenic Builder a fost creat folosind JavaFX de către Oracle și este open source</w:t>
+      </w:r>
+      <w:r>
+        <w:rPr>
+          <w:rFonts w:ascii="Times New Roman" w:hAnsi="Times New Roman" w:cs="Times New Roman"/>
+          <w:sz w:val="24"/>
+          <w:szCs w:val="24"/>
+        </w:rPr>
+        <w:t xml:space="preserve"> în cadrul proiectului OpenJFX.</w:t>
+      </w:r>
+    </w:p>
+    <w:p>
+      <w:pPr>
+        <w:ind w:firstLine="720"/>
+        <w:rPr>
+          <w:rFonts w:ascii="Times New Roman" w:hAnsi="Times New Roman" w:cs="Times New Roman"/>
+          <w:sz w:val="24"/>
+          <w:szCs w:val="24"/>
+        </w:rPr>
+      </w:pPr>
+      <w:r>
+        <w:rPr>
+          <w:rFonts w:ascii="Times New Roman" w:hAnsi="Times New Roman" w:cs="Times New Roman"/>
+          <w:sz w:val="24"/>
+          <w:szCs w:val="24"/>
+        </w:rPr>
+        <w:t xml:space="preserve">Oracle a furnizat fișiere binare, până </w:t>
+      </w:r>
+      <w:r>
+        <w:rPr>
+          <w:rFonts w:ascii="Times New Roman" w:hAnsi="Times New Roman" w:cs="Times New Roman"/>
+          <w:sz w:val="24"/>
+          <w:szCs w:val="24"/>
+        </w:rPr>
+        <w:t>la crearea Scene Builder v 2.0.</w:t>
+      </w:r>
+      <w:r>
+        <w:rPr>
+          <w:rFonts w:ascii="Times New Roman" w:hAnsi="Times New Roman" w:cs="Times New Roman"/>
+          <w:sz w:val="24"/>
+          <w:szCs w:val="24"/>
+        </w:rPr>
+        <w:t xml:space="preserve">Gluon a preluat distribuția de versiuni binare </w:t>
+      </w:r>
+      <w:r>
+        <w:rPr>
+          <w:rFonts w:ascii="Times New Roman" w:hAnsi="Times New Roman" w:cs="Times New Roman"/>
+          <w:sz w:val="24"/>
+          <w:szCs w:val="24"/>
+        </w:rPr>
+        <w:t>.</w:t>
+      </w:r>
+    </w:p>
+    <w:p>
+      <w:pPr>
+        <w:ind w:firstLine="720"/>
+        <w:rPr>
+          <w:rFonts w:ascii="Times New Roman" w:hAnsi="Times New Roman" w:cs="Times New Roman"/>
+          <w:sz w:val="24"/>
+          <w:szCs w:val="24"/>
+        </w:rPr>
+      </w:pPr>
+    </w:p>
+    <w:p>
+      <w:pPr>
+        <w:ind w:firstLine="720"/>
+        <w:rPr>
+          <w:rFonts w:ascii="Times New Roman" w:hAnsi="Times New Roman" w:cs="Times New Roman"/>
+          <w:sz w:val="24"/>
+          <w:szCs w:val="24"/>
+        </w:rPr>
+      </w:pPr>
+    </w:p>
+    <w:p>
+      <w:pPr>
+        <w:ind w:firstLine="720"/>
+        <w:rPr>
+          <w:rFonts w:ascii="Times New Roman" w:hAnsi="Times New Roman" w:cs="Times New Roman"/>
+          <w:sz w:val="24"/>
+          <w:szCs w:val="24"/>
+        </w:rPr>
+      </w:pPr>
+    </w:p>
+    <w:p>
+      <w:pPr>
+        <w:ind w:firstLine="720"/>
+        <w:rPr>
+          <w:rFonts w:ascii="Times New Roman" w:hAnsi="Times New Roman" w:cs="Times New Roman"/>
+          <w:sz w:val="24"/>
+          <w:szCs w:val="24"/>
+        </w:rPr>
+      </w:pPr>
+      <w:r>
+        <w:rPr>
+          <w:rFonts w:ascii="Times New Roman" w:hAnsi="Times New Roman" w:cs="Times New Roman"/>
+          <w:sz w:val="24"/>
+          <w:szCs w:val="24"/>
+        </w:rPr>
+        <w:lastRenderedPageBreak/>
+        <w:t xml:space="preserve">Spring Framework este un </w:t>
+      </w:r>
+      <w:r>
+        <w:rPr>
+          <w:rFonts w:ascii="Times New Roman" w:hAnsi="Times New Roman" w:cs="Times New Roman"/>
+          <w:sz w:val="24"/>
+          <w:szCs w:val="24"/>
+        </w:rPr>
+        <w:t>f</w:t>
+      </w:r>
+      <w:r>
+        <w:rPr>
+          <w:rFonts w:ascii="Times New Roman" w:hAnsi="Times New Roman" w:cs="Times New Roman"/>
+          <w:sz w:val="24"/>
+          <w:szCs w:val="24"/>
+        </w:rPr>
+        <w:t xml:space="preserve">ramework și </w:t>
+      </w:r>
+      <w:r>
+        <w:rPr>
+          <w:rFonts w:ascii="Times New Roman" w:hAnsi="Times New Roman" w:cs="Times New Roman"/>
+          <w:sz w:val="24"/>
+          <w:szCs w:val="24"/>
+        </w:rPr>
+        <w:t xml:space="preserve">un </w:t>
+      </w:r>
+      <w:r>
+        <w:rPr>
+          <w:rFonts w:ascii="Times New Roman" w:hAnsi="Times New Roman" w:cs="Times New Roman"/>
+          <w:sz w:val="24"/>
+          <w:szCs w:val="24"/>
+        </w:rPr>
+        <w:t xml:space="preserve">inversion of control container pentru platforma Java. </w:t>
+      </w:r>
+      <w:r>
+        <w:rPr>
+          <w:rFonts w:ascii="Times New Roman" w:hAnsi="Times New Roman" w:cs="Times New Roman"/>
+          <w:sz w:val="24"/>
+          <w:szCs w:val="24"/>
+        </w:rPr>
+        <w:t>Componentele</w:t>
+      </w:r>
+      <w:r>
+        <w:rPr>
+          <w:rFonts w:ascii="Times New Roman" w:hAnsi="Times New Roman" w:cs="Times New Roman"/>
+          <w:sz w:val="24"/>
+          <w:szCs w:val="24"/>
+        </w:rPr>
+        <w:t xml:space="preserve"> principale ale </w:t>
+      </w:r>
+      <w:r>
+        <w:rPr>
+          <w:rFonts w:ascii="Times New Roman" w:hAnsi="Times New Roman" w:cs="Times New Roman"/>
+          <w:sz w:val="24"/>
+          <w:szCs w:val="24"/>
+        </w:rPr>
+        <w:t>f</w:t>
+      </w:r>
+      <w:r>
+        <w:rPr>
+          <w:rFonts w:ascii="Times New Roman" w:hAnsi="Times New Roman" w:cs="Times New Roman"/>
+          <w:sz w:val="24"/>
+          <w:szCs w:val="24"/>
+        </w:rPr>
+        <w:t>ramework</w:t>
+      </w:r>
+      <w:r>
+        <w:rPr>
+          <w:rFonts w:ascii="Times New Roman" w:hAnsi="Times New Roman" w:cs="Times New Roman"/>
+          <w:sz w:val="24"/>
+          <w:szCs w:val="24"/>
+        </w:rPr>
+        <w:t>-ului</w:t>
+      </w:r>
+      <w:r>
+        <w:rPr>
+          <w:rFonts w:ascii="Times New Roman" w:hAnsi="Times New Roman" w:cs="Times New Roman"/>
+          <w:sz w:val="24"/>
+          <w:szCs w:val="24"/>
+        </w:rPr>
+        <w:t xml:space="preserve"> </w:t>
+      </w:r>
+      <w:r>
+        <w:rPr>
+          <w:rFonts w:ascii="Times New Roman" w:hAnsi="Times New Roman" w:cs="Times New Roman"/>
+          <w:sz w:val="24"/>
+          <w:szCs w:val="24"/>
+        </w:rPr>
+        <w:t>pot fi utilizate de orice aplicație Java, dar există extensii pentru construirea de aplicații web pe platforma Java EE. Deși cadrul nu impune nici un model specific de programare, acesta a devenit popular în comu</w:t>
+      </w:r>
+      <w:r>
+        <w:rPr>
+          <w:rFonts w:ascii="Times New Roman" w:hAnsi="Times New Roman" w:cs="Times New Roman"/>
+          <w:sz w:val="24"/>
+          <w:szCs w:val="24"/>
+        </w:rPr>
+        <w:t xml:space="preserve">nitatea Java ca o alternativă </w:t>
+      </w:r>
+      <w:r>
+        <w:rPr>
+          <w:rFonts w:ascii="Times New Roman" w:hAnsi="Times New Roman" w:cs="Times New Roman"/>
+          <w:sz w:val="24"/>
+          <w:szCs w:val="24"/>
+        </w:rPr>
+        <w:t xml:space="preserve">, </w:t>
+      </w:r>
+      <w:r>
+        <w:rPr>
+          <w:rFonts w:ascii="Times New Roman" w:hAnsi="Times New Roman" w:cs="Times New Roman"/>
+          <w:sz w:val="24"/>
+          <w:szCs w:val="24"/>
+        </w:rPr>
+        <w:t>înlocuire</w:t>
+      </w:r>
+      <w:r>
+        <w:rPr>
+          <w:rFonts w:ascii="Times New Roman" w:hAnsi="Times New Roman" w:cs="Times New Roman"/>
+          <w:sz w:val="24"/>
+          <w:szCs w:val="24"/>
+        </w:rPr>
+        <w:t xml:space="preserve"> sau adăugare la modelul Enterprise JavaBeans (EJB). </w:t>
+      </w:r>
+      <w:r>
+        <w:rPr>
+          <w:rFonts w:ascii="Times New Roman" w:hAnsi="Times New Roman" w:cs="Times New Roman"/>
+          <w:sz w:val="24"/>
+          <w:szCs w:val="24"/>
+        </w:rPr>
+        <w:t>F</w:t>
+      </w:r>
+      <w:r>
+        <w:rPr>
+          <w:rFonts w:ascii="Times New Roman" w:hAnsi="Times New Roman" w:cs="Times New Roman"/>
+          <w:sz w:val="24"/>
+          <w:szCs w:val="24"/>
+        </w:rPr>
+        <w:t>ramework</w:t>
+      </w:r>
+      <w:r>
+        <w:rPr>
+          <w:rFonts w:ascii="Times New Roman" w:hAnsi="Times New Roman" w:cs="Times New Roman"/>
+          <w:sz w:val="24"/>
+          <w:szCs w:val="24"/>
+        </w:rPr>
+        <w:t>-ul</w:t>
+      </w:r>
+      <w:r>
+        <w:rPr>
+          <w:rFonts w:ascii="Times New Roman" w:hAnsi="Times New Roman" w:cs="Times New Roman"/>
+          <w:sz w:val="24"/>
+          <w:szCs w:val="24"/>
+        </w:rPr>
+        <w:t xml:space="preserve"> </w:t>
+      </w:r>
+      <w:r>
+        <w:rPr>
+          <w:rFonts w:ascii="Times New Roman" w:hAnsi="Times New Roman" w:cs="Times New Roman"/>
+          <w:sz w:val="24"/>
+          <w:szCs w:val="24"/>
+        </w:rPr>
+        <w:t>este open source.</w:t>
+      </w:r>
+    </w:p>
+    <w:p>
+      <w:pPr>
+        <w:ind w:firstLine="720"/>
+        <w:rPr>
+          <w:rFonts w:ascii="Times New Roman" w:hAnsi="Times New Roman" w:cs="Times New Roman"/>
+          <w:sz w:val="24"/>
+          <w:szCs w:val="24"/>
+        </w:rPr>
+      </w:pPr>
+      <w:r>
+        <w:rPr>
+          <w:rFonts w:ascii="Times New Roman" w:hAnsi="Times New Roman" w:cs="Times New Roman"/>
+          <w:sz w:val="24"/>
+          <w:szCs w:val="24"/>
+        </w:rPr>
+        <w:t>Partea c</w:t>
+      </w:r>
+      <w:r>
+        <w:rPr>
+          <w:rFonts w:ascii="Times New Roman" w:hAnsi="Times New Roman" w:cs="Times New Roman"/>
+          <w:sz w:val="24"/>
+          <w:szCs w:val="24"/>
+        </w:rPr>
+        <w:t xml:space="preserve">entrala pentru Spring Framework este containerul său de inversare a controlului (IoC), care oferă un mijloc consistent de configurare și gestionare a obiectelor Java folosind reflecția. Conteinerul este responsabil pentru gestionarea ciclurilor de viață ale obiectelor specifice: crearea acestor obiecte, apelarea metodelor lor de inițializare și configurarea acestor obiecte prin </w:t>
+      </w:r>
+      <w:r>
+        <w:rPr>
+          <w:rFonts w:ascii="Times New Roman" w:hAnsi="Times New Roman" w:cs="Times New Roman"/>
+          <w:sz w:val="24"/>
+          <w:szCs w:val="24"/>
+        </w:rPr>
+        <w:t>wire</w:t>
+      </w:r>
+      <w:r>
+        <w:rPr>
+          <w:rFonts w:ascii="Times New Roman" w:hAnsi="Times New Roman" w:cs="Times New Roman"/>
+          <w:sz w:val="24"/>
+          <w:szCs w:val="24"/>
+        </w:rPr>
+        <w:t>.</w:t>
+      </w:r>
+    </w:p>
+    <w:p>
+      <w:pPr>
+        <w:ind w:firstLine="720"/>
+        <w:rPr>
+          <w:rFonts w:ascii="Times New Roman" w:hAnsi="Times New Roman" w:cs="Times New Roman"/>
+          <w:sz w:val="24"/>
+          <w:szCs w:val="24"/>
+        </w:rPr>
+      </w:pPr>
+      <w:r>
+        <w:rPr>
+          <w:rFonts w:ascii="Times New Roman" w:hAnsi="Times New Roman" w:cs="Times New Roman"/>
+          <w:sz w:val="24"/>
+          <w:szCs w:val="24"/>
+        </w:rPr>
+        <w:t xml:space="preserve">Obiectele create de container sunt numite și obiecte </w:t>
+      </w:r>
+      <w:r>
+        <w:rPr>
+          <w:rFonts w:ascii="Times New Roman" w:hAnsi="Times New Roman" w:cs="Times New Roman"/>
+          <w:sz w:val="24"/>
+          <w:szCs w:val="24"/>
+        </w:rPr>
+        <w:t>bean</w:t>
+      </w:r>
+      <w:r>
+        <w:rPr>
+          <w:rFonts w:ascii="Times New Roman" w:hAnsi="Times New Roman" w:cs="Times New Roman"/>
+          <w:sz w:val="24"/>
+          <w:szCs w:val="24"/>
+        </w:rPr>
+        <w:t xml:space="preserve">. Containerul poate fi configurat prin încărcarea fișierelor XML sau detectarea </w:t>
+      </w:r>
+      <w:r>
+        <w:rPr>
+          <w:rFonts w:ascii="Times New Roman" w:hAnsi="Times New Roman" w:cs="Times New Roman"/>
+          <w:sz w:val="24"/>
+          <w:szCs w:val="24"/>
+        </w:rPr>
+        <w:t>anotatilor</w:t>
+      </w:r>
+      <w:r>
+        <w:rPr>
+          <w:rFonts w:ascii="Times New Roman" w:hAnsi="Times New Roman" w:cs="Times New Roman"/>
+          <w:sz w:val="24"/>
+          <w:szCs w:val="24"/>
+        </w:rPr>
+        <w:t xml:space="preserve"> specifice Java în clasele de configurare. Aceste surse de date conțin definițiile de </w:t>
+      </w:r>
+      <w:r>
+        <w:rPr>
+          <w:rFonts w:ascii="Times New Roman" w:hAnsi="Times New Roman" w:cs="Times New Roman"/>
+          <w:sz w:val="24"/>
+          <w:szCs w:val="24"/>
+        </w:rPr>
+        <w:t>bean-uri</w:t>
+      </w:r>
+      <w:r>
+        <w:rPr>
+          <w:rFonts w:ascii="Times New Roman" w:hAnsi="Times New Roman" w:cs="Times New Roman"/>
+          <w:sz w:val="24"/>
+          <w:szCs w:val="24"/>
+        </w:rPr>
+        <w:t xml:space="preserve"> care furnizează informațiile necesare creării </w:t>
+      </w:r>
+      <w:r>
+        <w:rPr>
+          <w:rFonts w:ascii="Times New Roman" w:hAnsi="Times New Roman" w:cs="Times New Roman"/>
+          <w:sz w:val="24"/>
+          <w:szCs w:val="24"/>
+        </w:rPr>
+        <w:t>bean-uri</w:t>
+      </w:r>
+      <w:r>
+        <w:rPr>
+          <w:rFonts w:ascii="Times New Roman" w:hAnsi="Times New Roman" w:cs="Times New Roman"/>
+          <w:sz w:val="24"/>
+          <w:szCs w:val="24"/>
+        </w:rPr>
+        <w:t>lor</w:t>
+      </w:r>
+      <w:r>
+        <w:rPr>
+          <w:rFonts w:ascii="Times New Roman" w:hAnsi="Times New Roman" w:cs="Times New Roman"/>
+          <w:sz w:val="24"/>
+          <w:szCs w:val="24"/>
+        </w:rPr>
+        <w:t>.</w:t>
+      </w:r>
+    </w:p>
+    <w:p>
+      <w:pPr>
+        <w:ind w:firstLine="720"/>
+        <w:rPr>
+          <w:rFonts w:ascii="Times New Roman" w:hAnsi="Times New Roman" w:cs="Times New Roman"/>
+          <w:sz w:val="24"/>
+          <w:szCs w:val="24"/>
+        </w:rPr>
+      </w:pPr>
+      <w:r>
+        <w:rPr>
+          <w:rFonts w:ascii="Times New Roman" w:hAnsi="Times New Roman" w:cs="Times New Roman"/>
+          <w:sz w:val="24"/>
+          <w:szCs w:val="24"/>
+        </w:rPr>
+        <w:t>Obiectele pot fi obținute fie prin căutare de dependență, fie prin injectare de dependență. Căut</w:t>
+      </w:r>
+      <w:r>
+        <w:rPr>
+          <w:rFonts w:ascii="Times New Roman" w:hAnsi="Times New Roman" w:cs="Times New Roman"/>
+          <w:sz w:val="24"/>
+          <w:szCs w:val="24"/>
+        </w:rPr>
+        <w:t>area de dependență este un mod</w:t>
+      </w:r>
+      <w:r>
+        <w:rPr>
+          <w:rFonts w:ascii="Times New Roman" w:hAnsi="Times New Roman" w:cs="Times New Roman"/>
+          <w:sz w:val="24"/>
+          <w:szCs w:val="24"/>
+        </w:rPr>
+        <w:t xml:space="preserve"> în care un apelant întreabă </w:t>
+      </w:r>
+      <w:r>
+        <w:rPr>
+          <w:rFonts w:ascii="Times New Roman" w:hAnsi="Times New Roman" w:cs="Times New Roman"/>
+          <w:sz w:val="24"/>
+          <w:szCs w:val="24"/>
+        </w:rPr>
+        <w:t>containerul</w:t>
+      </w:r>
+      <w:r>
+        <w:rPr>
+          <w:rFonts w:ascii="Times New Roman" w:hAnsi="Times New Roman" w:cs="Times New Roman"/>
+          <w:sz w:val="24"/>
+          <w:szCs w:val="24"/>
+        </w:rPr>
+        <w:t xml:space="preserve"> pentru un obiect cu un anumit nume sau un anumit tip. Inje</w:t>
+      </w:r>
+      <w:r>
+        <w:rPr>
+          <w:rFonts w:ascii="Times New Roman" w:hAnsi="Times New Roman" w:cs="Times New Roman"/>
+          <w:sz w:val="24"/>
+          <w:szCs w:val="24"/>
+        </w:rPr>
+        <w:t>cția de dependență este un mod</w:t>
+      </w:r>
+      <w:r>
+        <w:rPr>
+          <w:rFonts w:ascii="Times New Roman" w:hAnsi="Times New Roman" w:cs="Times New Roman"/>
+          <w:sz w:val="24"/>
+          <w:szCs w:val="24"/>
+        </w:rPr>
+        <w:t xml:space="preserve"> în care containerul trece obiectele după nume în alte obiecte, fie prin constructori, fie prin proprietăți sau prin metode </w:t>
+      </w:r>
+      <w:r>
+        <w:rPr>
+          <w:rFonts w:ascii="Times New Roman" w:hAnsi="Times New Roman" w:cs="Times New Roman"/>
+          <w:sz w:val="24"/>
+          <w:szCs w:val="24"/>
+        </w:rPr>
+        <w:t>de tip factory</w:t>
+      </w:r>
+      <w:r>
+        <w:rPr>
+          <w:rFonts w:ascii="Times New Roman" w:hAnsi="Times New Roman" w:cs="Times New Roman"/>
+          <w:sz w:val="24"/>
+          <w:szCs w:val="24"/>
+        </w:rPr>
+        <w:t>.</w:t>
+      </w:r>
+    </w:p>
+    <w:p>
+      <w:pPr>
+        <w:ind w:firstLine="720"/>
+        <w:rPr>
+          <w:rFonts w:ascii="Times New Roman" w:hAnsi="Times New Roman" w:cs="Times New Roman"/>
+          <w:sz w:val="24"/>
+          <w:szCs w:val="24"/>
+        </w:rPr>
+      </w:pPr>
+      <w:r>
+        <w:rPr>
+          <w:rFonts w:ascii="Times New Roman" w:hAnsi="Times New Roman" w:cs="Times New Roman"/>
+          <w:sz w:val="24"/>
+          <w:szCs w:val="24"/>
+        </w:rPr>
+        <w:t xml:space="preserve">În multe cazuri, nu este necesar să utilizați containerul atunci când utilizați alte părți ale </w:t>
+      </w:r>
+      <w:r>
+        <w:rPr>
+          <w:rFonts w:ascii="Times New Roman" w:hAnsi="Times New Roman" w:cs="Times New Roman"/>
+          <w:sz w:val="24"/>
+          <w:szCs w:val="24"/>
+        </w:rPr>
+        <w:t>framework-ului</w:t>
+      </w:r>
+      <w:r>
+        <w:rPr>
+          <w:rFonts w:ascii="Times New Roman" w:hAnsi="Times New Roman" w:cs="Times New Roman"/>
+          <w:sz w:val="24"/>
+          <w:szCs w:val="24"/>
+        </w:rPr>
+        <w:t>, deși utilizarea acest</w:t>
+      </w:r>
+      <w:r>
+        <w:rPr>
+          <w:rFonts w:ascii="Times New Roman" w:hAnsi="Times New Roman" w:cs="Times New Roman"/>
+          <w:sz w:val="24"/>
+          <w:szCs w:val="24"/>
+        </w:rPr>
+        <w:t>uia va face probabil aplicația</w:t>
+      </w:r>
+      <w:r>
+        <w:rPr>
+          <w:rFonts w:ascii="Times New Roman" w:hAnsi="Times New Roman" w:cs="Times New Roman"/>
+          <w:sz w:val="24"/>
+          <w:szCs w:val="24"/>
+        </w:rPr>
+        <w:t xml:space="preserve"> mai ușor de configurat și personalizat. </w:t>
+      </w:r>
+      <w:r>
+        <w:rPr>
+          <w:rFonts w:ascii="Times New Roman" w:hAnsi="Times New Roman" w:cs="Times New Roman"/>
+          <w:sz w:val="24"/>
+          <w:szCs w:val="24"/>
+        </w:rPr>
+        <w:t>F</w:t>
+      </w:r>
+      <w:r>
+        <w:rPr>
+          <w:rFonts w:ascii="Times New Roman" w:hAnsi="Times New Roman" w:cs="Times New Roman"/>
+          <w:sz w:val="24"/>
+          <w:szCs w:val="24"/>
+        </w:rPr>
+        <w:t>ramework</w:t>
+      </w:r>
+      <w:r>
+        <w:rPr>
+          <w:rFonts w:ascii="Times New Roman" w:hAnsi="Times New Roman" w:cs="Times New Roman"/>
+          <w:sz w:val="24"/>
+          <w:szCs w:val="24"/>
+        </w:rPr>
+        <w:t>-ul</w:t>
+      </w:r>
+      <w:r>
+        <w:rPr>
+          <w:rFonts w:ascii="Times New Roman" w:hAnsi="Times New Roman" w:cs="Times New Roman"/>
+          <w:sz w:val="24"/>
+          <w:szCs w:val="24"/>
+        </w:rPr>
+        <w:t xml:space="preserve"> oferă un mecanism consecvent de configurare a aplicațiilor și se integrează cu aproape toate mediile Java, de la aplicații la scară mică până la aplicații de întreprinderi mari.</w:t>
+      </w:r>
+    </w:p>
+    <w:p>
+      <w:pPr>
+        <w:ind w:firstLine="720"/>
+        <w:rPr>
+          <w:rFonts w:ascii="Times New Roman" w:hAnsi="Times New Roman" w:cs="Times New Roman"/>
+          <w:sz w:val="24"/>
+          <w:szCs w:val="24"/>
+        </w:rPr>
+      </w:pPr>
+      <w:r>
+        <w:rPr>
+          <w:rFonts w:ascii="Times New Roman" w:hAnsi="Times New Roman" w:cs="Times New Roman"/>
+          <w:sz w:val="24"/>
+          <w:szCs w:val="24"/>
+        </w:rPr>
+        <w:t>Containerul poate fi transformat într-un container parțial compatibil</w:t>
+      </w:r>
+      <w:r>
+        <w:rPr>
+          <w:rFonts w:ascii="Times New Roman" w:hAnsi="Times New Roman" w:cs="Times New Roman"/>
+          <w:sz w:val="24"/>
+          <w:szCs w:val="24"/>
+        </w:rPr>
+        <w:t xml:space="preserve"> cu EJB 3. Unii c</w:t>
+      </w:r>
+      <w:r>
+        <w:rPr>
+          <w:rFonts w:ascii="Times New Roman" w:hAnsi="Times New Roman" w:cs="Times New Roman"/>
+          <w:sz w:val="24"/>
+          <w:szCs w:val="24"/>
+        </w:rPr>
+        <w:t xml:space="preserve">ritică </w:t>
+      </w:r>
+      <w:r>
+        <w:rPr>
+          <w:rFonts w:ascii="Times New Roman" w:hAnsi="Times New Roman" w:cs="Times New Roman"/>
+          <w:sz w:val="24"/>
+          <w:szCs w:val="24"/>
+        </w:rPr>
+        <w:t>Spring</w:t>
+      </w:r>
+      <w:r>
+        <w:rPr>
+          <w:rFonts w:ascii="Times New Roman" w:hAnsi="Times New Roman" w:cs="Times New Roman"/>
+          <w:sz w:val="24"/>
+          <w:szCs w:val="24"/>
+        </w:rPr>
+        <w:t xml:space="preserve"> framework</w:t>
+      </w:r>
+      <w:r>
+        <w:rPr>
+          <w:rFonts w:ascii="Times New Roman" w:hAnsi="Times New Roman" w:cs="Times New Roman"/>
+          <w:sz w:val="24"/>
+          <w:szCs w:val="24"/>
+        </w:rPr>
+        <w:t xml:space="preserve"> pentru nerespectarea standardelor. Cu toate acestea, SpringSource nu</w:t>
+      </w:r>
+      <w:r>
+        <w:rPr>
+          <w:rFonts w:ascii="Times New Roman" w:hAnsi="Times New Roman" w:cs="Times New Roman"/>
+          <w:sz w:val="24"/>
+          <w:szCs w:val="24"/>
+        </w:rPr>
+        <w:t xml:space="preserve"> consideră conformitatea cu EJB</w:t>
+      </w:r>
+      <w:r>
+        <w:rPr>
+          <w:rFonts w:ascii="Times New Roman" w:hAnsi="Times New Roman" w:cs="Times New Roman"/>
+          <w:sz w:val="24"/>
+          <w:szCs w:val="24"/>
+        </w:rPr>
+        <w:t xml:space="preserve"> ca fiind un obiectiv major și susține că </w:t>
+      </w:r>
+      <w:r>
+        <w:rPr>
+          <w:rFonts w:ascii="Times New Roman" w:hAnsi="Times New Roman" w:cs="Times New Roman"/>
+          <w:sz w:val="24"/>
+          <w:szCs w:val="24"/>
+        </w:rPr>
+        <w:t>Spring</w:t>
+      </w:r>
+      <w:r>
+        <w:rPr>
+          <w:rFonts w:ascii="Times New Roman" w:hAnsi="Times New Roman" w:cs="Times New Roman"/>
+          <w:sz w:val="24"/>
+          <w:szCs w:val="24"/>
+        </w:rPr>
+        <w:t xml:space="preserve"> framework</w:t>
+      </w:r>
+      <w:r>
+        <w:rPr>
+          <w:rFonts w:ascii="Times New Roman" w:hAnsi="Times New Roman" w:cs="Times New Roman"/>
+          <w:sz w:val="24"/>
+          <w:szCs w:val="24"/>
+        </w:rPr>
+        <w:t xml:space="preserve"> </w:t>
+      </w:r>
+      <w:r>
+        <w:rPr>
+          <w:rFonts w:ascii="Times New Roman" w:hAnsi="Times New Roman" w:cs="Times New Roman"/>
+          <w:sz w:val="24"/>
+          <w:szCs w:val="24"/>
+        </w:rPr>
+        <w:t>și containerul permit modele ma</w:t>
+      </w:r>
+      <w:r>
+        <w:rPr>
+          <w:rFonts w:ascii="Times New Roman" w:hAnsi="Times New Roman" w:cs="Times New Roman"/>
+          <w:sz w:val="24"/>
+          <w:szCs w:val="24"/>
+        </w:rPr>
+        <w:t xml:space="preserve">i performante de programare </w:t>
+      </w:r>
+      <w:r>
+        <w:rPr>
+          <w:rFonts w:ascii="Times New Roman" w:hAnsi="Times New Roman" w:cs="Times New Roman"/>
+          <w:sz w:val="24"/>
+          <w:szCs w:val="24"/>
+        </w:rPr>
+        <w:t>. Acest lucru face ca acest cod să fie ușor de întreținut și să fie mai ușor de testat prin IoC.</w:t>
+      </w:r>
+    </w:p>
+    <w:p>
+      <w:pPr>
+        <w:ind w:firstLine="720"/>
+        <w:rPr>
+          <w:rFonts w:ascii="Times New Roman" w:hAnsi="Times New Roman" w:cs="Times New Roman"/>
+          <w:sz w:val="24"/>
+          <w:szCs w:val="24"/>
+        </w:rPr>
+      </w:pPr>
+      <w:r>
+        <w:rPr>
+          <w:rFonts w:ascii="Times New Roman" w:hAnsi="Times New Roman" w:cs="Times New Roman"/>
+          <w:sz w:val="24"/>
+          <w:szCs w:val="24"/>
+        </w:rPr>
+        <w:t xml:space="preserve">Există multe avantaje ale </w:t>
+      </w:r>
+      <w:r>
+        <w:rPr>
+          <w:rFonts w:ascii="Times New Roman" w:hAnsi="Times New Roman" w:cs="Times New Roman"/>
+          <w:sz w:val="24"/>
+          <w:szCs w:val="24"/>
+        </w:rPr>
+        <w:t>Spring</w:t>
+      </w:r>
+      <w:r>
+        <w:rPr>
+          <w:rFonts w:ascii="Times New Roman" w:hAnsi="Times New Roman" w:cs="Times New Roman"/>
+          <w:sz w:val="24"/>
+          <w:szCs w:val="24"/>
+        </w:rPr>
+        <w:t xml:space="preserve"> framework</w:t>
+      </w:r>
+      <w:r>
+        <w:rPr>
+          <w:rFonts w:ascii="Times New Roman" w:hAnsi="Times New Roman" w:cs="Times New Roman"/>
+          <w:sz w:val="24"/>
+          <w:szCs w:val="24"/>
+        </w:rPr>
+        <w:t>. Ele sunt după cum urmează:</w:t>
+      </w:r>
+    </w:p>
+    <w:p>
+      <w:pPr>
+        <w:pStyle w:val="ListParagraph"/>
+        <w:numPr>
+          <w:ilvl w:val="0"/>
+          <w:numId w:val="6"/>
+        </w:numPr>
+        <w:rPr>
+          <w:rFonts w:ascii="Times New Roman" w:hAnsi="Times New Roman" w:cs="Times New Roman"/>
+          <w:sz w:val="24"/>
+          <w:szCs w:val="24"/>
+        </w:rPr>
+      </w:pPr>
+      <w:r>
+        <w:rPr>
+          <w:rFonts w:ascii="Times New Roman" w:hAnsi="Times New Roman" w:cs="Times New Roman"/>
+          <w:sz w:val="24"/>
+          <w:szCs w:val="24"/>
+        </w:rPr>
+        <w:t xml:space="preserve">Șabloane predefinite. </w:t>
+      </w:r>
+      <w:r>
+        <w:rPr>
+          <w:rFonts w:ascii="Times New Roman" w:hAnsi="Times New Roman" w:cs="Times New Roman"/>
+          <w:sz w:val="24"/>
+          <w:szCs w:val="24"/>
+        </w:rPr>
+        <w:t>Spring framework oferă șabloane pentru tehnologiile JDBC, Hibernate, JPA etc. Deci nu e</w:t>
+      </w:r>
+      <w:r>
+        <w:rPr>
+          <w:rFonts w:ascii="Times New Roman" w:hAnsi="Times New Roman" w:cs="Times New Roman"/>
+          <w:sz w:val="24"/>
+          <w:szCs w:val="24"/>
+        </w:rPr>
+        <w:t>ste nevoie să scrieți prea mult cod</w:t>
+      </w:r>
+      <w:r>
+        <w:rPr>
+          <w:rFonts w:ascii="Times New Roman" w:hAnsi="Times New Roman" w:cs="Times New Roman"/>
+          <w:sz w:val="24"/>
+          <w:szCs w:val="24"/>
+        </w:rPr>
+        <w:t>. Acesta ascunde pașii de bază ai acestor tehnologii.</w:t>
+      </w:r>
+    </w:p>
+    <w:p>
+      <w:pPr>
+        <w:pStyle w:val="ListParagraph"/>
+        <w:numPr>
+          <w:ilvl w:val="0"/>
+          <w:numId w:val="6"/>
+        </w:numPr>
+        <w:rPr>
+          <w:rFonts w:ascii="Times New Roman" w:hAnsi="Times New Roman" w:cs="Times New Roman"/>
+          <w:sz w:val="24"/>
+          <w:szCs w:val="24"/>
+        </w:rPr>
+      </w:pPr>
+      <w:r>
+        <w:rPr>
+          <w:rFonts w:ascii="Times New Roman" w:hAnsi="Times New Roman" w:cs="Times New Roman"/>
+          <w:sz w:val="24"/>
+          <w:szCs w:val="24"/>
+        </w:rPr>
+        <w:t>Cuplajul liber</w:t>
+      </w:r>
+      <w:r>
+        <w:rPr>
+          <w:rFonts w:ascii="Times New Roman" w:hAnsi="Times New Roman" w:cs="Times New Roman"/>
+          <w:sz w:val="24"/>
+          <w:szCs w:val="24"/>
+        </w:rPr>
+        <w:t xml:space="preserve">. </w:t>
+      </w:r>
+      <w:r>
+        <w:rPr>
+          <w:rFonts w:ascii="Times New Roman" w:hAnsi="Times New Roman" w:cs="Times New Roman"/>
+          <w:sz w:val="24"/>
+          <w:szCs w:val="24"/>
+        </w:rPr>
+        <w:t xml:space="preserve">Aplicațiile </w:t>
+      </w:r>
+      <w:r>
+        <w:rPr>
+          <w:rFonts w:ascii="Times New Roman" w:hAnsi="Times New Roman" w:cs="Times New Roman"/>
+          <w:sz w:val="24"/>
+          <w:szCs w:val="24"/>
+        </w:rPr>
+        <w:t>care folosesc Spring</w:t>
+      </w:r>
+      <w:r>
+        <w:rPr>
+          <w:rFonts w:ascii="Times New Roman" w:hAnsi="Times New Roman" w:cs="Times New Roman"/>
+          <w:sz w:val="24"/>
+          <w:szCs w:val="24"/>
+        </w:rPr>
+        <w:t xml:space="preserve"> sunt cuplate slab d</w:t>
+      </w:r>
+      <w:r>
+        <w:rPr>
+          <w:rFonts w:ascii="Times New Roman" w:hAnsi="Times New Roman" w:cs="Times New Roman"/>
+          <w:sz w:val="24"/>
+          <w:szCs w:val="24"/>
+        </w:rPr>
+        <w:t>atorită injectării de dependențe</w:t>
+      </w:r>
+      <w:r>
+        <w:rPr>
+          <w:rFonts w:ascii="Times New Roman" w:hAnsi="Times New Roman" w:cs="Times New Roman"/>
+          <w:sz w:val="24"/>
+          <w:szCs w:val="24"/>
+        </w:rPr>
+        <w:t>.</w:t>
+      </w:r>
+    </w:p>
+    <w:p>
+      <w:pPr>
+        <w:pStyle w:val="ListParagraph"/>
+        <w:numPr>
+          <w:ilvl w:val="0"/>
+          <w:numId w:val="6"/>
+        </w:numPr>
+        <w:rPr>
+          <w:rFonts w:ascii="Times New Roman" w:hAnsi="Times New Roman" w:cs="Times New Roman"/>
+          <w:sz w:val="24"/>
+          <w:szCs w:val="24"/>
+        </w:rPr>
+      </w:pPr>
+      <w:r>
+        <w:rPr>
+          <w:rFonts w:ascii="Times New Roman" w:hAnsi="Times New Roman" w:cs="Times New Roman"/>
+          <w:sz w:val="24"/>
+          <w:szCs w:val="24"/>
+        </w:rPr>
+        <w:t>Ușor de testat</w:t>
+      </w:r>
+      <w:r>
+        <w:rPr>
+          <w:rFonts w:ascii="Times New Roman" w:hAnsi="Times New Roman" w:cs="Times New Roman"/>
+          <w:sz w:val="24"/>
+          <w:szCs w:val="24"/>
+        </w:rPr>
+        <w:t xml:space="preserve">. </w:t>
+      </w:r>
+      <w:r>
+        <w:rPr>
+          <w:rFonts w:ascii="Times New Roman" w:hAnsi="Times New Roman" w:cs="Times New Roman"/>
+          <w:sz w:val="24"/>
+          <w:szCs w:val="24"/>
+        </w:rPr>
+        <w:t>Injecția dependenței ușurează testarea aplicație</w:t>
+      </w:r>
+      <w:r>
+        <w:rPr>
+          <w:rFonts w:ascii="Times New Roman" w:hAnsi="Times New Roman" w:cs="Times New Roman"/>
+          <w:sz w:val="24"/>
+          <w:szCs w:val="24"/>
+        </w:rPr>
+        <w:t>i. Aplicația EJB sau Struts cer</w:t>
+      </w:r>
+      <w:r>
+        <w:rPr>
+          <w:rFonts w:ascii="Times New Roman" w:hAnsi="Times New Roman" w:cs="Times New Roman"/>
+          <w:sz w:val="24"/>
+          <w:szCs w:val="24"/>
+        </w:rPr>
+        <w:t xml:space="preserve"> serverului să ruleze aplicația, dar Spring framework nu necesită server.</w:t>
+      </w:r>
+    </w:p>
+    <w:p>
+      <w:pPr>
+        <w:pStyle w:val="ListParagraph"/>
+        <w:numPr>
+          <w:ilvl w:val="0"/>
+          <w:numId w:val="6"/>
+        </w:numPr>
+        <w:rPr>
+          <w:rFonts w:ascii="Times New Roman" w:hAnsi="Times New Roman" w:cs="Times New Roman"/>
+          <w:sz w:val="24"/>
+          <w:szCs w:val="24"/>
+        </w:rPr>
+      </w:pPr>
+      <w:r>
+        <w:rPr>
+          <w:rFonts w:ascii="Times New Roman" w:hAnsi="Times New Roman" w:cs="Times New Roman"/>
+          <w:sz w:val="24"/>
+          <w:szCs w:val="24"/>
+        </w:rPr>
+        <w:lastRenderedPageBreak/>
+        <w:t xml:space="preserve">Dificultatea scazuta. </w:t>
+      </w:r>
+      <w:r>
+        <w:rPr>
+          <w:rFonts w:ascii="Times New Roman" w:hAnsi="Times New Roman" w:cs="Times New Roman"/>
+          <w:sz w:val="24"/>
+          <w:szCs w:val="24"/>
+        </w:rPr>
+        <w:t xml:space="preserve">Structura </w:t>
+      </w:r>
+      <w:r>
+        <w:rPr>
+          <w:rFonts w:ascii="Times New Roman" w:hAnsi="Times New Roman" w:cs="Times New Roman"/>
+          <w:sz w:val="24"/>
+          <w:szCs w:val="24"/>
+        </w:rPr>
+        <w:t>Spring</w:t>
+      </w:r>
+      <w:r>
+        <w:rPr>
+          <w:rFonts w:ascii="Times New Roman" w:hAnsi="Times New Roman" w:cs="Times New Roman"/>
+          <w:sz w:val="24"/>
+          <w:szCs w:val="24"/>
+        </w:rPr>
+        <w:t xml:space="preserve"> este ușoară datorită implementării POJO</w:t>
+      </w:r>
+      <w:r>
+        <w:rPr>
+          <w:rFonts w:ascii="Times New Roman" w:hAnsi="Times New Roman" w:cs="Times New Roman"/>
+          <w:sz w:val="24"/>
+          <w:szCs w:val="24"/>
+        </w:rPr>
+        <w:t>-uri</w:t>
+      </w:r>
+      <w:r>
+        <w:rPr>
+          <w:rFonts w:ascii="Times New Roman" w:hAnsi="Times New Roman" w:cs="Times New Roman"/>
+          <w:sz w:val="24"/>
+          <w:szCs w:val="24"/>
+        </w:rPr>
+        <w:t xml:space="preserve">. </w:t>
+      </w:r>
+      <w:r>
+        <w:rPr>
+          <w:rFonts w:ascii="Times New Roman" w:hAnsi="Times New Roman" w:cs="Times New Roman"/>
+          <w:sz w:val="24"/>
+          <w:szCs w:val="24"/>
+        </w:rPr>
+        <w:t>Spring framework</w:t>
+      </w:r>
+      <w:r>
+        <w:rPr>
+          <w:rFonts w:ascii="Times New Roman" w:hAnsi="Times New Roman" w:cs="Times New Roman"/>
+          <w:sz w:val="24"/>
+          <w:szCs w:val="24"/>
+        </w:rPr>
+        <w:t xml:space="preserve"> nu obligă programatorul să moștenească </w:t>
+      </w:r>
+      <w:r>
+        <w:rPr>
+          <w:rFonts w:ascii="Times New Roman" w:hAnsi="Times New Roman" w:cs="Times New Roman"/>
+          <w:sz w:val="24"/>
+          <w:szCs w:val="24"/>
+        </w:rPr>
+        <w:t>o anumita</w:t>
+      </w:r>
+      <w:r>
+        <w:rPr>
+          <w:rFonts w:ascii="Times New Roman" w:hAnsi="Times New Roman" w:cs="Times New Roman"/>
+          <w:sz w:val="24"/>
+          <w:szCs w:val="24"/>
+        </w:rPr>
+        <w:t xml:space="preserve"> clasă sau să implementeze </w:t>
+      </w:r>
+      <w:r>
+        <w:rPr>
+          <w:rFonts w:ascii="Times New Roman" w:hAnsi="Times New Roman" w:cs="Times New Roman"/>
+          <w:sz w:val="24"/>
+          <w:szCs w:val="24"/>
+        </w:rPr>
+        <w:t>o</w:t>
+      </w:r>
+      <w:r>
+        <w:rPr>
+          <w:rFonts w:ascii="Times New Roman" w:hAnsi="Times New Roman" w:cs="Times New Roman"/>
+          <w:sz w:val="24"/>
+          <w:szCs w:val="24"/>
+        </w:rPr>
+        <w:t xml:space="preserve"> interfață. De aceea se spune neinvazivă.</w:t>
+      </w:r>
+    </w:p>
+    <w:p>
+      <w:pPr>
+        <w:pStyle w:val="ListParagraph"/>
+        <w:numPr>
+          <w:ilvl w:val="0"/>
+          <w:numId w:val="6"/>
+        </w:numPr>
+        <w:rPr>
+          <w:rFonts w:ascii="Times New Roman" w:hAnsi="Times New Roman" w:cs="Times New Roman"/>
+          <w:sz w:val="24"/>
+          <w:szCs w:val="24"/>
+        </w:rPr>
+      </w:pPr>
+      <w:r>
+        <w:rPr>
+          <w:rFonts w:ascii="Times New Roman" w:hAnsi="Times New Roman" w:cs="Times New Roman"/>
+          <w:sz w:val="24"/>
+          <w:szCs w:val="24"/>
+        </w:rPr>
+        <w:t>Dezvoltare rapidă</w:t>
+      </w:r>
+      <w:r>
+        <w:rPr>
+          <w:rFonts w:ascii="Times New Roman" w:hAnsi="Times New Roman" w:cs="Times New Roman"/>
+          <w:sz w:val="24"/>
+          <w:szCs w:val="24"/>
+        </w:rPr>
+        <w:t xml:space="preserve">. </w:t>
+      </w:r>
+      <w:r>
+        <w:rPr>
+          <w:rFonts w:ascii="Times New Roman" w:hAnsi="Times New Roman" w:cs="Times New Roman"/>
+          <w:sz w:val="24"/>
+          <w:szCs w:val="24"/>
+        </w:rPr>
+        <w:t>Caracteristica Dependency Injection din Spring Framework și su</w:t>
+      </w:r>
+      <w:r>
+        <w:rPr>
+          <w:rFonts w:ascii="Times New Roman" w:hAnsi="Times New Roman" w:cs="Times New Roman"/>
+          <w:sz w:val="24"/>
+          <w:szCs w:val="24"/>
+        </w:rPr>
+        <w:t>portul pentru diverse cadre fac ca dezvoltarea aplicaților</w:t>
+      </w:r>
+      <w:r>
+        <w:rPr>
+          <w:rFonts w:ascii="Times New Roman" w:hAnsi="Times New Roman" w:cs="Times New Roman"/>
+          <w:sz w:val="24"/>
+          <w:szCs w:val="24"/>
+        </w:rPr>
+        <w:t xml:space="preserve"> JavaEE să fie ușoară.</w:t>
+      </w:r>
+    </w:p>
+    <w:p>
+      <w:pPr>
+        <w:pStyle w:val="ListParagraph"/>
+        <w:numPr>
+          <w:ilvl w:val="0"/>
+          <w:numId w:val="6"/>
+        </w:numPr>
+        <w:rPr>
+          <w:rFonts w:ascii="Times New Roman" w:hAnsi="Times New Roman" w:cs="Times New Roman"/>
+          <w:sz w:val="24"/>
+          <w:szCs w:val="24"/>
+        </w:rPr>
+      </w:pPr>
+      <w:r>
+        <w:rPr>
+          <w:rFonts w:ascii="Times New Roman" w:hAnsi="Times New Roman" w:cs="Times New Roman"/>
+          <w:sz w:val="24"/>
+          <w:szCs w:val="24"/>
+        </w:rPr>
+        <w:t>Abstracție puternică</w:t>
+      </w:r>
+      <w:r>
+        <w:rPr>
+          <w:rFonts w:ascii="Times New Roman" w:hAnsi="Times New Roman" w:cs="Times New Roman"/>
+          <w:sz w:val="24"/>
+          <w:szCs w:val="24"/>
+        </w:rPr>
+        <w:t xml:space="preserve">. </w:t>
+      </w:r>
+      <w:r>
+        <w:rPr>
+          <w:rFonts w:ascii="Times New Roman" w:hAnsi="Times New Roman" w:cs="Times New Roman"/>
+          <w:sz w:val="24"/>
+          <w:szCs w:val="24"/>
+        </w:rPr>
+        <w:t>Oferă abstracție puternică în specificațiile JavaEE, cum ar fi JMS, JDBC, JPA și JTA.</w:t>
+      </w:r>
+    </w:p>
+    <w:p>
+      <w:pPr>
+        <w:pStyle w:val="ListParagraph"/>
+        <w:numPr>
+          <w:ilvl w:val="0"/>
+          <w:numId w:val="6"/>
+        </w:numPr>
+        <w:rPr>
+          <w:rFonts w:ascii="Times New Roman" w:hAnsi="Times New Roman" w:cs="Times New Roman"/>
+          <w:sz w:val="24"/>
+          <w:szCs w:val="24"/>
+        </w:rPr>
+      </w:pPr>
+      <w:r>
+        <w:rPr>
+          <w:rFonts w:ascii="Times New Roman" w:hAnsi="Times New Roman" w:cs="Times New Roman"/>
+          <w:sz w:val="24"/>
+          <w:szCs w:val="24"/>
+        </w:rPr>
+        <w:t xml:space="preserve">Sprijin </w:t>
+      </w:r>
+      <w:r>
+        <w:rPr>
+          <w:rFonts w:ascii="Times New Roman" w:hAnsi="Times New Roman" w:cs="Times New Roman"/>
+          <w:sz w:val="24"/>
+          <w:szCs w:val="24"/>
+        </w:rPr>
+        <w:t xml:space="preserve">declarative. </w:t>
+      </w:r>
+      <w:r>
+        <w:rPr>
+          <w:rFonts w:ascii="Times New Roman" w:hAnsi="Times New Roman" w:cs="Times New Roman"/>
+          <w:sz w:val="24"/>
+          <w:szCs w:val="24"/>
+        </w:rPr>
+        <w:t>Oferă suport declarativ pentru cache, validare, tranzacții și formatare.</w:t>
+      </w:r>
+    </w:p>
+    <w:p>
+      <w:pPr>
+        <w:rPr>
+          <w:rFonts w:ascii="Times New Roman" w:hAnsi="Times New Roman" w:cs="Times New Roman"/>
+          <w:sz w:val="24"/>
+          <w:szCs w:val="24"/>
+        </w:rPr>
+      </w:pPr>
+    </w:p>
+    <w:p>
+      <w:pPr>
+        <w:rPr>
+          <w:rFonts w:ascii="Times New Roman" w:hAnsi="Times New Roman" w:cs="Times New Roman"/>
+          <w:sz w:val="24"/>
+          <w:szCs w:val="24"/>
+        </w:rPr>
+      </w:pPr>
+    </w:p>
+    <w:p>
+      <w:pPr>
+        <w:rPr>
+          <w:rFonts w:ascii="Times New Roman" w:hAnsi="Times New Roman" w:cs="Times New Roman"/>
+          <w:sz w:val="24"/>
+          <w:szCs w:val="24"/>
+        </w:rPr>
+      </w:pPr>
+    </w:p>
+    <w:p>
+      <w:pPr>
+        <w:rPr>
+          <w:rFonts w:ascii="Times New Roman" w:hAnsi="Times New Roman" w:cs="Times New Roman"/>
+          <w:sz w:val="24"/>
+          <w:szCs w:val="24"/>
+        </w:rPr>
+      </w:pPr>
+      <w:r>
+        <w:rPr>
+          <w:rFonts w:ascii="Times New Roman" w:hAnsi="Times New Roman" w:cs="Times New Roman"/>
+          <w:sz w:val="24"/>
+          <w:szCs w:val="24"/>
+        </w:rPr>
+        <w:t xml:space="preserve">Gradle este un sistem de automatizare a </w:t>
+      </w:r>
+      <w:r>
+        <w:rPr>
+          <w:rFonts w:ascii="Times New Roman" w:hAnsi="Times New Roman" w:cs="Times New Roman"/>
+          <w:sz w:val="24"/>
+          <w:szCs w:val="24"/>
+        </w:rPr>
+        <w:t>build-urilor, fiind open source. S</w:t>
+      </w:r>
+      <w:r>
+        <w:rPr>
+          <w:rFonts w:ascii="Times New Roman" w:hAnsi="Times New Roman" w:cs="Times New Roman"/>
+          <w:sz w:val="24"/>
+          <w:szCs w:val="24"/>
+        </w:rPr>
+        <w:t xml:space="preserve">e bazează pe conceptele Apache Ant și Apache Maven și introduce un limbaj specific domeniului Groovy (DSL) în locul formularului XML folosit de Apache Maven pentru declararea configurației proiectului. [2] Gradle utilizează un </w:t>
+      </w:r>
+      <w:r>
+        <w:rPr>
+          <w:rFonts w:ascii="Times New Roman" w:hAnsi="Times New Roman" w:cs="Times New Roman"/>
+          <w:sz w:val="24"/>
+          <w:szCs w:val="24"/>
+        </w:rPr>
+        <w:t xml:space="preserve">directed acyclic graph </w:t>
+      </w:r>
+      <w:r>
+        <w:rPr>
+          <w:rFonts w:ascii="Times New Roman" w:hAnsi="Times New Roman" w:cs="Times New Roman"/>
+          <w:sz w:val="24"/>
+          <w:szCs w:val="24"/>
+        </w:rPr>
+        <w:t>("DAG") pentru a determina ordinea în</w:t>
+      </w:r>
+      <w:r>
+        <w:rPr>
+          <w:rFonts w:ascii="Times New Roman" w:hAnsi="Times New Roman" w:cs="Times New Roman"/>
+          <w:sz w:val="24"/>
+          <w:szCs w:val="24"/>
+        </w:rPr>
+        <w:t xml:space="preserve"> care pot fi executate sarcini.</w:t>
+      </w:r>
+    </w:p>
+    <w:p>
+      <w:pPr>
+        <w:rPr>
+          <w:rFonts w:ascii="Times New Roman" w:hAnsi="Times New Roman" w:cs="Times New Roman"/>
+          <w:sz w:val="24"/>
+          <w:szCs w:val="24"/>
+        </w:rPr>
+      </w:pPr>
+      <w:r>
+        <w:rPr>
+          <w:rFonts w:ascii="Times New Roman" w:hAnsi="Times New Roman" w:cs="Times New Roman"/>
+          <w:sz w:val="24"/>
+          <w:szCs w:val="24"/>
+        </w:rPr>
+        <w:t xml:space="preserve">Gradle a fost proiectat pentru </w:t>
+      </w:r>
+      <w:r>
+        <w:rPr>
+          <w:rFonts w:ascii="Times New Roman" w:hAnsi="Times New Roman" w:cs="Times New Roman"/>
+          <w:sz w:val="24"/>
+          <w:szCs w:val="24"/>
+        </w:rPr>
+        <w:t>build-uri multi-proiect</w:t>
+      </w:r>
+      <w:r>
+        <w:rPr>
+          <w:rFonts w:ascii="Times New Roman" w:hAnsi="Times New Roman" w:cs="Times New Roman"/>
+          <w:sz w:val="24"/>
+          <w:szCs w:val="24"/>
+        </w:rPr>
+        <w:t xml:space="preserve"> care poate deveni destul de mare și sprijină </w:t>
+      </w:r>
+      <w:r>
+        <w:rPr>
+          <w:rFonts w:ascii="Times New Roman" w:hAnsi="Times New Roman" w:cs="Times New Roman"/>
+          <w:sz w:val="24"/>
+          <w:szCs w:val="24"/>
+        </w:rPr>
+        <w:t>build-uri incrementale</w:t>
+      </w:r>
+      <w:r>
+        <w:rPr>
+          <w:rFonts w:ascii="Times New Roman" w:hAnsi="Times New Roman" w:cs="Times New Roman"/>
+          <w:sz w:val="24"/>
+          <w:szCs w:val="24"/>
+        </w:rPr>
+        <w:t xml:space="preserve"> prin determinarea inteligentă a părților construit</w:t>
+      </w:r>
+      <w:r>
+        <w:rPr>
+          <w:rFonts w:ascii="Times New Roman" w:hAnsi="Times New Roman" w:cs="Times New Roman"/>
+          <w:sz w:val="24"/>
+          <w:szCs w:val="24"/>
+        </w:rPr>
+        <w:t>e</w:t>
+      </w:r>
+      <w:r>
+        <w:rPr>
+          <w:rFonts w:ascii="Times New Roman" w:hAnsi="Times New Roman" w:cs="Times New Roman"/>
+          <w:sz w:val="24"/>
+          <w:szCs w:val="24"/>
+        </w:rPr>
+        <w:t xml:space="preserve"> până la data actuală</w:t>
+      </w:r>
+      <w:r>
+        <w:rPr>
+          <w:rFonts w:ascii="Times New Roman" w:hAnsi="Times New Roman" w:cs="Times New Roman"/>
+          <w:sz w:val="24"/>
+          <w:szCs w:val="24"/>
+        </w:rPr>
+        <w:t xml:space="preserve"> </w:t>
+      </w:r>
+      <w:r>
+        <w:rPr>
+          <w:rFonts w:ascii="Times New Roman" w:hAnsi="Times New Roman" w:cs="Times New Roman"/>
+          <w:sz w:val="24"/>
+          <w:szCs w:val="24"/>
+        </w:rPr>
+        <w:t xml:space="preserve">din </w:t>
+      </w:r>
+      <w:r>
+        <w:rPr>
+          <w:rFonts w:ascii="Times New Roman" w:hAnsi="Times New Roman" w:cs="Times New Roman"/>
+          <w:sz w:val="24"/>
+          <w:szCs w:val="24"/>
+        </w:rPr>
+        <w:t>arbore</w:t>
+      </w:r>
+      <w:r>
+        <w:rPr>
+          <w:rFonts w:ascii="Times New Roman" w:hAnsi="Times New Roman" w:cs="Times New Roman"/>
+          <w:sz w:val="24"/>
+          <w:szCs w:val="24"/>
+        </w:rPr>
+        <w:t>, astfel încât orice sarcină care depinde de aceste părți nu</w:t>
+      </w:r>
+      <w:r>
+        <w:rPr>
+          <w:rFonts w:ascii="Times New Roman" w:hAnsi="Times New Roman" w:cs="Times New Roman"/>
+          <w:sz w:val="24"/>
+          <w:szCs w:val="24"/>
+        </w:rPr>
+        <w:t xml:space="preserve"> va trebui să fie </w:t>
+      </w:r>
+      <w:r>
+        <w:rPr>
+          <w:rFonts w:ascii="Times New Roman" w:hAnsi="Times New Roman" w:cs="Times New Roman"/>
+          <w:sz w:val="24"/>
+          <w:szCs w:val="24"/>
+        </w:rPr>
+        <w:t>reexecutata.</w:t>
+      </w:r>
+    </w:p>
+    <w:p>
+      <w:pPr>
+        <w:rPr>
+          <w:rFonts w:ascii="Times New Roman" w:hAnsi="Times New Roman" w:cs="Times New Roman"/>
+          <w:sz w:val="24"/>
+          <w:szCs w:val="24"/>
+        </w:rPr>
+      </w:pPr>
+      <w:r>
+        <w:rPr>
+          <w:rFonts w:ascii="Times New Roman" w:hAnsi="Times New Roman" w:cs="Times New Roman"/>
+          <w:sz w:val="24"/>
+          <w:szCs w:val="24"/>
+        </w:rPr>
+        <w:t>Pluginurile inițiale sunt concentrate în primul rând în jurul dezvol</w:t>
+      </w:r>
+      <w:r>
+        <w:rPr>
+          <w:rFonts w:ascii="Times New Roman" w:hAnsi="Times New Roman" w:cs="Times New Roman"/>
+          <w:sz w:val="24"/>
+          <w:szCs w:val="24"/>
+        </w:rPr>
+        <w:t xml:space="preserve">tării și implementării Java, </w:t>
+      </w:r>
+      <w:r>
+        <w:rPr>
+          <w:rFonts w:ascii="Times New Roman" w:hAnsi="Times New Roman" w:cs="Times New Roman"/>
+          <w:sz w:val="24"/>
+          <w:szCs w:val="24"/>
+        </w:rPr>
+        <w:t xml:space="preserve"> </w:t>
+      </w:r>
+      <w:r>
+        <w:rPr>
+          <w:rFonts w:ascii="Times New Roman" w:hAnsi="Times New Roman" w:cs="Times New Roman"/>
+          <w:sz w:val="24"/>
+          <w:szCs w:val="24"/>
+        </w:rPr>
+        <w:t>Scala</w:t>
+      </w:r>
+      <w:r>
+        <w:rPr>
+          <w:rFonts w:ascii="Times New Roman" w:hAnsi="Times New Roman" w:cs="Times New Roman"/>
+          <w:sz w:val="24"/>
+          <w:szCs w:val="24"/>
+        </w:rPr>
+        <w:t xml:space="preserve"> și Groovy</w:t>
+      </w:r>
+      <w:r>
+        <w:rPr>
+          <w:rFonts w:ascii="Times New Roman" w:hAnsi="Times New Roman" w:cs="Times New Roman"/>
+          <w:sz w:val="24"/>
+          <w:szCs w:val="24"/>
+        </w:rPr>
+        <w:t>.</w:t>
+      </w:r>
+    </w:p>
+    <w:p>
+      <w:pPr>
+        <w:rPr>
+          <w:rFonts w:ascii="Times New Roman" w:hAnsi="Times New Roman" w:cs="Times New Roman"/>
+          <w:sz w:val="24"/>
+          <w:szCs w:val="24"/>
+        </w:rPr>
+      </w:pPr>
+      <w:r>
+        <w:rPr>
+          <w:rFonts w:ascii="Times New Roman" w:hAnsi="Times New Roman" w:cs="Times New Roman"/>
+          <w:sz w:val="24"/>
+          <w:szCs w:val="24"/>
+        </w:rPr>
+        <w:t>Pe scurt, managementul dependențelor</w:t>
+      </w:r>
+      <w:r>
+        <w:rPr>
+          <w:rFonts w:ascii="Times New Roman" w:hAnsi="Times New Roman" w:cs="Times New Roman"/>
+          <w:sz w:val="24"/>
+          <w:szCs w:val="24"/>
+        </w:rPr>
+        <w:t xml:space="preserve"> este alcătuit din două </w:t>
+      </w:r>
+      <w:r>
+        <w:rPr>
+          <w:rFonts w:ascii="Times New Roman" w:hAnsi="Times New Roman" w:cs="Times New Roman"/>
+          <w:sz w:val="24"/>
+          <w:szCs w:val="24"/>
+        </w:rPr>
+        <w:t>componente</w:t>
+      </w:r>
+      <w:r>
+        <w:rPr>
+          <w:rFonts w:ascii="Times New Roman" w:hAnsi="Times New Roman" w:cs="Times New Roman"/>
+          <w:sz w:val="24"/>
+          <w:szCs w:val="24"/>
+        </w:rPr>
+        <w:t xml:space="preserve">. În primul rând, Gradle trebuie să știe despre lucrurile pe care proiectul trebuie să le construiască sau să le </w:t>
+      </w:r>
+      <w:r>
+        <w:rPr>
+          <w:rFonts w:ascii="Times New Roman" w:hAnsi="Times New Roman" w:cs="Times New Roman"/>
+          <w:sz w:val="24"/>
+          <w:szCs w:val="24"/>
+        </w:rPr>
+        <w:t>execute, pentru a le găsi. N</w:t>
+      </w:r>
+      <w:r>
+        <w:rPr>
+          <w:rFonts w:ascii="Times New Roman" w:hAnsi="Times New Roman" w:cs="Times New Roman"/>
+          <w:sz w:val="24"/>
+          <w:szCs w:val="24"/>
+        </w:rPr>
+        <w:t>umi</w:t>
+      </w:r>
+      <w:r>
+        <w:rPr>
+          <w:rFonts w:ascii="Times New Roman" w:hAnsi="Times New Roman" w:cs="Times New Roman"/>
+          <w:sz w:val="24"/>
+          <w:szCs w:val="24"/>
+        </w:rPr>
+        <w:t>m aceste fișiere primite dependi</w:t>
+      </w:r>
+      <w:r>
+        <w:rPr>
+          <w:rFonts w:ascii="Times New Roman" w:hAnsi="Times New Roman" w:cs="Times New Roman"/>
+          <w:sz w:val="24"/>
+          <w:szCs w:val="24"/>
+        </w:rPr>
+        <w:t>nțele proiectului. În al doilea rând, Gradle trebuie să construiască și să încarce lucrurile pe care</w:t>
+      </w:r>
+      <w:r>
+        <w:rPr>
+          <w:rFonts w:ascii="Times New Roman" w:hAnsi="Times New Roman" w:cs="Times New Roman"/>
+          <w:sz w:val="24"/>
+          <w:szCs w:val="24"/>
+        </w:rPr>
+        <w:t xml:space="preserve"> le produce proiectul tău. N</w:t>
+      </w:r>
       <w:bookmarkStart w:id="0" w:name="_GoBack"/>
       <w:bookmarkEnd w:id="0"/>
+      <w:r>
+        <w:rPr>
+          <w:rFonts w:ascii="Times New Roman" w:hAnsi="Times New Roman" w:cs="Times New Roman"/>
+          <w:sz w:val="24"/>
+          <w:szCs w:val="24"/>
+        </w:rPr>
+        <w:t>umim aceste fișiere de ieșire publicațiile proiectului</w:t>
+      </w:r>
+    </w:p>
+    <w:p>
+      <w:pPr>
+        <w:rPr>
+          <w:rFonts w:ascii="Times New Roman" w:hAnsi="Times New Roman" w:cs="Times New Roman"/>
+          <w:sz w:val="24"/>
+          <w:szCs w:val="24"/>
+        </w:rPr>
+      </w:pPr>
+    </w:p>
+    <w:p>
+      <w:pPr>
+        <w:rPr>
+          <w:rFonts w:ascii="Times New Roman" w:hAnsi="Times New Roman" w:cs="Times New Roman"/>
+          <w:sz w:val="24"/>
+          <w:szCs w:val="24"/>
+        </w:rPr>
+      </w:pPr>
     </w:p>
     <w:sectPr>
       <w:pgSz w:w="12240" w:h="15840"/>
@@ -3046,6 +5049,232 @@
     </w:lvl>
   </w:abstractNum>
   <w:abstractNum w:abstractNumId="3" w15:restartNumberingAfterBreak="0">
+    <w:nsid w:val="532D20A3"/>
+    <w:multiLevelType w:val="hybridMultilevel"/>
+    <w:tmpl w:val="FC807180"/>
+    <w:lvl w:ilvl="0" w:tplc="04090001">
+      <w:start w:val="1"/>
+      <w:numFmt w:val="bullet"/>
+      <w:lvlText w:val=""/>
+      <w:lvlJc w:val="left"/>
+      <w:pPr>
+        <w:ind w:left="1440" w:hanging="360"/>
+      </w:pPr>
+      <w:rPr>
+        <w:rFonts w:ascii="Symbol" w:hAnsi="Symbol" w:hint="default"/>
+      </w:rPr>
+    </w:lvl>
+    <w:lvl w:ilvl="1" w:tplc="04090003" w:tentative="1">
+      <w:start w:val="1"/>
+      <w:numFmt w:val="bullet"/>
+      <w:lvlText w:val="o"/>
+      <w:lvlJc w:val="left"/>
+      <w:pPr>
+        <w:ind w:left="2160" w:hanging="360"/>
+      </w:pPr>
+      <w:rPr>
+        <w:rFonts w:ascii="Courier New" w:hAnsi="Courier New" w:cs="Courier New" w:hint="default"/>
+      </w:rPr>
+    </w:lvl>
+    <w:lvl w:ilvl="2" w:tplc="04090005" w:tentative="1">
+      <w:start w:val="1"/>
+      <w:numFmt w:val="bullet"/>
+      <w:lvlText w:val=""/>
+      <w:lvlJc w:val="left"/>
+      <w:pPr>
+        <w:ind w:left="2880" w:hanging="360"/>
+      </w:pPr>
+      <w:rPr>
+        <w:rFonts w:ascii="Wingdings" w:hAnsi="Wingdings" w:hint="default"/>
+      </w:rPr>
+    </w:lvl>
+    <w:lvl w:ilvl="3" w:tplc="04090001" w:tentative="1">
+      <w:start w:val="1"/>
+      <w:numFmt w:val="bullet"/>
+      <w:lvlText w:val=""/>
+      <w:lvlJc w:val="left"/>
+      <w:pPr>
+        <w:ind w:left="3600" w:hanging="360"/>
+      </w:pPr>
+      <w:rPr>
+        <w:rFonts w:ascii="Symbol" w:hAnsi="Symbol" w:hint="default"/>
+      </w:rPr>
+    </w:lvl>
+    <w:lvl w:ilvl="4" w:tplc="04090003" w:tentative="1">
+      <w:start w:val="1"/>
+      <w:numFmt w:val="bullet"/>
+      <w:lvlText w:val="o"/>
+      <w:lvlJc w:val="left"/>
+      <w:pPr>
+        <w:ind w:left="4320" w:hanging="360"/>
+      </w:pPr>
+      <w:rPr>
+        <w:rFonts w:ascii="Courier New" w:hAnsi="Courier New" w:cs="Courier New" w:hint="default"/>
+      </w:rPr>
+    </w:lvl>
+    <w:lvl w:ilvl="5" w:tplc="04090005" w:tentative="1">
+      <w:start w:val="1"/>
+      <w:numFmt w:val="bullet"/>
+      <w:lvlText w:val=""/>
+      <w:lvlJc w:val="left"/>
+      <w:pPr>
+        <w:ind w:left="5040" w:hanging="360"/>
+      </w:pPr>
+      <w:rPr>
+        <w:rFonts w:ascii="Wingdings" w:hAnsi="Wingdings" w:hint="default"/>
+      </w:rPr>
+    </w:lvl>
+    <w:lvl w:ilvl="6" w:tplc="04090001" w:tentative="1">
+      <w:start w:val="1"/>
+      <w:numFmt w:val="bullet"/>
+      <w:lvlText w:val=""/>
+      <w:lvlJc w:val="left"/>
+      <w:pPr>
+        <w:ind w:left="5760" w:hanging="360"/>
+      </w:pPr>
+      <w:rPr>
+        <w:rFonts w:ascii="Symbol" w:hAnsi="Symbol" w:hint="default"/>
+      </w:rPr>
+    </w:lvl>
+    <w:lvl w:ilvl="7" w:tplc="04090003" w:tentative="1">
+      <w:start w:val="1"/>
+      <w:numFmt w:val="bullet"/>
+      <w:lvlText w:val="o"/>
+      <w:lvlJc w:val="left"/>
+      <w:pPr>
+        <w:ind w:left="6480" w:hanging="360"/>
+      </w:pPr>
+      <w:rPr>
+        <w:rFonts w:ascii="Courier New" w:hAnsi="Courier New" w:cs="Courier New" w:hint="default"/>
+      </w:rPr>
+    </w:lvl>
+    <w:lvl w:ilvl="8" w:tplc="04090005" w:tentative="1">
+      <w:start w:val="1"/>
+      <w:numFmt w:val="bullet"/>
+      <w:lvlText w:val=""/>
+      <w:lvlJc w:val="left"/>
+      <w:pPr>
+        <w:ind w:left="7200" w:hanging="360"/>
+      </w:pPr>
+      <w:rPr>
+        <w:rFonts w:ascii="Wingdings" w:hAnsi="Wingdings" w:hint="default"/>
+      </w:rPr>
+    </w:lvl>
+  </w:abstractNum>
+  <w:abstractNum w:abstractNumId="4" w15:restartNumberingAfterBreak="0">
+    <w:nsid w:val="57B16B4B"/>
+    <w:multiLevelType w:val="hybridMultilevel"/>
+    <w:tmpl w:val="2CD0A896"/>
+    <w:lvl w:ilvl="0" w:tplc="04090001">
+      <w:start w:val="1"/>
+      <w:numFmt w:val="bullet"/>
+      <w:lvlText w:val=""/>
+      <w:lvlJc w:val="left"/>
+      <w:pPr>
+        <w:ind w:left="1440" w:hanging="360"/>
+      </w:pPr>
+      <w:rPr>
+        <w:rFonts w:ascii="Symbol" w:hAnsi="Symbol" w:hint="default"/>
+      </w:rPr>
+    </w:lvl>
+    <w:lvl w:ilvl="1" w:tplc="04090003" w:tentative="1">
+      <w:start w:val="1"/>
+      <w:numFmt w:val="bullet"/>
+      <w:lvlText w:val="o"/>
+      <w:lvlJc w:val="left"/>
+      <w:pPr>
+        <w:ind w:left="2160" w:hanging="360"/>
+      </w:pPr>
+      <w:rPr>
+        <w:rFonts w:ascii="Courier New" w:hAnsi="Courier New" w:cs="Courier New" w:hint="default"/>
+      </w:rPr>
+    </w:lvl>
+    <w:lvl w:ilvl="2" w:tplc="04090005" w:tentative="1">
+      <w:start w:val="1"/>
+      <w:numFmt w:val="bullet"/>
+      <w:lvlText w:val=""/>
+      <w:lvlJc w:val="left"/>
+      <w:pPr>
+        <w:ind w:left="2880" w:hanging="360"/>
+      </w:pPr>
+      <w:rPr>
+        <w:rFonts w:ascii="Wingdings" w:hAnsi="Wingdings" w:hint="default"/>
+      </w:rPr>
+    </w:lvl>
+    <w:lvl w:ilvl="3" w:tplc="04090001" w:tentative="1">
+      <w:start w:val="1"/>
+      <w:numFmt w:val="bullet"/>
+      <w:lvlText w:val=""/>
+      <w:lvlJc w:val="left"/>
+      <w:pPr>
+        <w:ind w:left="3600" w:hanging="360"/>
+      </w:pPr>
+      <w:rPr>
+        <w:rFonts w:ascii="Symbol" w:hAnsi="Symbol" w:hint="default"/>
+      </w:rPr>
+    </w:lvl>
+    <w:lvl w:ilvl="4" w:tplc="04090003" w:tentative="1">
+      <w:start w:val="1"/>
+      <w:numFmt w:val="bullet"/>
+      <w:lvlText w:val="o"/>
+      <w:lvlJc w:val="left"/>
+      <w:pPr>
+        <w:ind w:left="4320" w:hanging="360"/>
+      </w:pPr>
+      <w:rPr>
+        <w:rFonts w:ascii="Courier New" w:hAnsi="Courier New" w:cs="Courier New" w:hint="default"/>
+      </w:rPr>
+    </w:lvl>
+    <w:lvl w:ilvl="5" w:tplc="04090005" w:tentative="1">
+      <w:start w:val="1"/>
+      <w:numFmt w:val="bullet"/>
+      <w:lvlText w:val=""/>
+      <w:lvlJc w:val="left"/>
+      <w:pPr>
+        <w:ind w:left="5040" w:hanging="360"/>
+      </w:pPr>
+      <w:rPr>
+        <w:rFonts w:ascii="Wingdings" w:hAnsi="Wingdings" w:hint="default"/>
+      </w:rPr>
+    </w:lvl>
+    <w:lvl w:ilvl="6" w:tplc="04090001" w:tentative="1">
+      <w:start w:val="1"/>
+      <w:numFmt w:val="bullet"/>
+      <w:lvlText w:val=""/>
+      <w:lvlJc w:val="left"/>
+      <w:pPr>
+        <w:ind w:left="5760" w:hanging="360"/>
+      </w:pPr>
+      <w:rPr>
+        <w:rFonts w:ascii="Symbol" w:hAnsi="Symbol" w:hint="default"/>
+      </w:rPr>
+    </w:lvl>
+    <w:lvl w:ilvl="7" w:tplc="04090003" w:tentative="1">
+      <w:start w:val="1"/>
+      <w:numFmt w:val="bullet"/>
+      <w:lvlText w:val="o"/>
+      <w:lvlJc w:val="left"/>
+      <w:pPr>
+        <w:ind w:left="6480" w:hanging="360"/>
+      </w:pPr>
+      <w:rPr>
+        <w:rFonts w:ascii="Courier New" w:hAnsi="Courier New" w:cs="Courier New" w:hint="default"/>
+      </w:rPr>
+    </w:lvl>
+    <w:lvl w:ilvl="8" w:tplc="04090005" w:tentative="1">
+      <w:start w:val="1"/>
+      <w:numFmt w:val="bullet"/>
+      <w:lvlText w:val=""/>
+      <w:lvlJc w:val="left"/>
+      <w:pPr>
+        <w:ind w:left="7200" w:hanging="360"/>
+      </w:pPr>
+      <w:rPr>
+        <w:rFonts w:ascii="Wingdings" w:hAnsi="Wingdings" w:hint="default"/>
+      </w:rPr>
+    </w:lvl>
+  </w:abstractNum>
+  <w:abstractNum w:abstractNumId="5" w15:restartNumberingAfterBreak="0">
     <w:nsid w:val="63770704"/>
     <w:multiLevelType w:val="hybridMultilevel"/>
     <w:tmpl w:val="E6F01CC2"/>
@@ -3168,7 +5397,13 @@
     <w:abstractNumId w:val="2"/>
   </w:num>
   <w:num w:numId="4">
+    <w:abstractNumId w:val="5"/>
+  </w:num>
+  <w:num w:numId="5">
     <w:abstractNumId w:val="3"/>
+  </w:num>
+  <w:num w:numId="6">
+    <w:abstractNumId w:val="4"/>
   </w:num>
 </w:numbering>
 </file>

</xml_diff>

<commit_message>
Added all the hardware part and finshed secound chapter
</commit_message>
<xml_diff>
--- a/Captol2/Tehnologi soiftware.docx
+++ b/Captol2/Tehnologi soiftware.docx
@@ -33,33 +33,87 @@
           <w:sz w:val="24"/>
           <w:szCs w:val="24"/>
         </w:rPr>
-        <w:t xml:space="preserve">Astfel software-ul poate fi vazut ca partea care este variabila a unui calculator si hardware-ul partea invariabila . </w:t>
-      </w:r>
-    </w:p>
-    <w:p>
-      <w:pPr>
-        <w:ind w:firstLine="720"/>
-        <w:rPr>
-          <w:rFonts w:ascii="Times New Roman" w:hAnsi="Times New Roman" w:cs="Times New Roman"/>
-          <w:sz w:val="24"/>
-          <w:szCs w:val="24"/>
-        </w:rPr>
-      </w:pPr>
-      <w:r>
-        <w:rPr>
-          <w:rFonts w:ascii="Times New Roman" w:hAnsi="Times New Roman" w:cs="Times New Roman"/>
-          <w:sz w:val="24"/>
-          <w:szCs w:val="24"/>
-        </w:rPr>
-        <w:t xml:space="preserve"> Software-ul este des divizat in aplicati software si software de sistem.  Aplicatile software sunt programe care realizeaza o sarcina  in care utilizatorul este direct </w:t>
-      </w:r>
-      <w:r>
-        <w:rPr>
-          <w:rFonts w:ascii="Times New Roman" w:hAnsi="Times New Roman" w:cs="Times New Roman"/>
-          <w:sz w:val="24"/>
-          <w:szCs w:val="24"/>
-        </w:rPr>
-        <w:t xml:space="preserve">interesat de rezultat. Software de sistem se refera la software-ul care include sistemul de operare  si orice program care il ajuta </w:t>
+        <w:t xml:space="preserve">Astfel software-ul poate fi vazut ca partea care este variabila a unui calculator si hardware-ul partea </w:t>
+      </w:r>
+      <w:proofErr w:type="gramStart"/>
+      <w:r>
+        <w:rPr>
+          <w:rFonts w:ascii="Times New Roman" w:hAnsi="Times New Roman" w:cs="Times New Roman"/>
+          <w:sz w:val="24"/>
+          <w:szCs w:val="24"/>
+        </w:rPr>
+        <w:t>invariabila .</w:t>
+      </w:r>
+      <w:proofErr w:type="gramEnd"/>
+      <w:r>
+        <w:rPr>
+          <w:rFonts w:ascii="Times New Roman" w:hAnsi="Times New Roman" w:cs="Times New Roman"/>
+          <w:sz w:val="24"/>
+          <w:szCs w:val="24"/>
+        </w:rPr>
+        <w:t xml:space="preserve"> </w:t>
+      </w:r>
+    </w:p>
+    <w:p>
+      <w:pPr>
+        <w:ind w:firstLine="720"/>
+        <w:rPr>
+          <w:rFonts w:ascii="Times New Roman" w:hAnsi="Times New Roman" w:cs="Times New Roman"/>
+          <w:sz w:val="24"/>
+          <w:szCs w:val="24"/>
+        </w:rPr>
+      </w:pPr>
+      <w:r>
+        <w:rPr>
+          <w:rFonts w:ascii="Times New Roman" w:hAnsi="Times New Roman" w:cs="Times New Roman"/>
+          <w:sz w:val="24"/>
+          <w:szCs w:val="24"/>
+        </w:rPr>
+        <w:t xml:space="preserve"> Software-ul este des divizat in aplicati software si software de sistem.  Aplicatile software sunt programe care realizeaza o </w:t>
+      </w:r>
+      <w:proofErr w:type="gramStart"/>
+      <w:r>
+        <w:rPr>
+          <w:rFonts w:ascii="Times New Roman" w:hAnsi="Times New Roman" w:cs="Times New Roman"/>
+          <w:sz w:val="24"/>
+          <w:szCs w:val="24"/>
+        </w:rPr>
+        <w:t>sarcina  in</w:t>
+      </w:r>
+      <w:proofErr w:type="gramEnd"/>
+      <w:r>
+        <w:rPr>
+          <w:rFonts w:ascii="Times New Roman" w:hAnsi="Times New Roman" w:cs="Times New Roman"/>
+          <w:sz w:val="24"/>
+          <w:szCs w:val="24"/>
+        </w:rPr>
+        <w:t xml:space="preserve"> care utilizatorul este direct </w:t>
+      </w:r>
+      <w:r>
+        <w:rPr>
+          <w:rFonts w:ascii="Times New Roman" w:hAnsi="Times New Roman" w:cs="Times New Roman"/>
+          <w:sz w:val="24"/>
+          <w:szCs w:val="24"/>
+        </w:rPr>
+        <w:t xml:space="preserve">interesat de rezultat. Software de sistem se refera la software-ul care include sistemul de </w:t>
+      </w:r>
+      <w:proofErr w:type="gramStart"/>
+      <w:r>
+        <w:rPr>
+          <w:rFonts w:ascii="Times New Roman" w:hAnsi="Times New Roman" w:cs="Times New Roman"/>
+          <w:sz w:val="24"/>
+          <w:szCs w:val="24"/>
+        </w:rPr>
+        <w:t>operare  si</w:t>
+      </w:r>
+      <w:proofErr w:type="gramEnd"/>
+      <w:r>
+        <w:rPr>
+          <w:rFonts w:ascii="Times New Roman" w:hAnsi="Times New Roman" w:cs="Times New Roman"/>
+          <w:sz w:val="24"/>
+          <w:szCs w:val="24"/>
+        </w:rPr>
+        <w:t xml:space="preserve"> orice program care il ajuta </w:t>
       </w:r>
       <w:r>
         <w:rPr>
@@ -85,43 +139,88 @@
           <w:sz w:val="24"/>
           <w:szCs w:val="24"/>
         </w:rPr>
-        <w:t xml:space="preserve">Uneori abreviat ca SW sau S / W, software-ul este o colecție de instrucțiuni care permit utilizatorului să interacționeze cu hardware-ul său, un calculator , sau să îndeplinească sarcini. Fără software, majoritatea calculatoarelor ar fi inutile. </w:t>
-      </w:r>
-    </w:p>
-    <w:p>
-      <w:pPr>
-        <w:ind w:firstLine="720"/>
-        <w:rPr>
-          <w:rFonts w:ascii="Times New Roman" w:hAnsi="Times New Roman" w:cs="Times New Roman"/>
-          <w:sz w:val="24"/>
-          <w:szCs w:val="24"/>
-        </w:rPr>
-      </w:pPr>
-      <w:r>
-        <w:rPr>
-          <w:rFonts w:ascii="Times New Roman" w:hAnsi="Times New Roman" w:cs="Times New Roman"/>
-          <w:sz w:val="24"/>
-          <w:szCs w:val="24"/>
-        </w:rPr>
-        <w:t>Software-ul este creat de un programator care scrie instructiuni folosind un un limbaj de programare pentru a ii spune software-ului cum sa functioneze si ce sa faca. Odata ce programul este coplet, el este compilat intr-un limbaj ce calculatorul il poate  intelege.</w:t>
-      </w:r>
-    </w:p>
-    <w:p>
-      <w:pPr>
-        <w:ind w:firstLine="720"/>
-        <w:rPr>
-          <w:rFonts w:ascii="Times New Roman" w:hAnsi="Times New Roman" w:cs="Times New Roman"/>
-          <w:sz w:val="24"/>
-          <w:szCs w:val="24"/>
-        </w:rPr>
-      </w:pPr>
-      <w:r>
-        <w:rPr>
-          <w:rFonts w:ascii="Times New Roman" w:hAnsi="Times New Roman" w:cs="Times New Roman"/>
-          <w:sz w:val="24"/>
-          <w:szCs w:val="24"/>
-        </w:rPr>
-        <w:t>Deseori se face confuzia intre termenul software si program. Desigur termenii de software și de program sunt utilizați în mod interschimbabil, deoarece deseori se referă la același lucru în utilizarea zilnică</w:t>
+        <w:t xml:space="preserve">Uneori abreviat ca SW sau S / W, software-ul este o colecție de instrucțiuni care permit utilizatorului să interacționeze cu hardware-ul său, un </w:t>
+      </w:r>
+      <w:proofErr w:type="gramStart"/>
+      <w:r>
+        <w:rPr>
+          <w:rFonts w:ascii="Times New Roman" w:hAnsi="Times New Roman" w:cs="Times New Roman"/>
+          <w:sz w:val="24"/>
+          <w:szCs w:val="24"/>
+        </w:rPr>
+        <w:t>calculator ,</w:t>
+      </w:r>
+      <w:proofErr w:type="gramEnd"/>
+      <w:r>
+        <w:rPr>
+          <w:rFonts w:ascii="Times New Roman" w:hAnsi="Times New Roman" w:cs="Times New Roman"/>
+          <w:sz w:val="24"/>
+          <w:szCs w:val="24"/>
+        </w:rPr>
+        <w:t xml:space="preserve"> sau să îndeplinească sarcini. Fără software, majoritatea calculatoarelor ar fi inutile. </w:t>
+      </w:r>
+    </w:p>
+    <w:p>
+      <w:pPr>
+        <w:ind w:firstLine="720"/>
+        <w:rPr>
+          <w:rFonts w:ascii="Times New Roman" w:hAnsi="Times New Roman" w:cs="Times New Roman"/>
+          <w:sz w:val="24"/>
+          <w:szCs w:val="24"/>
+        </w:rPr>
+      </w:pPr>
+      <w:r>
+        <w:rPr>
+          <w:rFonts w:ascii="Times New Roman" w:hAnsi="Times New Roman" w:cs="Times New Roman"/>
+          <w:sz w:val="24"/>
+          <w:szCs w:val="24"/>
+        </w:rPr>
+        <w:t xml:space="preserve">Software-ul este creat de un programator care scrie instructiuni folosind un un limbaj de programare pentru a ii spune software-ului cum sa functioneze si ce sa faca. Odata ce programul este coplet, el este compilat intr-un limbaj ce calculatorul il </w:t>
+      </w:r>
+      <w:proofErr w:type="gramStart"/>
+      <w:r>
+        <w:rPr>
+          <w:rFonts w:ascii="Times New Roman" w:hAnsi="Times New Roman" w:cs="Times New Roman"/>
+          <w:sz w:val="24"/>
+          <w:szCs w:val="24"/>
+        </w:rPr>
+        <w:t>poate  intelege</w:t>
+      </w:r>
+      <w:proofErr w:type="gramEnd"/>
+      <w:r>
+        <w:rPr>
+          <w:rFonts w:ascii="Times New Roman" w:hAnsi="Times New Roman" w:cs="Times New Roman"/>
+          <w:sz w:val="24"/>
+          <w:szCs w:val="24"/>
+        </w:rPr>
+        <w:t>.</w:t>
+      </w:r>
+    </w:p>
+    <w:p>
+      <w:pPr>
+        <w:ind w:firstLine="720"/>
+        <w:rPr>
+          <w:rFonts w:ascii="Times New Roman" w:hAnsi="Times New Roman" w:cs="Times New Roman"/>
+          <w:sz w:val="24"/>
+          <w:szCs w:val="24"/>
+        </w:rPr>
+      </w:pPr>
+      <w:r>
+        <w:rPr>
+          <w:rFonts w:ascii="Times New Roman" w:hAnsi="Times New Roman" w:cs="Times New Roman"/>
+          <w:sz w:val="24"/>
+          <w:szCs w:val="24"/>
+        </w:rPr>
+        <w:t xml:space="preserve">Deseori se face confuzia intre termenul software si program. Desigur termenii de software și de program sunt utilizați în mod interschimbabil, deoarece deseori se referă la același lucru în utilizarea </w:t>
+      </w:r>
+      <w:proofErr w:type="gramStart"/>
+      <w:r>
+        <w:rPr>
+          <w:rFonts w:ascii="Times New Roman" w:hAnsi="Times New Roman" w:cs="Times New Roman"/>
+          <w:sz w:val="24"/>
+          <w:szCs w:val="24"/>
+        </w:rPr>
+        <w:t>zilnică</w:t>
       </w:r>
       <w:r>
         <w:rPr>
@@ -137,7 +236,34 @@
           <w:sz w:val="24"/>
           <w:szCs w:val="24"/>
         </w:rPr>
-        <w:t>. Cu toate ca sunt termini foarte apropiati find apropape sinonime, exist amici diferente de care trebuie tinut cont. Cuvantul Software  este un termen foarte larg care contine programele, datele și alte fișiere conexe care sunt folosite pentru a îndeplini anumite sarcini într-un calculator sau pe orice alt dispozitiv care efectuează o activitate de calcul. În acest sens, putem spune că chiar un program este și un software. Dar, în sensul mai larg al cuvântului, un program este orice set de instrucțiuni care sunt executate de o mașină. De exemplu, să presupunem că aveți un software care înregistrează nume și adrese într-o bază de date. Programul și baza de date sunt părți ale software-ului, dar baza de date nu este parte din program. Este pur și simplu un accesoriu al programului care îl face mai util.</w:t>
+        <w:t>.</w:t>
+      </w:r>
+      <w:proofErr w:type="gramEnd"/>
+      <w:r>
+        <w:rPr>
+          <w:rFonts w:ascii="Times New Roman" w:hAnsi="Times New Roman" w:cs="Times New Roman"/>
+          <w:sz w:val="24"/>
+          <w:szCs w:val="24"/>
+        </w:rPr>
+        <w:t xml:space="preserve"> Cu toate ca sunt termini foarte apropiati find apropape sinonime, exist amici diferente de care trebuie tinut cont. Cuvantul </w:t>
+      </w:r>
+      <w:proofErr w:type="gramStart"/>
+      <w:r>
+        <w:rPr>
+          <w:rFonts w:ascii="Times New Roman" w:hAnsi="Times New Roman" w:cs="Times New Roman"/>
+          <w:sz w:val="24"/>
+          <w:szCs w:val="24"/>
+        </w:rPr>
+        <w:t>Software  este</w:t>
+      </w:r>
+      <w:proofErr w:type="gramEnd"/>
+      <w:r>
+        <w:rPr>
+          <w:rFonts w:ascii="Times New Roman" w:hAnsi="Times New Roman" w:cs="Times New Roman"/>
+          <w:sz w:val="24"/>
+          <w:szCs w:val="24"/>
+        </w:rPr>
+        <w:t xml:space="preserve"> un termen foarte larg care contine programele, datele și alte fișiere conexe care sunt folosite pentru a îndeplini anumite sarcini într-un calculator sau pe orice alt dispozitiv care efectuează o activitate de calcul. În acest sens, putem spune că chiar un program este și un software. Dar, în sensul mai larg al cuvântului, un program este orice set de instrucțiuni care sunt executate de o mașină. De exemplu, să presupunem că aveți un software care înregistrează nume și adrese într-o bază de date. Programul și baza de date sunt părți ale software-ului, dar baza de date nu este parte din program. Este pur și simplu un accesoriu al programului care îl face mai util.</w:t>
       </w:r>
     </w:p>
     <w:p>
@@ -292,7 +418,25 @@
           <w:szCs w:val="24"/>
         </w:rPr>
         <w:lastRenderedPageBreak/>
-        <w:t xml:space="preserve">Java este un limbaj de programare utilizat pe scară largă, conceput în mod expres pentru utilizarea în mediul distribuit al internetului. Este cel mai popular limbaj de programare pentru aplicațiile Android și se numără printre cele mai favorizate pentru dezvoltarea dispozitivelor și a </w:t>
+        <w:t xml:space="preserve">Java este un limbaj de programare utilizat pe scară largă, conceput în mod expres pentru utilizarea în mediul distribuit al internetului. Este cel mai popular limbaj de programare pentru aplicațiile Android și se numără printre cele mai favorizate pentru dezvoltarea dispozitivelor și </w:t>
+      </w:r>
+      <w:proofErr w:type="gramStart"/>
+      <w:r>
+        <w:rPr>
+          <w:rFonts w:ascii="Times New Roman" w:hAnsi="Times New Roman" w:cs="Times New Roman"/>
+          <w:sz w:val="24"/>
+          <w:szCs w:val="24"/>
+        </w:rPr>
+        <w:t>a</w:t>
+      </w:r>
+      <w:proofErr w:type="gramEnd"/>
+      <w:r>
+        <w:rPr>
+          <w:rFonts w:ascii="Times New Roman" w:hAnsi="Times New Roman" w:cs="Times New Roman"/>
+          <w:sz w:val="24"/>
+          <w:szCs w:val="24"/>
+        </w:rPr>
+        <w:t xml:space="preserve"> </w:t>
       </w:r>
       <w:r>
         <w:rPr>
@@ -518,7 +662,25 @@
           <w:sz w:val="24"/>
           <w:szCs w:val="24"/>
         </w:rPr>
-        <w:t>Just In Time</w:t>
+        <w:t xml:space="preserve">Just </w:t>
+      </w:r>
+      <w:proofErr w:type="gramStart"/>
+      <w:r>
+        <w:rPr>
+          <w:rFonts w:ascii="Times New Roman" w:hAnsi="Times New Roman" w:cs="Times New Roman"/>
+          <w:sz w:val="24"/>
+          <w:szCs w:val="24"/>
+        </w:rPr>
+        <w:t>In</w:t>
+      </w:r>
+      <w:proofErr w:type="gramEnd"/>
+      <w:r>
+        <w:rPr>
+          <w:rFonts w:ascii="Times New Roman" w:hAnsi="Times New Roman" w:cs="Times New Roman"/>
+          <w:sz w:val="24"/>
+          <w:szCs w:val="24"/>
+        </w:rPr>
+        <w:t xml:space="preserve"> Time</w:t>
       </w:r>
       <w:r>
         <w:rPr>
@@ -650,7 +812,25 @@
           <w:sz w:val="24"/>
           <w:szCs w:val="24"/>
         </w:rPr>
-        <w:t xml:space="preserve">. O metodă poate fi considerată ca fiind una dintre capabilitățile sau comportamentele obiectului.. Abilitatea de a dezvolta cu </w:t>
+        <w:t xml:space="preserve">. O metodă poate fi considerată ca fiind una dintre capabilitățile sau comportamentele </w:t>
+      </w:r>
+      <w:proofErr w:type="gramStart"/>
+      <w:r>
+        <w:rPr>
+          <w:rFonts w:ascii="Times New Roman" w:hAnsi="Times New Roman" w:cs="Times New Roman"/>
+          <w:sz w:val="24"/>
+          <w:szCs w:val="24"/>
+        </w:rPr>
+        <w:t>obiectului..</w:t>
+      </w:r>
+      <w:proofErr w:type="gramEnd"/>
+      <w:r>
+        <w:rPr>
+          <w:rFonts w:ascii="Times New Roman" w:hAnsi="Times New Roman" w:cs="Times New Roman"/>
+          <w:sz w:val="24"/>
+          <w:szCs w:val="24"/>
+        </w:rPr>
+        <w:t xml:space="preserve"> Abilitatea de a dezvolta cu </w:t>
       </w:r>
       <w:r>
         <w:rPr>
@@ -856,6 +1036,7 @@
         </w:rPr>
         <w:t xml:space="preserve">, dar sa străduit să obțină </w:t>
       </w:r>
+      <w:proofErr w:type="gramStart"/>
       <w:r>
         <w:rPr>
           <w:rFonts w:ascii="Times New Roman" w:hAnsi="Times New Roman" w:cs="Times New Roman"/>
@@ -870,7 +1051,16 @@
           <w:sz w:val="24"/>
           <w:szCs w:val="24"/>
         </w:rPr>
-        <w:t xml:space="preserve"> în </w:t>
+        <w:t xml:space="preserve"> în</w:t>
+      </w:r>
+      <w:proofErr w:type="gramEnd"/>
+      <w:r>
+        <w:rPr>
+          <w:rFonts w:ascii="Times New Roman" w:hAnsi="Times New Roman" w:cs="Times New Roman"/>
+          <w:sz w:val="24"/>
+          <w:szCs w:val="24"/>
+        </w:rPr>
+        <w:t xml:space="preserve"> </w:t>
       </w:r>
       <w:r>
         <w:rPr>
@@ -904,15 +1094,33 @@
           <w:sz w:val="24"/>
           <w:szCs w:val="24"/>
         </w:rPr>
-        <w:t xml:space="preserve">Dupa cum am mentionat mai sus Java este un </w:t>
-      </w:r>
-      <w:r>
-        <w:rPr>
-          <w:rFonts w:ascii="Times New Roman" w:hAnsi="Times New Roman" w:cs="Times New Roman"/>
-          <w:sz w:val="24"/>
-          <w:szCs w:val="24"/>
-        </w:rPr>
-        <w:t xml:space="preserve"> limbaj orientat pe obiect(OOP). Este vital sa se respecte niste principi pentru a </w:t>
+        <w:t xml:space="preserve">Dupa cum am mentionat mai sus Java este </w:t>
+      </w:r>
+      <w:proofErr w:type="gramStart"/>
+      <w:r>
+        <w:rPr>
+          <w:rFonts w:ascii="Times New Roman" w:hAnsi="Times New Roman" w:cs="Times New Roman"/>
+          <w:sz w:val="24"/>
+          <w:szCs w:val="24"/>
+        </w:rPr>
+        <w:t xml:space="preserve">un </w:t>
+      </w:r>
+      <w:r>
+        <w:rPr>
+          <w:rFonts w:ascii="Times New Roman" w:hAnsi="Times New Roman" w:cs="Times New Roman"/>
+          <w:sz w:val="24"/>
+          <w:szCs w:val="24"/>
+        </w:rPr>
+        <w:t xml:space="preserve"> limbaj</w:t>
+      </w:r>
+      <w:proofErr w:type="gramEnd"/>
+      <w:r>
+        <w:rPr>
+          <w:rFonts w:ascii="Times New Roman" w:hAnsi="Times New Roman" w:cs="Times New Roman"/>
+          <w:sz w:val="24"/>
+          <w:szCs w:val="24"/>
+        </w:rPr>
+        <w:t xml:space="preserve"> orientat pe obiect(OOP). Este vital sa se respecte niste principi pentru a </w:t>
       </w:r>
       <w:r>
         <w:rPr>
@@ -928,8 +1136,18 @@
           <w:sz w:val="24"/>
           <w:szCs w:val="24"/>
         </w:rPr>
-        <w:t xml:space="preserve"> sunt :</w:t>
-      </w:r>
+        <w:t xml:space="preserve"> </w:t>
+      </w:r>
+      <w:proofErr w:type="gramStart"/>
+      <w:r>
+        <w:rPr>
+          <w:rFonts w:ascii="Times New Roman" w:hAnsi="Times New Roman" w:cs="Times New Roman"/>
+          <w:sz w:val="24"/>
+          <w:szCs w:val="24"/>
+        </w:rPr>
+        <w:t>sunt :</w:t>
+      </w:r>
+      <w:proofErr w:type="gramEnd"/>
     </w:p>
     <w:p>
       <w:pPr>
@@ -1372,7 +1590,16 @@
           <w:sz w:val="24"/>
           <w:szCs w:val="24"/>
         </w:rPr>
-        <w:t xml:space="preserve"> de programare prin plug-in-uri</w:t>
+        <w:t xml:space="preserve"> de programare prin plug-in-</w:t>
+      </w:r>
+      <w:proofErr w:type="gramStart"/>
+      <w:r>
+        <w:rPr>
+          <w:rFonts w:ascii="Times New Roman" w:hAnsi="Times New Roman" w:cs="Times New Roman"/>
+          <w:sz w:val="24"/>
+          <w:szCs w:val="24"/>
+        </w:rPr>
+        <w:t>uri</w:t>
       </w:r>
       <w:r>
         <w:rPr>
@@ -1388,7 +1615,16 @@
           <w:sz w:val="24"/>
           <w:szCs w:val="24"/>
         </w:rPr>
-        <w:t xml:space="preserve">Acesta poate fi, de asemenea, utilizat pentru a dezvolta documente cu LaTeX </w:t>
+        <w:t>Acesta</w:t>
+      </w:r>
+      <w:proofErr w:type="gramEnd"/>
+      <w:r>
+        <w:rPr>
+          <w:rFonts w:ascii="Times New Roman" w:hAnsi="Times New Roman" w:cs="Times New Roman"/>
+          <w:sz w:val="24"/>
+          <w:szCs w:val="24"/>
+        </w:rPr>
+        <w:t xml:space="preserve"> poate fi, de asemenea, utilizat pentru a dezvolta documente cu LaTeX </w:t>
       </w:r>
       <w:r>
         <w:rPr>
@@ -1422,7 +1658,16 @@
           <w:sz w:val="24"/>
           <w:szCs w:val="24"/>
         </w:rPr>
-        <w:t xml:space="preserve">luat nastere </w:t>
+        <w:t xml:space="preserve">luat </w:t>
+      </w:r>
+      <w:proofErr w:type="gramStart"/>
+      <w:r>
+        <w:rPr>
+          <w:rFonts w:ascii="Times New Roman" w:hAnsi="Times New Roman" w:cs="Times New Roman"/>
+          <w:sz w:val="24"/>
+          <w:szCs w:val="24"/>
+        </w:rPr>
+        <w:t xml:space="preserve">nastere </w:t>
       </w:r>
       <w:r>
         <w:rPr>
@@ -1432,6 +1677,7 @@
         </w:rPr>
         <w:t xml:space="preserve"> în</w:t>
       </w:r>
+      <w:proofErr w:type="gramEnd"/>
       <w:r>
         <w:rPr>
           <w:rFonts w:ascii="Times New Roman" w:hAnsi="Times New Roman" w:cs="Times New Roman"/>
@@ -1684,7 +1930,16 @@
           <w:sz w:val="24"/>
           <w:szCs w:val="24"/>
         </w:rPr>
-        <w:t>bogate (RIA) care pot rula pe o gamă largă de dispozitive. JavaFX este destinat să înlocuiască Swing ca bibliotecă grafică standard pentru Java SE, dar ambele vor fi incluse în viitorul previzibil</w:t>
+        <w:t xml:space="preserve">bogate (RIA) care pot rula pe o gamă largă de dispozitive. JavaFX este destinat să înlocuiască Swing ca bibliotecă grafică standard pentru Java SE, dar ambele vor fi incluse în viitorul </w:t>
+      </w:r>
+      <w:proofErr w:type="gramStart"/>
+      <w:r>
+        <w:rPr>
+          <w:rFonts w:ascii="Times New Roman" w:hAnsi="Times New Roman" w:cs="Times New Roman"/>
+          <w:sz w:val="24"/>
+          <w:szCs w:val="24"/>
+        </w:rPr>
+        <w:t>previzibil</w:t>
       </w:r>
       <w:r>
         <w:rPr>
@@ -1700,7 +1955,16 @@
           <w:sz w:val="24"/>
           <w:szCs w:val="24"/>
         </w:rPr>
-        <w:t>. JavaFX are suport pentru desktop și browserele web pe Microsoft Windows, Linux și MacOS.</w:t>
+        <w:t>.</w:t>
+      </w:r>
+      <w:proofErr w:type="gramEnd"/>
+      <w:r>
+        <w:rPr>
+          <w:rFonts w:ascii="Times New Roman" w:hAnsi="Times New Roman" w:cs="Times New Roman"/>
+          <w:sz w:val="24"/>
+          <w:szCs w:val="24"/>
+        </w:rPr>
+        <w:t xml:space="preserve"> JavaFX are suport pentru desktop și browserele web pe Microsoft Windows, Linux și MacOS.</w:t>
       </w:r>
     </w:p>
     <w:p>
@@ -1736,13 +2000,23 @@
         </w:rPr>
         <w:t xml:space="preserve">compilat în Java bytecode, programatorii </w:t>
       </w:r>
-      <w:r>
-        <w:rPr>
-          <w:rFonts w:ascii="Times New Roman" w:hAnsi="Times New Roman" w:cs="Times New Roman"/>
-          <w:sz w:val="24"/>
-          <w:szCs w:val="24"/>
-        </w:rPr>
-        <w:t>pot  folosi de asemenea cod</w:t>
+      <w:proofErr w:type="gramStart"/>
+      <w:r>
+        <w:rPr>
+          <w:rFonts w:ascii="Times New Roman" w:hAnsi="Times New Roman" w:cs="Times New Roman"/>
+          <w:sz w:val="24"/>
+          <w:szCs w:val="24"/>
+        </w:rPr>
+        <w:t>pot  folosi</w:t>
+      </w:r>
+      <w:proofErr w:type="gramEnd"/>
+      <w:r>
+        <w:rPr>
+          <w:rFonts w:ascii="Times New Roman" w:hAnsi="Times New Roman" w:cs="Times New Roman"/>
+          <w:sz w:val="24"/>
+          <w:szCs w:val="24"/>
+        </w:rPr>
+        <w:t xml:space="preserve"> de asemenea cod</w:t>
       </w:r>
       <w:r>
         <w:rPr>
@@ -1768,6 +2042,7 @@
         </w:rPr>
         <w:t xml:space="preserve"> Java SE, pe orice browser care </w:t>
       </w:r>
+      <w:proofErr w:type="gramStart"/>
       <w:r>
         <w:rPr>
           <w:rFonts w:ascii="Times New Roman" w:hAnsi="Times New Roman" w:cs="Times New Roman"/>
@@ -1782,7 +2057,16 @@
           <w:sz w:val="24"/>
           <w:szCs w:val="24"/>
         </w:rPr>
-        <w:t xml:space="preserve"> rula Java EE, sau pe orice telefon mobil care </w:t>
+        <w:t xml:space="preserve"> rula</w:t>
+      </w:r>
+      <w:proofErr w:type="gramEnd"/>
+      <w:r>
+        <w:rPr>
+          <w:rFonts w:ascii="Times New Roman" w:hAnsi="Times New Roman" w:cs="Times New Roman"/>
+          <w:sz w:val="24"/>
+          <w:szCs w:val="24"/>
+        </w:rPr>
+        <w:t xml:space="preserve"> Java EE, sau pe orice telefon mobil care </w:t>
       </w:r>
       <w:r>
         <w:rPr>
@@ -1922,7 +2206,16 @@
           <w:sz w:val="24"/>
           <w:szCs w:val="24"/>
         </w:rPr>
-        <w:t xml:space="preserve"> Pe mobil, JavaFX Mobile 1.x este capabil să ruleze pe mai multe sisteme de operare mobile, inclusiv Symbian OS, Windows Mobile</w:t>
+        <w:t xml:space="preserve"> Pe mobil, JavaFX Mobile 1.x este capabil să ruleze pe mai multe sisteme de operare mobile, inclusiv Symbian OS, Windows </w:t>
+      </w:r>
+      <w:proofErr w:type="gramStart"/>
+      <w:r>
+        <w:rPr>
+          <w:rFonts w:ascii="Times New Roman" w:hAnsi="Times New Roman" w:cs="Times New Roman"/>
+          <w:sz w:val="24"/>
+          <w:szCs w:val="24"/>
+        </w:rPr>
+        <w:t>Mobile</w:t>
       </w:r>
       <w:r>
         <w:rPr>
@@ -1932,6 +2225,7 @@
         </w:rPr>
         <w:t>,etc.</w:t>
       </w:r>
+      <w:proofErr w:type="gramEnd"/>
     </w:p>
     <w:p>
       <w:pPr>
@@ -2096,7 +2390,16 @@
           <w:sz w:val="24"/>
           <w:szCs w:val="24"/>
         </w:rPr>
-        <w:t>Swing la JavaFX va fi obișnuita</w:t>
+        <w:t xml:space="preserve">Swing la JavaFX va fi </w:t>
+      </w:r>
+      <w:proofErr w:type="gramStart"/>
+      <w:r>
+        <w:rPr>
+          <w:rFonts w:ascii="Times New Roman" w:hAnsi="Times New Roman" w:cs="Times New Roman"/>
+          <w:sz w:val="24"/>
+          <w:szCs w:val="24"/>
+        </w:rPr>
+        <w:t>obișnuita</w:t>
       </w:r>
       <w:r>
         <w:rPr>
@@ -2120,7 +2423,16 @@
           <w:sz w:val="24"/>
           <w:szCs w:val="24"/>
         </w:rPr>
-        <w:t>cu modul în care sunt prezentate componentele grafice și noua terminologie. O interfață de utilizator este încă construită utilizând o serie de straturi care sunt conținute într-un grafic de scenă. Graficul este afișat pe un container de nivel superior numit etapă.</w:t>
+        <w:t>cu</w:t>
+      </w:r>
+      <w:proofErr w:type="gramEnd"/>
+      <w:r>
+        <w:rPr>
+          <w:rFonts w:ascii="Times New Roman" w:hAnsi="Times New Roman" w:cs="Times New Roman"/>
+          <w:sz w:val="24"/>
+          <w:szCs w:val="24"/>
+        </w:rPr>
+        <w:t xml:space="preserve"> modul în care sunt prezentate componentele grafice și noua terminologie. O interfață de utilizator este încă construită utilizând o serie de straturi care sunt conținute într-un grafic de scenă. Graficul este afișat pe un container de nivel superior numit etapă.</w:t>
       </w:r>
     </w:p>
     <w:p>
@@ -2607,7 +2919,25 @@
           <w:sz w:val="24"/>
           <w:szCs w:val="24"/>
         </w:rPr>
-        <w:t>implementând opțional clasa Initializable,. Modelul constă din obiecte domeniu, definite pe partea</w:t>
+        <w:t xml:space="preserve">implementând opțional clasa </w:t>
+      </w:r>
+      <w:proofErr w:type="gramStart"/>
+      <w:r>
+        <w:rPr>
+          <w:rFonts w:ascii="Times New Roman" w:hAnsi="Times New Roman" w:cs="Times New Roman"/>
+          <w:sz w:val="24"/>
+          <w:szCs w:val="24"/>
+        </w:rPr>
+        <w:t>Initializable,.</w:t>
+      </w:r>
+      <w:proofErr w:type="gramEnd"/>
+      <w:r>
+        <w:rPr>
+          <w:rFonts w:ascii="Times New Roman" w:hAnsi="Times New Roman" w:cs="Times New Roman"/>
+          <w:sz w:val="24"/>
+          <w:szCs w:val="24"/>
+        </w:rPr>
+        <w:t xml:space="preserve"> Modelul constă din obiecte domeniu, definite pe partea</w:t>
       </w:r>
       <w:r>
         <w:rPr>
@@ -2691,6 +3021,7 @@
         </w:rPr>
         <w:t xml:space="preserve">, FXML este deosebit de util pentru interfețele utilizatorilor care au grafice mari </w:t>
       </w:r>
+      <w:proofErr w:type="gramStart"/>
       <w:r>
         <w:rPr>
           <w:rFonts w:ascii="Times New Roman" w:hAnsi="Times New Roman" w:cs="Times New Roman"/>
@@ -2705,7 +3036,16 @@
           <w:sz w:val="24"/>
           <w:szCs w:val="24"/>
         </w:rPr>
-        <w:t xml:space="preserve"> scenă complexă, formulare, introducere de date sa</w:t>
+        <w:t xml:space="preserve"> scenă</w:t>
+      </w:r>
+      <w:proofErr w:type="gramEnd"/>
+      <w:r>
+        <w:rPr>
+          <w:rFonts w:ascii="Times New Roman" w:hAnsi="Times New Roman" w:cs="Times New Roman"/>
+          <w:sz w:val="24"/>
+          <w:szCs w:val="24"/>
+        </w:rPr>
+        <w:t xml:space="preserve"> complexă, formulare, introducere de date sa</w:t>
       </w:r>
       <w:r>
         <w:rPr>
@@ -2839,23 +3179,7 @@
           <w:sz w:val="24"/>
           <w:szCs w:val="24"/>
         </w:rPr>
-        <w:t xml:space="preserve">FXML nu este </w:t>
-      </w:r>
-      <w:r>
-        <w:rPr>
-          <w:rFonts w:ascii="Times New Roman" w:hAnsi="Times New Roman" w:cs="Times New Roman"/>
-          <w:sz w:val="24"/>
-          <w:szCs w:val="24"/>
-        </w:rPr>
-        <w:t>un limbaj complicat</w:t>
-      </w:r>
-      <w:r>
-        <w:rPr>
-          <w:rFonts w:ascii="Times New Roman" w:hAnsi="Times New Roman" w:cs="Times New Roman"/>
-          <w:sz w:val="24"/>
-          <w:szCs w:val="24"/>
-        </w:rPr>
-        <w:t>; Nu este necesar să recompilați codul pentru a vedea modificările.</w:t>
+        <w:t>FXML nu este un limbaj complicat; Nu este necesar să recompilați codul pentru a vedea modificările.</w:t>
       </w:r>
     </w:p>
     <w:p>
@@ -3235,15 +3559,33 @@
           <w:sz w:val="24"/>
           <w:szCs w:val="24"/>
         </w:rPr>
-        <w:t>la crearea Scene Builder v 2.0.</w:t>
-      </w:r>
-      <w:r>
-        <w:rPr>
-          <w:rFonts w:ascii="Times New Roman" w:hAnsi="Times New Roman" w:cs="Times New Roman"/>
-          <w:sz w:val="24"/>
-          <w:szCs w:val="24"/>
-        </w:rPr>
-        <w:t xml:space="preserve">Gluon a preluat distribuția de versiuni binare </w:t>
+        <w:t>la crearea Scene Builder v 2.</w:t>
+      </w:r>
+      <w:proofErr w:type="gramStart"/>
+      <w:r>
+        <w:rPr>
+          <w:rFonts w:ascii="Times New Roman" w:hAnsi="Times New Roman" w:cs="Times New Roman"/>
+          <w:sz w:val="24"/>
+          <w:szCs w:val="24"/>
+        </w:rPr>
+        <w:t>0.</w:t>
+      </w:r>
+      <w:r>
+        <w:rPr>
+          <w:rFonts w:ascii="Times New Roman" w:hAnsi="Times New Roman" w:cs="Times New Roman"/>
+          <w:sz w:val="24"/>
+          <w:szCs w:val="24"/>
+        </w:rPr>
+        <w:t>Gluon</w:t>
+      </w:r>
+      <w:proofErr w:type="gramEnd"/>
+      <w:r>
+        <w:rPr>
+          <w:rFonts w:ascii="Times New Roman" w:hAnsi="Times New Roman" w:cs="Times New Roman"/>
+          <w:sz w:val="24"/>
+          <w:szCs w:val="24"/>
+        </w:rPr>
+        <w:t xml:space="preserve"> a preluat distribuția de versiuni binare </w:t>
       </w:r>
       <w:r>
         <w:rPr>
@@ -3380,6 +3722,40 @@
           <w:sz w:val="24"/>
           <w:szCs w:val="24"/>
         </w:rPr>
+        <w:t xml:space="preserve"> pot fi utilizate de orice aplicație Java, dar există extensii pentru construirea de aplicații web pe platforma Java EE. Deși cadrul nu impune nici un model specific de programare, acesta a devenit popular în comu</w:t>
+      </w:r>
+      <w:r>
+        <w:rPr>
+          <w:rFonts w:ascii="Times New Roman" w:hAnsi="Times New Roman" w:cs="Times New Roman"/>
+          <w:sz w:val="24"/>
+          <w:szCs w:val="24"/>
+        </w:rPr>
+        <w:t xml:space="preserve">nitatea Java ca o </w:t>
+      </w:r>
+      <w:proofErr w:type="gramStart"/>
+      <w:r>
+        <w:rPr>
+          <w:rFonts w:ascii="Times New Roman" w:hAnsi="Times New Roman" w:cs="Times New Roman"/>
+          <w:sz w:val="24"/>
+          <w:szCs w:val="24"/>
+        </w:rPr>
+        <w:t xml:space="preserve">alternativă </w:t>
+      </w:r>
+      <w:r>
+        <w:rPr>
+          <w:rFonts w:ascii="Times New Roman" w:hAnsi="Times New Roman" w:cs="Times New Roman"/>
+          <w:sz w:val="24"/>
+          <w:szCs w:val="24"/>
+        </w:rPr>
+        <w:t>,</w:t>
+      </w:r>
+      <w:proofErr w:type="gramEnd"/>
+      <w:r>
+        <w:rPr>
+          <w:rFonts w:ascii="Times New Roman" w:hAnsi="Times New Roman" w:cs="Times New Roman"/>
+          <w:sz w:val="24"/>
+          <w:szCs w:val="24"/>
+        </w:rPr>
         <w:t xml:space="preserve"> </w:t>
       </w:r>
       <w:r>
@@ -3388,30 +3764,6 @@
           <w:sz w:val="24"/>
           <w:szCs w:val="24"/>
         </w:rPr>
-        <w:t>pot fi utilizate de orice aplicație Java, dar există extensii pentru construirea de aplicații web pe platforma Java EE. Deși cadrul nu impune nici un model specific de programare, acesta a devenit popular în comu</w:t>
-      </w:r>
-      <w:r>
-        <w:rPr>
-          <w:rFonts w:ascii="Times New Roman" w:hAnsi="Times New Roman" w:cs="Times New Roman"/>
-          <w:sz w:val="24"/>
-          <w:szCs w:val="24"/>
-        </w:rPr>
-        <w:t xml:space="preserve">nitatea Java ca o alternativă </w:t>
-      </w:r>
-      <w:r>
-        <w:rPr>
-          <w:rFonts w:ascii="Times New Roman" w:hAnsi="Times New Roman" w:cs="Times New Roman"/>
-          <w:sz w:val="24"/>
-          <w:szCs w:val="24"/>
-        </w:rPr>
-        <w:t xml:space="preserve">, </w:t>
-      </w:r>
-      <w:r>
-        <w:rPr>
-          <w:rFonts w:ascii="Times New Roman" w:hAnsi="Times New Roman" w:cs="Times New Roman"/>
-          <w:sz w:val="24"/>
-          <w:szCs w:val="24"/>
-        </w:rPr>
         <w:t>înlocuire</w:t>
       </w:r>
       <w:r>
@@ -3576,15 +3928,7 @@
           <w:sz w:val="24"/>
           <w:szCs w:val="24"/>
         </w:rPr>
-        <w:t>bean-uri</w:t>
-      </w:r>
-      <w:r>
-        <w:rPr>
-          <w:rFonts w:ascii="Times New Roman" w:hAnsi="Times New Roman" w:cs="Times New Roman"/>
-          <w:sz w:val="24"/>
-          <w:szCs w:val="24"/>
-        </w:rPr>
-        <w:t>lor</w:t>
+        <w:t>bean-urilor</w:t>
       </w:r>
       <w:r>
         <w:rPr>
@@ -3732,23 +4076,7 @@
           <w:sz w:val="24"/>
           <w:szCs w:val="24"/>
         </w:rPr>
-        <w:t>F</w:t>
-      </w:r>
-      <w:r>
-        <w:rPr>
-          <w:rFonts w:ascii="Times New Roman" w:hAnsi="Times New Roman" w:cs="Times New Roman"/>
-          <w:sz w:val="24"/>
-          <w:szCs w:val="24"/>
-        </w:rPr>
-        <w:t>ramework</w:t>
-      </w:r>
-      <w:r>
-        <w:rPr>
-          <w:rFonts w:ascii="Times New Roman" w:hAnsi="Times New Roman" w:cs="Times New Roman"/>
-          <w:sz w:val="24"/>
-          <w:szCs w:val="24"/>
-        </w:rPr>
-        <w:t>-ul</w:t>
+        <w:t>Framework-ul</w:t>
       </w:r>
       <w:r>
         <w:rPr>
@@ -3790,7 +4118,39 @@
           <w:sz w:val="24"/>
           <w:szCs w:val="24"/>
         </w:rPr>
-        <w:t xml:space="preserve">ritică </w:t>
+        <w:t>ritică Spring</w:t>
+      </w:r>
+      <w:r>
+        <w:rPr>
+          <w:rFonts w:ascii="Times New Roman" w:hAnsi="Times New Roman" w:cs="Times New Roman"/>
+          <w:sz w:val="24"/>
+          <w:szCs w:val="24"/>
+        </w:rPr>
+        <w:t xml:space="preserve"> framework</w:t>
+      </w:r>
+      <w:r>
+        <w:rPr>
+          <w:rFonts w:ascii="Times New Roman" w:hAnsi="Times New Roman" w:cs="Times New Roman"/>
+          <w:sz w:val="24"/>
+          <w:szCs w:val="24"/>
+        </w:rPr>
+        <w:t xml:space="preserve"> pentru nerespectarea standardelor. Cu toate acestea, SpringSource nu</w:t>
+      </w:r>
+      <w:r>
+        <w:rPr>
+          <w:rFonts w:ascii="Times New Roman" w:hAnsi="Times New Roman" w:cs="Times New Roman"/>
+          <w:sz w:val="24"/>
+          <w:szCs w:val="24"/>
+        </w:rPr>
+        <w:t xml:space="preserve"> consideră conformitatea cu EJB</w:t>
+      </w:r>
+      <w:r>
+        <w:rPr>
+          <w:rFonts w:ascii="Times New Roman" w:hAnsi="Times New Roman" w:cs="Times New Roman"/>
+          <w:sz w:val="24"/>
+          <w:szCs w:val="24"/>
+        </w:rPr>
+        <w:t xml:space="preserve"> ca fiind un obiectiv major și susține că </w:t>
       </w:r>
       <w:r>
         <w:rPr>
@@ -3814,46 +4174,6 @@
           <w:sz w:val="24"/>
           <w:szCs w:val="24"/>
         </w:rPr>
-        <w:t xml:space="preserve"> pentru nerespectarea standardelor. Cu toate acestea, SpringSource nu</w:t>
-      </w:r>
-      <w:r>
-        <w:rPr>
-          <w:rFonts w:ascii="Times New Roman" w:hAnsi="Times New Roman" w:cs="Times New Roman"/>
-          <w:sz w:val="24"/>
-          <w:szCs w:val="24"/>
-        </w:rPr>
-        <w:t xml:space="preserve"> consideră conformitatea cu EJB</w:t>
-      </w:r>
-      <w:r>
-        <w:rPr>
-          <w:rFonts w:ascii="Times New Roman" w:hAnsi="Times New Roman" w:cs="Times New Roman"/>
-          <w:sz w:val="24"/>
-          <w:szCs w:val="24"/>
-        </w:rPr>
-        <w:t xml:space="preserve"> ca fiind un obiectiv major și susține că </w:t>
-      </w:r>
-      <w:r>
-        <w:rPr>
-          <w:rFonts w:ascii="Times New Roman" w:hAnsi="Times New Roman" w:cs="Times New Roman"/>
-          <w:sz w:val="24"/>
-          <w:szCs w:val="24"/>
-        </w:rPr>
-        <w:t>Spring</w:t>
-      </w:r>
-      <w:r>
-        <w:rPr>
-          <w:rFonts w:ascii="Times New Roman" w:hAnsi="Times New Roman" w:cs="Times New Roman"/>
-          <w:sz w:val="24"/>
-          <w:szCs w:val="24"/>
-        </w:rPr>
-        <w:t xml:space="preserve"> framework</w:t>
-      </w:r>
-      <w:r>
-        <w:rPr>
-          <w:rFonts w:ascii="Times New Roman" w:hAnsi="Times New Roman" w:cs="Times New Roman"/>
-          <w:sz w:val="24"/>
-          <w:szCs w:val="24"/>
-        </w:rPr>
         <w:t xml:space="preserve"> </w:t>
       </w:r>
       <w:r>
@@ -3870,15 +4190,33 @@
           <w:sz w:val="24"/>
           <w:szCs w:val="24"/>
         </w:rPr>
-        <w:t xml:space="preserve">i performante de programare </w:t>
-      </w:r>
-      <w:r>
-        <w:rPr>
-          <w:rFonts w:ascii="Times New Roman" w:hAnsi="Times New Roman" w:cs="Times New Roman"/>
-          <w:sz w:val="24"/>
-          <w:szCs w:val="24"/>
-        </w:rPr>
-        <w:t>. Acest lucru face ca acest cod să fie ușor de întreținut și să fie mai ușor de testat prin IoC.</w:t>
+        <w:t xml:space="preserve">i performante de </w:t>
+      </w:r>
+      <w:proofErr w:type="gramStart"/>
+      <w:r>
+        <w:rPr>
+          <w:rFonts w:ascii="Times New Roman" w:hAnsi="Times New Roman" w:cs="Times New Roman"/>
+          <w:sz w:val="24"/>
+          <w:szCs w:val="24"/>
+        </w:rPr>
+        <w:t xml:space="preserve">programare </w:t>
+      </w:r>
+      <w:r>
+        <w:rPr>
+          <w:rFonts w:ascii="Times New Roman" w:hAnsi="Times New Roman" w:cs="Times New Roman"/>
+          <w:sz w:val="24"/>
+          <w:szCs w:val="24"/>
+        </w:rPr>
+        <w:t>.</w:t>
+      </w:r>
+      <w:proofErr w:type="gramEnd"/>
+      <w:r>
+        <w:rPr>
+          <w:rFonts w:ascii="Times New Roman" w:hAnsi="Times New Roman" w:cs="Times New Roman"/>
+          <w:sz w:val="24"/>
+          <w:szCs w:val="24"/>
+        </w:rPr>
+        <w:t xml:space="preserve"> Acest lucru face ca acest cod să fie ușor de întreținut și să fie mai ușor de testat prin IoC.</w:t>
       </w:r>
     </w:p>
     <w:p>
@@ -3942,15 +4280,7 @@
           <w:sz w:val="24"/>
           <w:szCs w:val="24"/>
         </w:rPr>
-        <w:t xml:space="preserve">Șabloane predefinite. </w:t>
-      </w:r>
-      <w:r>
-        <w:rPr>
-          <w:rFonts w:ascii="Times New Roman" w:hAnsi="Times New Roman" w:cs="Times New Roman"/>
-          <w:sz w:val="24"/>
-          <w:szCs w:val="24"/>
-        </w:rPr>
-        <w:t>Spring framework oferă șabloane pentru tehnologiile JDBC, Hibernate, JPA etc. Deci nu e</w:t>
+        <w:t>Șabloane predefinite. Spring framework oferă șabloane pentru tehnologiile JDBC, Hibernate, JPA etc. Deci nu e</w:t>
       </w:r>
       <w:r>
         <w:rPr>
@@ -4239,7 +4569,25 @@
           <w:sz w:val="24"/>
           <w:szCs w:val="24"/>
         </w:rPr>
-        <w:t>Caracteristica Dependency Injection din Spring Framework și su</w:t>
+        <w:t xml:space="preserve">Caracteristica Dependency Injection </w:t>
+      </w:r>
+      <w:proofErr w:type="gramStart"/>
+      <w:r>
+        <w:rPr>
+          <w:rFonts w:ascii="Times New Roman" w:hAnsi="Times New Roman" w:cs="Times New Roman"/>
+          <w:sz w:val="24"/>
+          <w:szCs w:val="24"/>
+        </w:rPr>
+        <w:t>din</w:t>
+      </w:r>
+      <w:proofErr w:type="gramEnd"/>
+      <w:r>
+        <w:rPr>
+          <w:rFonts w:ascii="Times New Roman" w:hAnsi="Times New Roman" w:cs="Times New Roman"/>
+          <w:sz w:val="24"/>
+          <w:szCs w:val="24"/>
+        </w:rPr>
+        <w:t xml:space="preserve"> Spring Framework și su</w:t>
       </w:r>
       <w:r>
         <w:rPr>
@@ -4391,7 +4739,23 @@
           <w:sz w:val="24"/>
           <w:szCs w:val="24"/>
         </w:rPr>
-        <w:t xml:space="preserve">e bazează pe conceptele Apache Ant și Apache Maven și introduce un limbaj specific domeniului Groovy (DSL) în locul formularului XML folosit de Apache Maven pentru declararea configurației proiectului. [2] Gradle utilizează un </w:t>
+        <w:t>e bazează pe conceptele Apache Ant și Apache Maven și introduce un limbaj specific domeniului Groovy (DSL) în locul formularului XML folosit de Apache Maven pentru declarar</w:t>
+      </w:r>
+      <w:r>
+        <w:rPr>
+          <w:rFonts w:ascii="Times New Roman" w:hAnsi="Times New Roman" w:cs="Times New Roman"/>
+          <w:sz w:val="24"/>
+          <w:szCs w:val="24"/>
+        </w:rPr>
+        <w:t xml:space="preserve">ea configurației proiectului. </w:t>
+      </w:r>
+      <w:r>
+        <w:rPr>
+          <w:rFonts w:ascii="Times New Roman" w:hAnsi="Times New Roman" w:cs="Times New Roman"/>
+          <w:sz w:val="24"/>
+          <w:szCs w:val="24"/>
+        </w:rPr>
+        <w:t xml:space="preserve">Gradle utilizează un </w:t>
       </w:r>
       <w:r>
         <w:rPr>
@@ -4553,7 +4917,16 @@
           <w:sz w:val="24"/>
           <w:szCs w:val="24"/>
         </w:rPr>
-        <w:t xml:space="preserve">tării și implementării Java, </w:t>
+        <w:t xml:space="preserve">tării și implementării </w:t>
+      </w:r>
+      <w:proofErr w:type="gramStart"/>
+      <w:r>
+        <w:rPr>
+          <w:rFonts w:ascii="Times New Roman" w:hAnsi="Times New Roman" w:cs="Times New Roman"/>
+          <w:sz w:val="24"/>
+          <w:szCs w:val="24"/>
+        </w:rPr>
+        <w:t xml:space="preserve">Java, </w:t>
       </w:r>
       <w:r>
         <w:rPr>
@@ -4571,6 +4944,7 @@
         </w:rPr>
         <w:t>Scala</w:t>
       </w:r>
+      <w:proofErr w:type="gramEnd"/>
       <w:r>
         <w:rPr>
           <w:rFonts w:ascii="Times New Roman" w:hAnsi="Times New Roman" w:cs="Times New Roman"/>
@@ -4667,35 +5041,2295 @@
           <w:szCs w:val="24"/>
         </w:rPr>
         <w:t xml:space="preserve"> le produce proiectul tău. N</w:t>
+      </w:r>
+      <w:r>
+        <w:rPr>
+          <w:rFonts w:ascii="Times New Roman" w:hAnsi="Times New Roman" w:cs="Times New Roman"/>
+          <w:sz w:val="24"/>
+          <w:szCs w:val="24"/>
+        </w:rPr>
+        <w:t>umim aceste fișiere de ieșire publicațiile proiectului</w:t>
+      </w:r>
+    </w:p>
+    <w:p>
+      <w:pPr>
+        <w:rPr>
+          <w:rFonts w:ascii="Times New Roman" w:hAnsi="Times New Roman" w:cs="Times New Roman"/>
+          <w:sz w:val="24"/>
+          <w:szCs w:val="24"/>
+        </w:rPr>
+      </w:pPr>
+    </w:p>
+    <w:p>
+      <w:pPr>
+        <w:rPr>
+          <w:rFonts w:ascii="Times New Roman" w:hAnsi="Times New Roman" w:cs="Times New Roman"/>
+          <w:sz w:val="24"/>
+          <w:szCs w:val="24"/>
+        </w:rPr>
+      </w:pPr>
+    </w:p>
+    <w:p>
+      <w:pPr>
+        <w:rPr>
+          <w:rFonts w:ascii="Times New Roman" w:hAnsi="Times New Roman" w:cs="Times New Roman"/>
+          <w:sz w:val="24"/>
+          <w:szCs w:val="24"/>
+        </w:rPr>
+      </w:pPr>
+    </w:p>
+    <w:p>
+      <w:pPr>
+        <w:rPr>
+          <w:rFonts w:ascii="Times New Roman" w:hAnsi="Times New Roman" w:cs="Times New Roman"/>
+          <w:sz w:val="24"/>
+          <w:szCs w:val="24"/>
+        </w:rPr>
+      </w:pPr>
+    </w:p>
+    <w:p>
+      <w:pPr>
+        <w:rPr>
+          <w:rFonts w:ascii="Times New Roman" w:hAnsi="Times New Roman" w:cs="Times New Roman"/>
+          <w:sz w:val="24"/>
+          <w:szCs w:val="24"/>
+        </w:rPr>
+      </w:pPr>
+    </w:p>
+    <w:p>
+      <w:pPr>
+        <w:rPr>
+          <w:rFonts w:ascii="Times New Roman" w:hAnsi="Times New Roman" w:cs="Times New Roman"/>
+          <w:sz w:val="24"/>
+          <w:szCs w:val="24"/>
+        </w:rPr>
+      </w:pPr>
+    </w:p>
+    <w:p>
+      <w:pPr>
+        <w:rPr>
+          <w:rFonts w:ascii="Times New Roman" w:hAnsi="Times New Roman" w:cs="Times New Roman"/>
+          <w:sz w:val="24"/>
+          <w:szCs w:val="24"/>
+        </w:rPr>
+      </w:pPr>
+    </w:p>
+    <w:p>
+      <w:pPr>
+        <w:rPr>
+          <w:rFonts w:ascii="Times New Roman" w:hAnsi="Times New Roman" w:cs="Times New Roman"/>
+          <w:sz w:val="24"/>
+          <w:szCs w:val="24"/>
+        </w:rPr>
+      </w:pPr>
+    </w:p>
+    <w:p>
+      <w:pPr>
+        <w:ind w:firstLine="720"/>
+        <w:rPr>
+          <w:rFonts w:ascii="Times New Roman" w:hAnsi="Times New Roman" w:cs="Times New Roman"/>
+          <w:sz w:val="24"/>
+          <w:szCs w:val="24"/>
+        </w:rPr>
+      </w:pPr>
+      <w:r>
+        <w:rPr>
+          <w:rFonts w:ascii="Times New Roman" w:hAnsi="Times New Roman" w:cs="Times New Roman"/>
+          <w:sz w:val="24"/>
+          <w:szCs w:val="24"/>
+        </w:rPr>
+        <w:lastRenderedPageBreak/>
+        <w:t>C</w:t>
+      </w:r>
+      <w:r>
+        <w:rPr>
+          <w:rFonts w:ascii="Times New Roman" w:hAnsi="Times New Roman" w:cs="Times New Roman"/>
+          <w:sz w:val="24"/>
+          <w:szCs w:val="24"/>
+        </w:rPr>
+        <w:t xml:space="preserve">el mai utilizat sistem de control al versiunii din lume este Git. Git este un proiect open source, întreținut în mod activ, </w:t>
+      </w:r>
+      <w:r>
+        <w:rPr>
+          <w:rFonts w:ascii="Times New Roman" w:hAnsi="Times New Roman" w:cs="Times New Roman"/>
+          <w:sz w:val="24"/>
+          <w:szCs w:val="24"/>
+        </w:rPr>
+        <w:t>creeat</w:t>
+      </w:r>
+      <w:r>
+        <w:rPr>
+          <w:rFonts w:ascii="Times New Roman" w:hAnsi="Times New Roman" w:cs="Times New Roman"/>
+          <w:sz w:val="24"/>
+          <w:szCs w:val="24"/>
+        </w:rPr>
+        <w:t xml:space="preserve"> în 2005 de către Linus Torvalds, faimosul creator al kernel-ului sistemului de operare Linux. Un număr uluitor de proiecte software se bazează pe Git pentru controlul versiunii, inclusiv proiecte comerciale și open source. </w:t>
+      </w:r>
+      <w:r>
+        <w:rPr>
+          <w:rFonts w:ascii="Times New Roman" w:hAnsi="Times New Roman" w:cs="Times New Roman"/>
+          <w:sz w:val="24"/>
+          <w:szCs w:val="24"/>
+        </w:rPr>
+        <w:t>F</w:t>
+      </w:r>
+      <w:r>
+        <w:rPr>
+          <w:rFonts w:ascii="Times New Roman" w:hAnsi="Times New Roman" w:cs="Times New Roman"/>
+          <w:sz w:val="24"/>
+          <w:szCs w:val="24"/>
+        </w:rPr>
+        <w:t>uncționează bine pe o gamă la</w:t>
+      </w:r>
+      <w:r>
+        <w:rPr>
+          <w:rFonts w:ascii="Times New Roman" w:hAnsi="Times New Roman" w:cs="Times New Roman"/>
+          <w:sz w:val="24"/>
+          <w:szCs w:val="24"/>
+        </w:rPr>
+        <w:t>rgă de sisteme de operare și medii de programare.</w:t>
+      </w:r>
+    </w:p>
+    <w:p>
+      <w:pPr>
+        <w:ind w:firstLine="720"/>
+        <w:rPr>
+          <w:rFonts w:ascii="Times New Roman" w:hAnsi="Times New Roman" w:cs="Times New Roman"/>
+          <w:sz w:val="24"/>
+          <w:szCs w:val="24"/>
+        </w:rPr>
+      </w:pPr>
+      <w:r>
+        <w:rPr>
+          <w:rFonts w:ascii="Times New Roman" w:hAnsi="Times New Roman" w:cs="Times New Roman"/>
+          <w:sz w:val="24"/>
+          <w:szCs w:val="24"/>
+        </w:rPr>
+        <w:t>Pe lângă faptul că este distribuit, Git a fost proiectat cu performanță, securitate și flexibilitate în minte.</w:t>
+      </w:r>
+    </w:p>
+    <w:p>
+      <w:pPr>
+        <w:rPr>
+          <w:rFonts w:ascii="Times New Roman" w:hAnsi="Times New Roman" w:cs="Times New Roman"/>
+          <w:sz w:val="24"/>
+          <w:szCs w:val="24"/>
+        </w:rPr>
+      </w:pPr>
+      <w:r>
+        <w:rPr>
+          <w:rFonts w:ascii="Times New Roman" w:hAnsi="Times New Roman" w:cs="Times New Roman"/>
+          <w:sz w:val="24"/>
+          <w:szCs w:val="24"/>
+        </w:rPr>
+        <w:tab/>
+      </w:r>
+      <w:r>
+        <w:rPr>
+          <w:rFonts w:ascii="Times New Roman" w:hAnsi="Times New Roman" w:cs="Times New Roman"/>
+          <w:sz w:val="24"/>
+          <w:szCs w:val="24"/>
+        </w:rPr>
+        <w:t>Diferența majo</w:t>
+      </w:r>
+      <w:r>
+        <w:rPr>
+          <w:rFonts w:ascii="Times New Roman" w:hAnsi="Times New Roman" w:cs="Times New Roman"/>
+          <w:sz w:val="24"/>
+          <w:szCs w:val="24"/>
+        </w:rPr>
+        <w:t xml:space="preserve">ră dintre Git și orice alt VCS </w:t>
+      </w:r>
+      <w:r>
+        <w:rPr>
+          <w:rFonts w:ascii="Times New Roman" w:hAnsi="Times New Roman" w:cs="Times New Roman"/>
+          <w:sz w:val="24"/>
+          <w:szCs w:val="24"/>
+        </w:rPr>
+        <w:t>este modul în care Git se gândește la datele sale. Conceptual, majoritatea celorlalte sisteme stochează informații</w:t>
+      </w:r>
+      <w:r>
+        <w:rPr>
+          <w:rFonts w:ascii="Times New Roman" w:hAnsi="Times New Roman" w:cs="Times New Roman"/>
+          <w:sz w:val="24"/>
+          <w:szCs w:val="24"/>
+        </w:rPr>
+        <w:t>le</w:t>
+      </w:r>
+      <w:r>
+        <w:rPr>
+          <w:rFonts w:ascii="Times New Roman" w:hAnsi="Times New Roman" w:cs="Times New Roman"/>
+          <w:sz w:val="24"/>
+          <w:szCs w:val="24"/>
+        </w:rPr>
+        <w:t xml:space="preserve"> ca o listă a modificărilor bazate pe fișiere. Aceste sisteme (CVS, Subversion, Perforce, Bazaar etc.) se gândesc la informațiile pe care le păstrează ca la un set de fișiere și la modificările aduse fiecărui fișier de-a lungul timpului.</w:t>
+      </w:r>
+      <w:r>
+        <w:rPr>
+          <w:rFonts w:ascii="Times New Roman" w:hAnsi="Times New Roman" w:cs="Times New Roman"/>
+          <w:sz w:val="24"/>
+          <w:szCs w:val="24"/>
+        </w:rPr>
+        <w:t xml:space="preserve"> </w:t>
+      </w:r>
+      <w:r>
+        <w:rPr>
+          <w:rFonts w:ascii="Times New Roman" w:hAnsi="Times New Roman" w:cs="Times New Roman"/>
+          <w:sz w:val="24"/>
+          <w:szCs w:val="24"/>
+        </w:rPr>
+        <w:t xml:space="preserve">Git nu se gândește sau stochează datele sale în acest fel. În schimb, Git se gândește la datele sale mai mult ca la un set de </w:t>
+      </w:r>
+      <w:r>
+        <w:rPr>
+          <w:rFonts w:ascii="Times New Roman" w:hAnsi="Times New Roman" w:cs="Times New Roman"/>
+          <w:sz w:val="24"/>
+          <w:szCs w:val="24"/>
+        </w:rPr>
+        <w:t>snapshot-uri</w:t>
+      </w:r>
+      <w:r>
+        <w:rPr>
+          <w:rFonts w:ascii="Times New Roman" w:hAnsi="Times New Roman" w:cs="Times New Roman"/>
+          <w:sz w:val="24"/>
+          <w:szCs w:val="24"/>
+        </w:rPr>
+        <w:t xml:space="preserve"> </w:t>
+      </w:r>
+      <w:r>
+        <w:rPr>
+          <w:rFonts w:ascii="Times New Roman" w:hAnsi="Times New Roman" w:cs="Times New Roman"/>
+          <w:sz w:val="24"/>
+          <w:szCs w:val="24"/>
+        </w:rPr>
+        <w:t>în miniatură</w:t>
+      </w:r>
+      <w:r>
+        <w:rPr>
+          <w:rFonts w:ascii="Times New Roman" w:hAnsi="Times New Roman" w:cs="Times New Roman"/>
+          <w:sz w:val="24"/>
+          <w:szCs w:val="24"/>
+        </w:rPr>
+        <w:t xml:space="preserve"> ale unui sistem de fișiere. De fiecare dată când vă salvați starea proiectului în Git, acesta de fapt ia o imagine a ceea ce arată toate fișierele în acel moment și stochează o referință la acel </w:t>
+      </w:r>
+      <w:r>
+        <w:rPr>
+          <w:rFonts w:ascii="Times New Roman" w:hAnsi="Times New Roman" w:cs="Times New Roman"/>
+          <w:sz w:val="24"/>
+          <w:szCs w:val="24"/>
+        </w:rPr>
+        <w:t>snapshoot</w:t>
+      </w:r>
+      <w:r>
+        <w:rPr>
+          <w:rFonts w:ascii="Times New Roman" w:hAnsi="Times New Roman" w:cs="Times New Roman"/>
+          <w:sz w:val="24"/>
+          <w:szCs w:val="24"/>
+        </w:rPr>
+        <w:t xml:space="preserve">. Pentru a fi eficient, dacă fișierele nu s-au schimbat, Git nu stochează din nou fișierul, ci doar o legătură cu fișierul identic anterior, </w:t>
+      </w:r>
+      <w:r>
+        <w:rPr>
+          <w:rFonts w:ascii="Times New Roman" w:hAnsi="Times New Roman" w:cs="Times New Roman"/>
+          <w:sz w:val="24"/>
+          <w:szCs w:val="24"/>
+        </w:rPr>
+        <w:t xml:space="preserve">care este </w:t>
+      </w:r>
+      <w:r>
+        <w:rPr>
+          <w:rFonts w:ascii="Times New Roman" w:hAnsi="Times New Roman" w:cs="Times New Roman"/>
+          <w:sz w:val="24"/>
+          <w:szCs w:val="24"/>
+        </w:rPr>
+        <w:t xml:space="preserve">deja stocat. Git se gândește la datele sale mai mult ca un flux de </w:t>
+      </w:r>
+      <w:r>
+        <w:rPr>
+          <w:rFonts w:ascii="Times New Roman" w:hAnsi="Times New Roman" w:cs="Times New Roman"/>
+          <w:sz w:val="24"/>
+          <w:szCs w:val="24"/>
+        </w:rPr>
+        <w:t>snapshot-uri</w:t>
+      </w:r>
+      <w:r>
+        <w:rPr>
+          <w:rFonts w:ascii="Times New Roman" w:hAnsi="Times New Roman" w:cs="Times New Roman"/>
+          <w:sz w:val="24"/>
+          <w:szCs w:val="24"/>
+        </w:rPr>
+        <w:t>.</w:t>
+      </w:r>
+    </w:p>
+    <w:p>
+      <w:pPr>
+        <w:rPr>
+          <w:rFonts w:ascii="Times New Roman" w:hAnsi="Times New Roman" w:cs="Times New Roman"/>
+          <w:sz w:val="24"/>
+          <w:szCs w:val="24"/>
+        </w:rPr>
+      </w:pPr>
+      <w:r>
+        <w:rPr>
+          <w:rFonts w:ascii="Times New Roman" w:hAnsi="Times New Roman" w:cs="Times New Roman"/>
+          <w:sz w:val="24"/>
+          <w:szCs w:val="24"/>
+        </w:rPr>
+        <w:tab/>
+        <w:t>E</w:t>
+      </w:r>
+      <w:r>
+        <w:rPr>
+          <w:rFonts w:ascii="Times New Roman" w:hAnsi="Times New Roman" w:cs="Times New Roman"/>
+          <w:sz w:val="24"/>
+          <w:szCs w:val="24"/>
+        </w:rPr>
+        <w:t xml:space="preserve">ste imposibil să modificați conținutul oricărui fișier sau director fără ca Git să știe despre </w:t>
+      </w:r>
+      <w:r>
+        <w:rPr>
+          <w:rFonts w:ascii="Times New Roman" w:hAnsi="Times New Roman" w:cs="Times New Roman"/>
+          <w:sz w:val="24"/>
+          <w:szCs w:val="24"/>
+        </w:rPr>
+        <w:t>acest lucru</w:t>
+      </w:r>
+      <w:r>
+        <w:rPr>
+          <w:rFonts w:ascii="Times New Roman" w:hAnsi="Times New Roman" w:cs="Times New Roman"/>
+          <w:sz w:val="24"/>
+          <w:szCs w:val="24"/>
+        </w:rPr>
+        <w:t xml:space="preserve">. Această funcționalitate este </w:t>
+      </w:r>
+      <w:r>
+        <w:rPr>
+          <w:rFonts w:ascii="Times New Roman" w:hAnsi="Times New Roman" w:cs="Times New Roman"/>
+          <w:sz w:val="24"/>
+          <w:szCs w:val="24"/>
+        </w:rPr>
+        <w:t xml:space="preserve">integrate la </w:t>
+      </w:r>
+      <w:r>
+        <w:rPr>
+          <w:rFonts w:ascii="Times New Roman" w:hAnsi="Times New Roman" w:cs="Times New Roman"/>
+          <w:sz w:val="24"/>
+          <w:szCs w:val="24"/>
+        </w:rPr>
+        <w:t>cele mai joase niveluri</w:t>
+      </w:r>
+      <w:r>
+        <w:rPr>
+          <w:rFonts w:ascii="Times New Roman" w:hAnsi="Times New Roman" w:cs="Times New Roman"/>
+          <w:sz w:val="24"/>
+          <w:szCs w:val="24"/>
+        </w:rPr>
+        <w:t xml:space="preserve"> în Git și este </w:t>
+      </w:r>
+      <w:r>
+        <w:rPr>
+          <w:rFonts w:ascii="Times New Roman" w:hAnsi="Times New Roman" w:cs="Times New Roman"/>
+          <w:sz w:val="24"/>
+          <w:szCs w:val="24"/>
+        </w:rPr>
+        <w:t>parte din</w:t>
+      </w:r>
+      <w:r>
+        <w:rPr>
+          <w:rFonts w:ascii="Times New Roman" w:hAnsi="Times New Roman" w:cs="Times New Roman"/>
+          <w:sz w:val="24"/>
+          <w:szCs w:val="24"/>
+        </w:rPr>
+        <w:t xml:space="preserve"> filosofia sa. Nu puteți pierde informații în timpul transportului sau nu puteți corupe fișierul fără ca Git să poată detecta</w:t>
+      </w:r>
+      <w:r>
+        <w:rPr>
+          <w:rFonts w:ascii="Times New Roman" w:hAnsi="Times New Roman" w:cs="Times New Roman"/>
+          <w:sz w:val="24"/>
+          <w:szCs w:val="24"/>
+        </w:rPr>
+        <w:t xml:space="preserve"> acest lucru</w:t>
+      </w:r>
+      <w:r>
+        <w:rPr>
+          <w:rFonts w:ascii="Times New Roman" w:hAnsi="Times New Roman" w:cs="Times New Roman"/>
+          <w:sz w:val="24"/>
+          <w:szCs w:val="24"/>
+        </w:rPr>
+        <w:t>.</w:t>
+      </w:r>
+    </w:p>
+    <w:p>
+      <w:pPr>
+        <w:rPr>
+          <w:rFonts w:ascii="Times New Roman" w:hAnsi="Times New Roman" w:cs="Times New Roman"/>
+          <w:sz w:val="24"/>
+          <w:szCs w:val="24"/>
+        </w:rPr>
+      </w:pPr>
+      <w:r>
+        <w:rPr>
+          <w:rFonts w:ascii="Times New Roman" w:hAnsi="Times New Roman" w:cs="Times New Roman"/>
+          <w:sz w:val="24"/>
+          <w:szCs w:val="24"/>
+        </w:rPr>
+        <w:tab/>
+      </w:r>
+      <w:r>
+        <w:rPr>
+          <w:rFonts w:ascii="Times New Roman" w:hAnsi="Times New Roman" w:cs="Times New Roman"/>
+          <w:sz w:val="24"/>
+          <w:szCs w:val="24"/>
+        </w:rPr>
+        <w:t>Mecanismul pe care Git îl folosește se numește hash SHA-1. Acesta este un șir de 40 de caractere compus din caractere hexazecimale (0-9 și a-f) și calculat pe baza conținutului unui fișier sau a unei structuri de directoare în Git</w:t>
+      </w:r>
+      <w:r>
+        <w:rPr>
+          <w:rFonts w:ascii="Times New Roman" w:hAnsi="Times New Roman" w:cs="Times New Roman"/>
+          <w:sz w:val="24"/>
+          <w:szCs w:val="24"/>
+        </w:rPr>
+        <w:t>.</w:t>
+      </w:r>
+    </w:p>
+    <w:p>
+      <w:pPr>
+        <w:rPr>
+          <w:rFonts w:ascii="Times New Roman" w:hAnsi="Times New Roman" w:cs="Times New Roman"/>
+          <w:sz w:val="24"/>
+          <w:szCs w:val="24"/>
+        </w:rPr>
+      </w:pPr>
+      <w:r>
+        <w:rPr>
+          <w:rFonts w:ascii="Times New Roman" w:hAnsi="Times New Roman" w:cs="Times New Roman"/>
+          <w:sz w:val="24"/>
+          <w:szCs w:val="24"/>
+        </w:rPr>
+        <w:tab/>
+      </w:r>
+      <w:r>
+        <w:rPr>
+          <w:rFonts w:ascii="Times New Roman" w:hAnsi="Times New Roman" w:cs="Times New Roman"/>
+          <w:sz w:val="24"/>
+          <w:szCs w:val="24"/>
+        </w:rPr>
+        <w:t xml:space="preserve">Git are trei stări principale </w:t>
+      </w:r>
+      <w:r>
+        <w:rPr>
+          <w:rFonts w:ascii="Times New Roman" w:hAnsi="Times New Roman" w:cs="Times New Roman"/>
+          <w:sz w:val="24"/>
+          <w:szCs w:val="24"/>
+        </w:rPr>
+        <w:t xml:space="preserve">in </w:t>
+      </w:r>
+      <w:r>
+        <w:rPr>
+          <w:rFonts w:ascii="Times New Roman" w:hAnsi="Times New Roman" w:cs="Times New Roman"/>
+          <w:sz w:val="24"/>
+          <w:szCs w:val="24"/>
+        </w:rPr>
+        <w:t xml:space="preserve">care fișierele dvs. pot să </w:t>
+      </w:r>
+      <w:r>
+        <w:rPr>
+          <w:rFonts w:ascii="Times New Roman" w:hAnsi="Times New Roman" w:cs="Times New Roman"/>
+          <w:sz w:val="24"/>
+          <w:szCs w:val="24"/>
+        </w:rPr>
+        <w:t>fie</w:t>
+      </w:r>
+      <w:r>
+        <w:rPr>
+          <w:rFonts w:ascii="Times New Roman" w:hAnsi="Times New Roman" w:cs="Times New Roman"/>
+          <w:sz w:val="24"/>
+          <w:szCs w:val="24"/>
+        </w:rPr>
+        <w:t xml:space="preserve">: </w:t>
+      </w:r>
+      <w:r>
+        <w:rPr>
+          <w:rFonts w:ascii="Times New Roman" w:hAnsi="Times New Roman" w:cs="Times New Roman"/>
+          <w:sz w:val="24"/>
+          <w:szCs w:val="24"/>
+        </w:rPr>
+        <w:t>commited</w:t>
+      </w:r>
+      <w:r>
+        <w:rPr>
+          <w:rFonts w:ascii="Times New Roman" w:hAnsi="Times New Roman" w:cs="Times New Roman"/>
+          <w:sz w:val="24"/>
+          <w:szCs w:val="24"/>
+        </w:rPr>
+        <w:t xml:space="preserve">, </w:t>
+      </w:r>
+      <w:r>
+        <w:rPr>
+          <w:rFonts w:ascii="Times New Roman" w:hAnsi="Times New Roman" w:cs="Times New Roman"/>
+          <w:sz w:val="24"/>
+          <w:szCs w:val="24"/>
+        </w:rPr>
+        <w:t>modified</w:t>
+      </w:r>
+      <w:r>
+        <w:rPr>
+          <w:rFonts w:ascii="Times New Roman" w:hAnsi="Times New Roman" w:cs="Times New Roman"/>
+          <w:sz w:val="24"/>
+          <w:szCs w:val="24"/>
+        </w:rPr>
+        <w:t xml:space="preserve"> și </w:t>
+      </w:r>
+      <w:r>
+        <w:rPr>
+          <w:rFonts w:ascii="Times New Roman" w:hAnsi="Times New Roman" w:cs="Times New Roman"/>
+          <w:sz w:val="24"/>
+          <w:szCs w:val="24"/>
+        </w:rPr>
+        <w:t>staged</w:t>
+      </w:r>
+      <w:r>
+        <w:rPr>
+          <w:rFonts w:ascii="Times New Roman" w:hAnsi="Times New Roman" w:cs="Times New Roman"/>
+          <w:sz w:val="24"/>
+          <w:szCs w:val="24"/>
+        </w:rPr>
+        <w:t xml:space="preserve">. </w:t>
+      </w:r>
+      <w:r>
+        <w:rPr>
+          <w:rFonts w:ascii="Times New Roman" w:hAnsi="Times New Roman" w:cs="Times New Roman"/>
+          <w:sz w:val="24"/>
+          <w:szCs w:val="24"/>
+        </w:rPr>
+        <w:t>Commited</w:t>
+      </w:r>
+      <w:r>
+        <w:rPr>
+          <w:rFonts w:ascii="Times New Roman" w:hAnsi="Times New Roman" w:cs="Times New Roman"/>
+          <w:sz w:val="24"/>
+          <w:szCs w:val="24"/>
+        </w:rPr>
+        <w:t xml:space="preserve"> îns</w:t>
+      </w:r>
+      <w:r>
+        <w:rPr>
+          <w:rFonts w:ascii="Times New Roman" w:hAnsi="Times New Roman" w:cs="Times New Roman"/>
+          <w:sz w:val="24"/>
+          <w:szCs w:val="24"/>
+        </w:rPr>
+        <w:t xml:space="preserve">eamnă că datele sunt stocate </w:t>
+      </w:r>
+      <w:r>
+        <w:rPr>
+          <w:rFonts w:ascii="Times New Roman" w:hAnsi="Times New Roman" w:cs="Times New Roman"/>
+          <w:sz w:val="24"/>
+          <w:szCs w:val="24"/>
+        </w:rPr>
+        <w:t xml:space="preserve">în baza de date locală. </w:t>
+      </w:r>
+      <w:r>
+        <w:rPr>
+          <w:rFonts w:ascii="Times New Roman" w:hAnsi="Times New Roman" w:cs="Times New Roman"/>
+          <w:sz w:val="24"/>
+          <w:szCs w:val="24"/>
+        </w:rPr>
+        <w:t>M</w:t>
+      </w:r>
+      <w:r>
+        <w:rPr>
+          <w:rFonts w:ascii="Times New Roman" w:hAnsi="Times New Roman" w:cs="Times New Roman"/>
+          <w:sz w:val="24"/>
+          <w:szCs w:val="24"/>
+        </w:rPr>
+        <w:t>odified</w:t>
+      </w:r>
+      <w:r>
+        <w:rPr>
+          <w:rFonts w:ascii="Times New Roman" w:hAnsi="Times New Roman" w:cs="Times New Roman"/>
+          <w:sz w:val="24"/>
+          <w:szCs w:val="24"/>
+        </w:rPr>
+        <w:t xml:space="preserve"> </w:t>
+      </w:r>
+      <w:r>
+        <w:rPr>
+          <w:rFonts w:ascii="Times New Roman" w:hAnsi="Times New Roman" w:cs="Times New Roman"/>
+          <w:sz w:val="24"/>
+          <w:szCs w:val="24"/>
+        </w:rPr>
+        <w:t xml:space="preserve">înseamnă că </w:t>
+      </w:r>
+      <w:r>
+        <w:rPr>
+          <w:rFonts w:ascii="Times New Roman" w:hAnsi="Times New Roman" w:cs="Times New Roman"/>
+          <w:sz w:val="24"/>
+          <w:szCs w:val="24"/>
+        </w:rPr>
+        <w:t xml:space="preserve">ați schimbat fișierul, dar nu </w:t>
+      </w:r>
+      <w:r>
+        <w:rPr>
+          <w:rFonts w:ascii="Times New Roman" w:hAnsi="Times New Roman" w:cs="Times New Roman"/>
+          <w:sz w:val="24"/>
+          <w:szCs w:val="24"/>
+        </w:rPr>
+        <w:t>ați</w:t>
+      </w:r>
+      <w:r>
+        <w:rPr>
+          <w:rFonts w:ascii="Times New Roman" w:hAnsi="Times New Roman" w:cs="Times New Roman"/>
+          <w:sz w:val="24"/>
+          <w:szCs w:val="24"/>
+        </w:rPr>
+        <w:t xml:space="preserve"> facut</w:t>
+      </w:r>
+      <w:r>
+        <w:rPr>
+          <w:rFonts w:ascii="Times New Roman" w:hAnsi="Times New Roman" w:cs="Times New Roman"/>
+          <w:sz w:val="24"/>
+          <w:szCs w:val="24"/>
+        </w:rPr>
+        <w:t xml:space="preserve"> </w:t>
+      </w:r>
+      <w:r>
+        <w:rPr>
+          <w:rFonts w:ascii="Times New Roman" w:hAnsi="Times New Roman" w:cs="Times New Roman"/>
+          <w:sz w:val="24"/>
+          <w:szCs w:val="24"/>
+        </w:rPr>
+        <w:t>commit</w:t>
+      </w:r>
+      <w:r>
+        <w:rPr>
+          <w:rFonts w:ascii="Times New Roman" w:hAnsi="Times New Roman" w:cs="Times New Roman"/>
+          <w:sz w:val="24"/>
+          <w:szCs w:val="24"/>
+        </w:rPr>
+        <w:t xml:space="preserve"> încă în baza de date. </w:t>
+      </w:r>
+      <w:r>
+        <w:rPr>
+          <w:rFonts w:ascii="Times New Roman" w:hAnsi="Times New Roman" w:cs="Times New Roman"/>
+          <w:sz w:val="24"/>
+          <w:szCs w:val="24"/>
+        </w:rPr>
+        <w:t>S</w:t>
+      </w:r>
+      <w:r>
+        <w:rPr>
+          <w:rFonts w:ascii="Times New Roman" w:hAnsi="Times New Roman" w:cs="Times New Roman"/>
+          <w:sz w:val="24"/>
+          <w:szCs w:val="24"/>
+        </w:rPr>
+        <w:t>taged</w:t>
+      </w:r>
+      <w:r>
+        <w:rPr>
+          <w:rFonts w:ascii="Times New Roman" w:hAnsi="Times New Roman" w:cs="Times New Roman"/>
+          <w:sz w:val="24"/>
+          <w:szCs w:val="24"/>
+        </w:rPr>
+        <w:t xml:space="preserve"> </w:t>
+      </w:r>
+      <w:r>
+        <w:rPr>
+          <w:rFonts w:ascii="Times New Roman" w:hAnsi="Times New Roman" w:cs="Times New Roman"/>
+          <w:sz w:val="24"/>
+          <w:szCs w:val="24"/>
+        </w:rPr>
+        <w:t xml:space="preserve">înseamnă că ați marcat un fișier modificat în versiunea curentă pentru a intra în </w:t>
+      </w:r>
+      <w:r>
+        <w:rPr>
+          <w:rFonts w:ascii="Times New Roman" w:hAnsi="Times New Roman" w:cs="Times New Roman"/>
+          <w:sz w:val="24"/>
+          <w:szCs w:val="24"/>
+        </w:rPr>
+        <w:t>urmatorul</w:t>
+      </w:r>
+      <w:r>
+        <w:rPr>
+          <w:rFonts w:ascii="Times New Roman" w:hAnsi="Times New Roman" w:cs="Times New Roman"/>
+          <w:sz w:val="24"/>
+          <w:szCs w:val="24"/>
+        </w:rPr>
+        <w:t xml:space="preserve"> </w:t>
+      </w:r>
+      <w:r>
+        <w:rPr>
+          <w:rFonts w:ascii="Times New Roman" w:hAnsi="Times New Roman" w:cs="Times New Roman"/>
+          <w:sz w:val="24"/>
+          <w:szCs w:val="24"/>
+        </w:rPr>
+        <w:t>snapshoot de commit</w:t>
+      </w:r>
+      <w:r>
+        <w:rPr>
+          <w:rFonts w:ascii="Times New Roman" w:hAnsi="Times New Roman" w:cs="Times New Roman"/>
+          <w:sz w:val="24"/>
+          <w:szCs w:val="24"/>
+        </w:rPr>
+        <w:t>.</w:t>
+      </w:r>
+    </w:p>
+    <w:p>
+      <w:pPr>
+        <w:ind w:firstLine="720"/>
+        <w:rPr>
+          <w:rFonts w:ascii="Times New Roman" w:hAnsi="Times New Roman" w:cs="Times New Roman"/>
+          <w:sz w:val="24"/>
+          <w:szCs w:val="24"/>
+        </w:rPr>
+      </w:pPr>
+      <w:r>
+        <w:rPr>
+          <w:rFonts w:ascii="Times New Roman" w:hAnsi="Times New Roman" w:cs="Times New Roman"/>
+          <w:sz w:val="24"/>
+          <w:szCs w:val="24"/>
+        </w:rPr>
+        <w:t>GitHub este un serviciu de găzduire Git repository, dar adaugă multe dintre propriile caracteristici. În timp ce Git este un instrument de</w:t>
+      </w:r>
+      <w:r>
+        <w:rPr>
+          <w:rFonts w:ascii="Times New Roman" w:hAnsi="Times New Roman" w:cs="Times New Roman"/>
+          <w:sz w:val="24"/>
+          <w:szCs w:val="24"/>
+        </w:rPr>
+        <w:t xml:space="preserve"> se foloseste in linia</w:t>
+      </w:r>
+      <w:r>
+        <w:rPr>
+          <w:rFonts w:ascii="Times New Roman" w:hAnsi="Times New Roman" w:cs="Times New Roman"/>
+          <w:sz w:val="24"/>
+          <w:szCs w:val="24"/>
+        </w:rPr>
+        <w:t xml:space="preserve"> de comandă, GitHub oferă o interfață grafică bazată pe Web. De asemenea, oferă controlul accesului și mai multe funcții de colaborare, cum ar fi un wiki și instrumentele de bază de gestionare a sarcinilor pentru fiecare proiect.</w:t>
+      </w:r>
+    </w:p>
+    <w:p>
+      <w:pPr>
+        <w:ind w:firstLine="720"/>
+        <w:rPr>
+          <w:rFonts w:ascii="Times New Roman" w:hAnsi="Times New Roman" w:cs="Times New Roman"/>
+          <w:sz w:val="24"/>
+          <w:szCs w:val="24"/>
+        </w:rPr>
+      </w:pPr>
+      <w:r>
+        <w:rPr>
+          <w:rFonts w:ascii="Times New Roman" w:hAnsi="Times New Roman" w:cs="Times New Roman"/>
+          <w:sz w:val="24"/>
+          <w:szCs w:val="24"/>
+        </w:rPr>
+        <w:t xml:space="preserve">Funcționalitatea de bază a GitHub este "forking" - copierea unui </w:t>
+      </w:r>
+      <w:r>
+        <w:rPr>
+          <w:rFonts w:ascii="Times New Roman" w:hAnsi="Times New Roman" w:cs="Times New Roman"/>
+          <w:sz w:val="24"/>
+          <w:szCs w:val="24"/>
+        </w:rPr>
+        <w:t>repository</w:t>
+      </w:r>
+      <w:r>
+        <w:rPr>
+          <w:rFonts w:ascii="Times New Roman" w:hAnsi="Times New Roman" w:cs="Times New Roman"/>
+          <w:sz w:val="24"/>
+          <w:szCs w:val="24"/>
+        </w:rPr>
+        <w:t xml:space="preserve"> din contul unui utilizator în altul. Acest lucru vă permite să luați un proiect pe care nu aveți acces </w:t>
+      </w:r>
+      <w:r>
+        <w:rPr>
+          <w:rFonts w:ascii="Times New Roman" w:hAnsi="Times New Roman" w:cs="Times New Roman"/>
+          <w:sz w:val="24"/>
+          <w:szCs w:val="24"/>
+        </w:rPr>
+        <w:t>la scriere și să-l modificați pe</w:t>
+      </w:r>
+      <w:r>
+        <w:rPr>
+          <w:rFonts w:ascii="Times New Roman" w:hAnsi="Times New Roman" w:cs="Times New Roman"/>
+          <w:sz w:val="24"/>
+          <w:szCs w:val="24"/>
+        </w:rPr>
+        <w:t xml:space="preserve"> cont</w:t>
+      </w:r>
+      <w:r>
+        <w:rPr>
+          <w:rFonts w:ascii="Times New Roman" w:hAnsi="Times New Roman" w:cs="Times New Roman"/>
+          <w:sz w:val="24"/>
+          <w:szCs w:val="24"/>
+        </w:rPr>
+        <w:t>-ul</w:t>
+      </w:r>
+      <w:r>
+        <w:rPr>
+          <w:rFonts w:ascii="Times New Roman" w:hAnsi="Times New Roman" w:cs="Times New Roman"/>
+          <w:sz w:val="24"/>
+          <w:szCs w:val="24"/>
+        </w:rPr>
+        <w:t xml:space="preserve"> propriu. Dacă faceți modificări pe care doriți să le distribuiți, puteți trimite o notificare numită "cerere de </w:t>
+      </w:r>
+      <w:r>
+        <w:rPr>
+          <w:rFonts w:ascii="Times New Roman" w:hAnsi="Times New Roman" w:cs="Times New Roman"/>
+          <w:sz w:val="24"/>
+          <w:szCs w:val="24"/>
+        </w:rPr>
+        <w:t>push</w:t>
+      </w:r>
+      <w:r>
+        <w:rPr>
+          <w:rFonts w:ascii="Times New Roman" w:hAnsi="Times New Roman" w:cs="Times New Roman"/>
+          <w:sz w:val="24"/>
+          <w:szCs w:val="24"/>
+        </w:rPr>
+        <w:t>" proprietarului original. Acest utilizator poate apoi, cu un clic</w:t>
+      </w:r>
+      <w:r>
+        <w:rPr>
+          <w:rFonts w:ascii="Times New Roman" w:hAnsi="Times New Roman" w:cs="Times New Roman"/>
+          <w:sz w:val="24"/>
+          <w:szCs w:val="24"/>
+        </w:rPr>
+        <w:t>k</w:t>
+      </w:r>
+      <w:r>
+        <w:rPr>
+          <w:rFonts w:ascii="Times New Roman" w:hAnsi="Times New Roman" w:cs="Times New Roman"/>
+          <w:sz w:val="24"/>
+          <w:szCs w:val="24"/>
+        </w:rPr>
+        <w:t xml:space="preserve">, să </w:t>
+      </w:r>
+      <w:r>
+        <w:rPr>
+          <w:rFonts w:ascii="Times New Roman" w:hAnsi="Times New Roman" w:cs="Times New Roman"/>
+          <w:sz w:val="24"/>
+          <w:szCs w:val="24"/>
+        </w:rPr>
+        <w:t>concateneze</w:t>
+      </w:r>
+      <w:r>
+        <w:rPr>
+          <w:rFonts w:ascii="Times New Roman" w:hAnsi="Times New Roman" w:cs="Times New Roman"/>
+          <w:sz w:val="24"/>
+          <w:szCs w:val="24"/>
+        </w:rPr>
+        <w:t xml:space="preserve"> modificările găsite în</w:t>
+      </w:r>
+      <w:r>
+        <w:rPr>
+          <w:rFonts w:ascii="Times New Roman" w:hAnsi="Times New Roman" w:cs="Times New Roman"/>
+          <w:sz w:val="24"/>
+          <w:szCs w:val="24"/>
+        </w:rPr>
+        <w:t xml:space="preserve"> noul</w:t>
+      </w:r>
+      <w:r>
+        <w:rPr>
+          <w:rFonts w:ascii="Times New Roman" w:hAnsi="Times New Roman" w:cs="Times New Roman"/>
+          <w:sz w:val="24"/>
+          <w:szCs w:val="24"/>
+        </w:rPr>
+        <w:t xml:space="preserve"> repo cu repo-ul original.</w:t>
+      </w:r>
+    </w:p>
+    <w:p>
+      <w:pPr>
+        <w:ind w:firstLine="720"/>
+        <w:rPr>
+          <w:rFonts w:ascii="Times New Roman" w:hAnsi="Times New Roman" w:cs="Times New Roman"/>
+          <w:sz w:val="24"/>
+          <w:szCs w:val="24"/>
+        </w:rPr>
+      </w:pPr>
+      <w:r>
+        <w:rPr>
+          <w:rFonts w:ascii="Times New Roman" w:hAnsi="Times New Roman" w:cs="Times New Roman"/>
+          <w:sz w:val="24"/>
+          <w:szCs w:val="24"/>
+        </w:rPr>
+        <w:lastRenderedPageBreak/>
+        <w:t xml:space="preserve">Aceste trei caracteristici - </w:t>
+      </w:r>
+      <w:r>
+        <w:rPr>
+          <w:rFonts w:ascii="Times New Roman" w:hAnsi="Times New Roman" w:cs="Times New Roman"/>
+          <w:sz w:val="24"/>
+          <w:szCs w:val="24"/>
+        </w:rPr>
+        <w:t>fork</w:t>
+      </w:r>
+      <w:r>
+        <w:rPr>
+          <w:rFonts w:ascii="Times New Roman" w:hAnsi="Times New Roman" w:cs="Times New Roman"/>
+          <w:sz w:val="24"/>
+          <w:szCs w:val="24"/>
+        </w:rPr>
+        <w:t xml:space="preserve">, </w:t>
+      </w:r>
+      <w:r>
+        <w:rPr>
+          <w:rFonts w:ascii="Times New Roman" w:hAnsi="Times New Roman" w:cs="Times New Roman"/>
+          <w:sz w:val="24"/>
+          <w:szCs w:val="24"/>
+        </w:rPr>
+        <w:t>pull request</w:t>
+      </w:r>
+      <w:r>
+        <w:rPr>
+          <w:rFonts w:ascii="Times New Roman" w:hAnsi="Times New Roman" w:cs="Times New Roman"/>
+          <w:sz w:val="24"/>
+          <w:szCs w:val="24"/>
+        </w:rPr>
+        <w:t xml:space="preserve"> și </w:t>
+      </w:r>
+      <w:r>
+        <w:rPr>
+          <w:rFonts w:ascii="Times New Roman" w:hAnsi="Times New Roman" w:cs="Times New Roman"/>
+          <w:sz w:val="24"/>
+          <w:szCs w:val="24"/>
+        </w:rPr>
+        <w:t>merge</w:t>
+      </w:r>
+      <w:r>
+        <w:rPr>
+          <w:rFonts w:ascii="Times New Roman" w:hAnsi="Times New Roman" w:cs="Times New Roman"/>
+          <w:sz w:val="24"/>
+          <w:szCs w:val="24"/>
+        </w:rPr>
+        <w:t xml:space="preserve"> - fac GitHub să fie atât de puternic. Gregg Pollack de la School School (care a lansat o clasă numită TryGit) explică faptul că înainte de GitHub, dacă </w:t>
+      </w:r>
+      <w:r>
+        <w:rPr>
+          <w:rFonts w:ascii="Times New Roman" w:hAnsi="Times New Roman" w:cs="Times New Roman"/>
+          <w:sz w:val="24"/>
+          <w:szCs w:val="24"/>
+        </w:rPr>
+        <w:t>doreati</w:t>
+      </w:r>
+      <w:r>
+        <w:rPr>
+          <w:rFonts w:ascii="Times New Roman" w:hAnsi="Times New Roman" w:cs="Times New Roman"/>
+          <w:sz w:val="24"/>
+          <w:szCs w:val="24"/>
+        </w:rPr>
+        <w:t xml:space="preserve"> să contribuiți la un proiect </w:t>
+      </w:r>
+      <w:r>
+        <w:rPr>
+          <w:rFonts w:ascii="Times New Roman" w:hAnsi="Times New Roman" w:cs="Times New Roman"/>
+          <w:sz w:val="24"/>
+          <w:szCs w:val="24"/>
+        </w:rPr>
+        <w:t>open-source</w:t>
+      </w:r>
+      <w:r>
+        <w:rPr>
+          <w:rFonts w:ascii="Times New Roman" w:hAnsi="Times New Roman" w:cs="Times New Roman"/>
+          <w:sz w:val="24"/>
+          <w:szCs w:val="24"/>
+        </w:rPr>
+        <w:t xml:space="preserve">, </w:t>
+      </w:r>
+      <w:r>
+        <w:rPr>
+          <w:rFonts w:ascii="Times New Roman" w:hAnsi="Times New Roman" w:cs="Times New Roman"/>
+          <w:sz w:val="24"/>
+          <w:szCs w:val="24"/>
+        </w:rPr>
+        <w:t xml:space="preserve">trebuia </w:t>
+      </w:r>
+      <w:r>
+        <w:rPr>
+          <w:rFonts w:ascii="Times New Roman" w:hAnsi="Times New Roman" w:cs="Times New Roman"/>
+          <w:sz w:val="24"/>
+          <w:szCs w:val="24"/>
+        </w:rPr>
+        <w:t>să descărcați manual codul sursă al proiectului, să faceți schimbările la nivel local, să creați o listă de modificări numite "patch" și apoi trimiteți patch-ul către managerul proiectului. Întreținătorul ar trebui apoi să evalueze acest patch, eventual trimis de un străin total, și să decidă dacă va îmbina schimbările.</w:t>
+      </w:r>
+    </w:p>
+    <w:p>
+      <w:pPr>
+        <w:ind w:firstLine="720"/>
+        <w:rPr>
+          <w:rFonts w:ascii="Times New Roman" w:hAnsi="Times New Roman" w:cs="Times New Roman"/>
+          <w:sz w:val="24"/>
+          <w:szCs w:val="24"/>
+        </w:rPr>
+      </w:pPr>
+    </w:p>
+    <w:p>
+      <w:pPr>
+        <w:ind w:firstLine="720"/>
+        <w:rPr>
+          <w:rFonts w:ascii="Times New Roman" w:hAnsi="Times New Roman" w:cs="Times New Roman"/>
+          <w:sz w:val="24"/>
+          <w:szCs w:val="24"/>
+        </w:rPr>
+      </w:pPr>
+    </w:p>
+    <w:p>
+      <w:pPr>
+        <w:ind w:firstLine="720"/>
+        <w:rPr>
+          <w:rFonts w:ascii="Times New Roman" w:hAnsi="Times New Roman" w:cs="Times New Roman"/>
+          <w:sz w:val="24"/>
+          <w:szCs w:val="24"/>
+        </w:rPr>
+      </w:pPr>
+    </w:p>
+    <w:p>
+      <w:pPr>
+        <w:ind w:firstLine="720"/>
+        <w:rPr>
+          <w:rFonts w:ascii="Times New Roman" w:hAnsi="Times New Roman" w:cs="Times New Roman"/>
+          <w:sz w:val="24"/>
+          <w:szCs w:val="24"/>
+        </w:rPr>
+      </w:pPr>
+    </w:p>
+    <w:p>
+      <w:pPr>
+        <w:ind w:firstLine="720"/>
+        <w:rPr>
+          <w:rFonts w:ascii="Times New Roman" w:hAnsi="Times New Roman" w:cs="Times New Roman"/>
+          <w:sz w:val="24"/>
+          <w:szCs w:val="24"/>
+        </w:rPr>
+      </w:pPr>
+      <w:r>
+        <w:rPr>
+          <w:rFonts w:ascii="Times New Roman" w:hAnsi="Times New Roman" w:cs="Times New Roman"/>
+          <w:sz w:val="24"/>
+          <w:szCs w:val="24"/>
+        </w:rPr>
+        <w:t xml:space="preserve">Ca o definitie foarte simpla datele reprezinta </w:t>
+      </w:r>
+      <w:r>
+        <w:rPr>
+          <w:rFonts w:ascii="Times New Roman" w:hAnsi="Times New Roman" w:cs="Times New Roman"/>
+          <w:sz w:val="24"/>
+          <w:szCs w:val="24"/>
+        </w:rPr>
+        <w:t xml:space="preserve">fapte legate </w:t>
+      </w:r>
+      <w:r>
+        <w:rPr>
+          <w:rFonts w:ascii="Times New Roman" w:hAnsi="Times New Roman" w:cs="Times New Roman"/>
+          <w:sz w:val="24"/>
+          <w:szCs w:val="24"/>
+        </w:rPr>
+        <w:t xml:space="preserve">de orice obiect în considerare. </w:t>
+      </w:r>
+      <w:r>
+        <w:rPr>
+          <w:rFonts w:ascii="Times New Roman" w:hAnsi="Times New Roman" w:cs="Times New Roman"/>
+          <w:sz w:val="24"/>
+          <w:szCs w:val="24"/>
+        </w:rPr>
+        <w:t xml:space="preserve">De exemplu, numele, vârsta, înălțimea, greutatea etc. sunt unele date legate de </w:t>
+      </w:r>
+      <w:r>
+        <w:rPr>
+          <w:rFonts w:ascii="Times New Roman" w:hAnsi="Times New Roman" w:cs="Times New Roman"/>
+          <w:sz w:val="24"/>
+          <w:szCs w:val="24"/>
+        </w:rPr>
+        <w:t xml:space="preserve">o persoana. </w:t>
+      </w:r>
+      <w:r>
+        <w:rPr>
+          <w:rFonts w:ascii="Times New Roman" w:hAnsi="Times New Roman" w:cs="Times New Roman"/>
+          <w:sz w:val="24"/>
+          <w:szCs w:val="24"/>
+        </w:rPr>
+        <w:t>O im</w:t>
+      </w:r>
+      <w:r>
+        <w:rPr>
+          <w:rFonts w:ascii="Times New Roman" w:hAnsi="Times New Roman" w:cs="Times New Roman"/>
+          <w:sz w:val="24"/>
+          <w:szCs w:val="24"/>
+        </w:rPr>
+        <w:t>agine</w:t>
+      </w:r>
+      <w:r>
+        <w:rPr>
+          <w:rFonts w:ascii="Times New Roman" w:hAnsi="Times New Roman" w:cs="Times New Roman"/>
+          <w:sz w:val="24"/>
+          <w:szCs w:val="24"/>
+        </w:rPr>
+        <w:t>, un fișier, un pdf etc. pot fi, de asemenea, considerate date.</w:t>
+      </w:r>
+    </w:p>
+    <w:p>
+      <w:pPr>
+        <w:ind w:firstLine="720"/>
+        <w:rPr>
+          <w:rFonts w:ascii="Times New Roman" w:hAnsi="Times New Roman" w:cs="Times New Roman"/>
+          <w:sz w:val="24"/>
+          <w:szCs w:val="24"/>
+        </w:rPr>
+      </w:pPr>
+      <w:r>
+        <w:rPr>
+          <w:rFonts w:ascii="Times New Roman" w:hAnsi="Times New Roman" w:cs="Times New Roman"/>
+          <w:sz w:val="24"/>
+          <w:szCs w:val="24"/>
+        </w:rPr>
+        <w:t xml:space="preserve">A obţine informaţie înseamnă, de fapt, </w:t>
+      </w:r>
+      <w:proofErr w:type="gramStart"/>
+      <w:r>
+        <w:rPr>
+          <w:rFonts w:ascii="Times New Roman" w:hAnsi="Times New Roman" w:cs="Times New Roman"/>
+          <w:sz w:val="24"/>
+          <w:szCs w:val="24"/>
+        </w:rPr>
+        <w:t>a</w:t>
+      </w:r>
+      <w:proofErr w:type="gramEnd"/>
+      <w:r>
+        <w:rPr>
+          <w:rFonts w:ascii="Times New Roman" w:hAnsi="Times New Roman" w:cs="Times New Roman"/>
+          <w:sz w:val="24"/>
+          <w:szCs w:val="24"/>
+        </w:rPr>
+        <w:t xml:space="preserve"> introduce datele disponibile într-un anumit context conferindu-le în acest fel o anume semnificaţie</w:t>
+      </w:r>
+      <w:r>
+        <w:rPr>
+          <w:rFonts w:ascii="Times New Roman" w:hAnsi="Times New Roman" w:cs="Times New Roman"/>
+          <w:sz w:val="24"/>
+          <w:szCs w:val="24"/>
+        </w:rPr>
+        <w:t>.</w:t>
+      </w:r>
+    </w:p>
+    <w:p>
+      <w:pPr>
+        <w:ind w:firstLine="720"/>
+        <w:rPr>
+          <w:rFonts w:ascii="Times New Roman" w:hAnsi="Times New Roman" w:cs="Times New Roman"/>
+          <w:sz w:val="24"/>
+          <w:szCs w:val="24"/>
+        </w:rPr>
+      </w:pPr>
+      <w:r>
+        <w:rPr>
+          <w:rFonts w:ascii="Times New Roman" w:hAnsi="Times New Roman" w:cs="Times New Roman"/>
+          <w:sz w:val="24"/>
+          <w:szCs w:val="24"/>
+        </w:rPr>
+        <w:t>O mulţime formală şi consistentă de reg</w:t>
+      </w:r>
+      <w:r>
+        <w:rPr>
+          <w:rFonts w:ascii="Times New Roman" w:hAnsi="Times New Roman" w:cs="Times New Roman"/>
+          <w:sz w:val="24"/>
+          <w:szCs w:val="24"/>
+        </w:rPr>
+        <w:t xml:space="preserve">uli defineşte un model de date. </w:t>
+      </w:r>
+      <w:r>
+        <w:rPr>
+          <w:rFonts w:ascii="Times New Roman" w:hAnsi="Times New Roman" w:cs="Times New Roman"/>
+          <w:sz w:val="24"/>
+          <w:szCs w:val="24"/>
+        </w:rPr>
+        <w:t>Pentru o aplicaţie particulară a unui model de date, numele obiectelor bazei de date împreună cu proprietăţile lor şi asocierile dintre ele se numeşte schemă.</w:t>
+      </w:r>
+      <w:r>
+        <w:rPr>
+          <w:rFonts w:ascii="Times New Roman" w:hAnsi="Times New Roman" w:cs="Times New Roman"/>
+          <w:sz w:val="24"/>
+          <w:szCs w:val="24"/>
+        </w:rPr>
+        <w:t xml:space="preserve"> </w:t>
+      </w:r>
+      <w:r>
+        <w:rPr>
+          <w:rFonts w:ascii="Times New Roman" w:hAnsi="Times New Roman" w:cs="Times New Roman"/>
+          <w:sz w:val="24"/>
+          <w:szCs w:val="24"/>
+        </w:rPr>
+        <w:t>Un ansamblu de date organizat după anumite criterii reprezintă o colecţie de date.</w:t>
+      </w:r>
+      <w:r>
+        <w:rPr>
+          <w:rFonts w:ascii="Times New Roman" w:hAnsi="Times New Roman" w:cs="Times New Roman"/>
+          <w:sz w:val="24"/>
+          <w:szCs w:val="24"/>
+        </w:rPr>
+        <w:t xml:space="preserve"> </w:t>
+      </w:r>
+      <w:r>
+        <w:rPr>
+          <w:rFonts w:ascii="Times New Roman" w:hAnsi="Times New Roman" w:cs="Times New Roman"/>
+          <w:sz w:val="24"/>
+          <w:szCs w:val="24"/>
+        </w:rPr>
+        <w:t>O colecţie de obiecte care au identitate proprie şi sunt caracterizate de o condiţie de apartenenţă se numeşte mulţime.</w:t>
+      </w:r>
+    </w:p>
+    <w:p>
+      <w:pPr>
+        <w:ind w:firstLine="720"/>
+        <w:rPr>
+          <w:rFonts w:ascii="Times New Roman" w:hAnsi="Times New Roman" w:cs="Times New Roman"/>
+          <w:sz w:val="24"/>
+          <w:szCs w:val="24"/>
+        </w:rPr>
+      </w:pPr>
+      <w:r>
+        <w:rPr>
+          <w:rFonts w:ascii="Times New Roman" w:hAnsi="Times New Roman" w:cs="Times New Roman"/>
+          <w:sz w:val="24"/>
+          <w:szCs w:val="24"/>
+        </w:rPr>
+        <w:t>O bază de date reprezintă o colecţie integrată şi structurată de date operaţionale înmagazinate pe un mediu de stocare. Elsmari şi Navathe definesc o bază de date sub forma unei colecţii de date aflate în asociere. Scopul unei baze de date este acela de a înmagazina datele în aşa fel încât să se poată obţine informaţia dorită în orice moment. Informaţiile, spre deosebire de date, au un caracter dinamic în sensul că ele se modifică în funcţie de datele înmagazinate în baza de date, dar şi în sensul că ele pot fi procesate şi prezentate în diverse feluri.</w:t>
+      </w:r>
+    </w:p>
+    <w:p>
+      <w:pPr>
+        <w:ind w:firstLine="720"/>
+        <w:rPr>
+          <w:rFonts w:ascii="Times New Roman" w:hAnsi="Times New Roman" w:cs="Times New Roman"/>
+          <w:sz w:val="24"/>
+          <w:szCs w:val="24"/>
+        </w:rPr>
+      </w:pPr>
+      <w:r>
+        <w:rPr>
+          <w:rFonts w:ascii="Times New Roman" w:hAnsi="Times New Roman" w:cs="Times New Roman"/>
+          <w:sz w:val="24"/>
+          <w:szCs w:val="24"/>
+        </w:rPr>
+        <w:t>Sistemul de gestionare a bazelor de date (DBMS) este o colecție de programe care permite utilizatorilor săi să acceseze baza de date, să manipuleze datele, să ra</w:t>
+      </w:r>
+      <w:r>
+        <w:rPr>
+          <w:rFonts w:ascii="Times New Roman" w:hAnsi="Times New Roman" w:cs="Times New Roman"/>
+          <w:sz w:val="24"/>
+          <w:szCs w:val="24"/>
+        </w:rPr>
+        <w:t xml:space="preserve">porteze / să reprezinte datele. </w:t>
+      </w:r>
+      <w:r>
+        <w:rPr>
+          <w:rFonts w:ascii="Times New Roman" w:hAnsi="Times New Roman" w:cs="Times New Roman"/>
+          <w:sz w:val="24"/>
+          <w:szCs w:val="24"/>
+        </w:rPr>
+        <w:t>De asemenea, ajută la controlul accesului la baza de date.</w:t>
+      </w:r>
+      <w:r>
+        <w:rPr>
+          <w:rFonts w:ascii="Times New Roman" w:hAnsi="Times New Roman" w:cs="Times New Roman"/>
+          <w:sz w:val="24"/>
+          <w:szCs w:val="24"/>
+        </w:rPr>
+        <w:t xml:space="preserve"> </w:t>
+      </w:r>
+      <w:r>
+        <w:rPr>
+          <w:rFonts w:ascii="Times New Roman" w:hAnsi="Times New Roman" w:cs="Times New Roman"/>
+          <w:sz w:val="24"/>
+          <w:szCs w:val="24"/>
+        </w:rPr>
+        <w:t>Sistemele de gestionare a bazelor de date nu sunt un concept nou și, ca atare, au fost implementate pentru prima dată în anii 1960.</w:t>
+      </w:r>
+    </w:p>
+    <w:p>
+      <w:pPr>
+        <w:ind w:firstLine="720"/>
+        <w:rPr>
+          <w:rFonts w:ascii="Times New Roman" w:hAnsi="Times New Roman" w:cs="Times New Roman"/>
+          <w:sz w:val="24"/>
+          <w:szCs w:val="24"/>
+        </w:rPr>
+      </w:pPr>
+      <w:r>
+        <w:rPr>
+          <w:rFonts w:ascii="Times New Roman" w:hAnsi="Times New Roman" w:cs="Times New Roman"/>
+          <w:sz w:val="24"/>
+          <w:szCs w:val="24"/>
+        </w:rPr>
+        <w:t>Există patru tipuri structurale de sisteme d</w:t>
+      </w:r>
+      <w:r>
+        <w:rPr>
+          <w:rFonts w:ascii="Times New Roman" w:hAnsi="Times New Roman" w:cs="Times New Roman"/>
+          <w:sz w:val="24"/>
+          <w:szCs w:val="24"/>
+        </w:rPr>
+        <w:t>e gestionare a bazelor de date:</w:t>
+      </w:r>
+    </w:p>
+    <w:p>
+      <w:pPr>
+        <w:pStyle w:val="ListParagraph"/>
+        <w:numPr>
+          <w:ilvl w:val="0"/>
+          <w:numId w:val="7"/>
+        </w:numPr>
+        <w:rPr>
+          <w:rFonts w:ascii="Times New Roman" w:hAnsi="Times New Roman" w:cs="Times New Roman"/>
+          <w:sz w:val="24"/>
+          <w:szCs w:val="24"/>
+        </w:rPr>
+      </w:pPr>
+      <w:r>
+        <w:rPr>
+          <w:rFonts w:ascii="Times New Roman" w:hAnsi="Times New Roman" w:cs="Times New Roman"/>
+          <w:sz w:val="24"/>
+          <w:szCs w:val="24"/>
+        </w:rPr>
+        <w:t xml:space="preserve">Baze de date ierarhice - </w:t>
+      </w:r>
+      <w:r>
+        <w:rPr>
+          <w:rFonts w:ascii="Times New Roman" w:hAnsi="Times New Roman" w:cs="Times New Roman"/>
+          <w:sz w:val="24"/>
+          <w:szCs w:val="24"/>
+        </w:rPr>
+        <w:t xml:space="preserve">Acest tip de DBMS folosește relația "părinte-copil" de stocare a datelor. Acest tip de DBMS este folosit rar în zilele noastre. Structura sa este ca un </w:t>
+      </w:r>
+      <w:r>
+        <w:rPr>
+          <w:rFonts w:ascii="Times New Roman" w:hAnsi="Times New Roman" w:cs="Times New Roman"/>
+          <w:sz w:val="24"/>
+          <w:szCs w:val="24"/>
+        </w:rPr>
+        <w:t>arbore</w:t>
+      </w:r>
+      <w:r>
+        <w:rPr>
+          <w:rFonts w:ascii="Times New Roman" w:hAnsi="Times New Roman" w:cs="Times New Roman"/>
+          <w:sz w:val="24"/>
+          <w:szCs w:val="24"/>
+        </w:rPr>
+        <w:t xml:space="preserve"> cu noduri reprezentând înregistrări și ramuri reprezentând câmpuri. Registrul de ferestre utilizat în Windows XP este un exemplu de bază </w:t>
+      </w:r>
+      <w:r>
+        <w:rPr>
+          <w:rFonts w:ascii="Times New Roman" w:hAnsi="Times New Roman" w:cs="Times New Roman"/>
+          <w:sz w:val="24"/>
+          <w:szCs w:val="24"/>
+        </w:rPr>
+        <w:lastRenderedPageBreak/>
+        <w:t xml:space="preserve">de date ierarhică. Setările de configurare sunt stocate ca structuri de </w:t>
+      </w:r>
+      <w:r>
+        <w:rPr>
+          <w:rFonts w:ascii="Times New Roman" w:hAnsi="Times New Roman" w:cs="Times New Roman"/>
+          <w:sz w:val="24"/>
+          <w:szCs w:val="24"/>
+        </w:rPr>
+        <w:t>arbori</w:t>
+      </w:r>
+      <w:r>
+        <w:rPr>
+          <w:rFonts w:ascii="Times New Roman" w:hAnsi="Times New Roman" w:cs="Times New Roman"/>
+          <w:sz w:val="24"/>
+          <w:szCs w:val="24"/>
+        </w:rPr>
+        <w:t xml:space="preserve"> cu noduri.</w:t>
+      </w:r>
+    </w:p>
+    <w:p>
+      <w:pPr>
+        <w:pStyle w:val="ListParagraph"/>
+        <w:numPr>
+          <w:ilvl w:val="0"/>
+          <w:numId w:val="7"/>
+        </w:numPr>
+        <w:rPr>
+          <w:rFonts w:ascii="Times New Roman" w:hAnsi="Times New Roman" w:cs="Times New Roman"/>
+          <w:sz w:val="24"/>
+          <w:szCs w:val="24"/>
+        </w:rPr>
+      </w:pPr>
+      <w:r>
+        <w:rPr>
+          <w:rFonts w:ascii="Times New Roman" w:hAnsi="Times New Roman" w:cs="Times New Roman"/>
+          <w:sz w:val="24"/>
+          <w:szCs w:val="24"/>
+        </w:rPr>
+        <w:t>Baze de date de rețea - Bazele de date ale rețelei sunt utilizate în principal pe computerele digitale mari. Se pot face mai multe conexiuni între diferite tipuri de date, bazele de date ale rețelei fiind considerate mai eficiente</w:t>
+      </w:r>
+      <w:r>
+        <w:rPr>
+          <w:rFonts w:ascii="Times New Roman" w:hAnsi="Times New Roman" w:cs="Times New Roman"/>
+          <w:sz w:val="24"/>
+          <w:szCs w:val="24"/>
+        </w:rPr>
+        <w:t xml:space="preserve">. </w:t>
+      </w:r>
+      <w:r>
+        <w:rPr>
+          <w:rFonts w:ascii="Times New Roman" w:hAnsi="Times New Roman" w:cs="Times New Roman"/>
+          <w:sz w:val="24"/>
+          <w:szCs w:val="24"/>
+        </w:rPr>
+        <w:t>Acest tip de DBMS suportă relații</w:t>
+      </w:r>
+      <w:r>
+        <w:rPr>
+          <w:rFonts w:ascii="Times New Roman" w:hAnsi="Times New Roman" w:cs="Times New Roman"/>
+          <w:sz w:val="24"/>
+          <w:szCs w:val="24"/>
+        </w:rPr>
+        <w:t xml:space="preserve"> multi la multi</w:t>
+      </w:r>
+      <w:r>
+        <w:rPr>
+          <w:rFonts w:ascii="Times New Roman" w:hAnsi="Times New Roman" w:cs="Times New Roman"/>
+          <w:sz w:val="24"/>
+          <w:szCs w:val="24"/>
+        </w:rPr>
+        <w:t>. De obicei, aceasta are ca rezultat structuri complexe de baze de date.</w:t>
+      </w:r>
+    </w:p>
+    <w:p>
+      <w:pPr>
+        <w:pStyle w:val="ListParagraph"/>
+        <w:numPr>
+          <w:ilvl w:val="0"/>
+          <w:numId w:val="7"/>
+        </w:numPr>
+        <w:rPr>
+          <w:rFonts w:ascii="Times New Roman" w:hAnsi="Times New Roman" w:cs="Times New Roman"/>
+          <w:sz w:val="24"/>
+          <w:szCs w:val="24"/>
+        </w:rPr>
+      </w:pPr>
+      <w:r>
+        <w:rPr>
+          <w:rFonts w:ascii="Times New Roman" w:hAnsi="Times New Roman" w:cs="Times New Roman"/>
+          <w:sz w:val="24"/>
+          <w:szCs w:val="24"/>
+        </w:rPr>
+        <w:t xml:space="preserve">Baze de date relaționale </w:t>
+      </w:r>
+      <w:r>
+        <w:rPr>
+          <w:rFonts w:ascii="Times New Roman" w:hAnsi="Times New Roman" w:cs="Times New Roman"/>
+          <w:sz w:val="24"/>
+          <w:szCs w:val="24"/>
+        </w:rPr>
+        <w:t>Este tipul de DBMS</w:t>
+      </w:r>
+      <w:r>
+        <w:rPr>
+          <w:rFonts w:ascii="Times New Roman" w:hAnsi="Times New Roman" w:cs="Times New Roman"/>
+          <w:sz w:val="24"/>
+          <w:szCs w:val="24"/>
+        </w:rPr>
+        <w:t xml:space="preserve"> care</w:t>
+      </w:r>
+      <w:r>
+        <w:rPr>
+          <w:rFonts w:ascii="Times New Roman" w:hAnsi="Times New Roman" w:cs="Times New Roman"/>
+          <w:sz w:val="24"/>
+          <w:szCs w:val="24"/>
+        </w:rPr>
+        <w:t xml:space="preserve"> definește relațiile bazei de date în formă de tabele, cunoscute ca relații. Spre deosebire de DBMS-ul rețelei, RDBMS nu suportă relații</w:t>
+      </w:r>
+      <w:r>
+        <w:rPr>
+          <w:rFonts w:ascii="Times New Roman" w:hAnsi="Times New Roman" w:cs="Times New Roman"/>
+          <w:sz w:val="24"/>
+          <w:szCs w:val="24"/>
+        </w:rPr>
+        <w:t xml:space="preserve"> multi la multi</w:t>
+      </w:r>
+      <w:r>
+        <w:rPr>
+          <w:rFonts w:ascii="Times New Roman" w:hAnsi="Times New Roman" w:cs="Times New Roman"/>
+          <w:sz w:val="24"/>
+          <w:szCs w:val="24"/>
+        </w:rPr>
+        <w:t xml:space="preserve">. DBMS relațional are de obicei tipuri predefinite de date pe care le </w:t>
+      </w:r>
+      <w:r>
+        <w:rPr>
+          <w:rFonts w:ascii="Times New Roman" w:hAnsi="Times New Roman" w:cs="Times New Roman"/>
+          <w:sz w:val="24"/>
+          <w:szCs w:val="24"/>
+        </w:rPr>
+        <w:t>poti folosi</w:t>
+      </w:r>
+      <w:r>
+        <w:rPr>
+          <w:rFonts w:ascii="Times New Roman" w:hAnsi="Times New Roman" w:cs="Times New Roman"/>
+          <w:sz w:val="24"/>
+          <w:szCs w:val="24"/>
+        </w:rPr>
+        <w:t>. Acesta este cel mai popular tip de DBMS de pe piață. Exemple de sisteme de gestionare a bazelor de date relaționale includ bazele de date MySQL, Oracle și Microsoft SQL Server.</w:t>
+      </w:r>
+    </w:p>
+    <w:p>
+      <w:pPr>
+        <w:pStyle w:val="ListParagraph"/>
+        <w:numPr>
+          <w:ilvl w:val="0"/>
+          <w:numId w:val="7"/>
+        </w:numPr>
+        <w:rPr>
+          <w:rFonts w:ascii="Times New Roman" w:hAnsi="Times New Roman" w:cs="Times New Roman"/>
+          <w:sz w:val="24"/>
+          <w:szCs w:val="24"/>
+        </w:rPr>
+      </w:pPr>
+      <w:r>
+        <w:rPr>
+          <w:rFonts w:ascii="Times New Roman" w:hAnsi="Times New Roman" w:cs="Times New Roman"/>
+          <w:sz w:val="24"/>
+          <w:szCs w:val="24"/>
+        </w:rPr>
+        <w:t xml:space="preserve">Baze de date </w:t>
+      </w:r>
+      <w:proofErr w:type="gramStart"/>
+      <w:r>
+        <w:rPr>
+          <w:rFonts w:ascii="Times New Roman" w:hAnsi="Times New Roman" w:cs="Times New Roman"/>
+          <w:sz w:val="24"/>
+          <w:szCs w:val="24"/>
+        </w:rPr>
+        <w:t>orientate</w:t>
+      </w:r>
+      <w:proofErr w:type="gramEnd"/>
+      <w:r>
+        <w:rPr>
+          <w:rFonts w:ascii="Times New Roman" w:hAnsi="Times New Roman" w:cs="Times New Roman"/>
+          <w:sz w:val="24"/>
+          <w:szCs w:val="24"/>
+        </w:rPr>
+        <w:t xml:space="preserve"> pe obiecte - </w:t>
+      </w:r>
+      <w:r>
+        <w:rPr>
+          <w:rFonts w:ascii="Times New Roman" w:hAnsi="Times New Roman" w:cs="Times New Roman"/>
+          <w:sz w:val="24"/>
+          <w:szCs w:val="24"/>
+        </w:rPr>
+        <w:t xml:space="preserve">Acest tip acceptă stocarea de noi tipuri de date. Datele care vor fi stocate sunt sub formă de obiecte. Obiectele care trebuie să fie stocate în baza de date au atribute (de exemplu, gen) și metode care definesc ce să facă cu datele. </w:t>
+      </w:r>
+    </w:p>
+    <w:p>
+      <w:pPr>
+        <w:ind w:firstLine="720"/>
+        <w:rPr>
+          <w:rFonts w:ascii="Times New Roman" w:hAnsi="Times New Roman" w:cs="Times New Roman"/>
+          <w:sz w:val="24"/>
+          <w:szCs w:val="24"/>
+        </w:rPr>
+      </w:pPr>
+      <w:proofErr w:type="gramStart"/>
+      <w:r>
+        <w:rPr>
+          <w:rFonts w:ascii="Times New Roman" w:hAnsi="Times New Roman" w:cs="Times New Roman"/>
+          <w:sz w:val="24"/>
+          <w:szCs w:val="24"/>
+        </w:rPr>
+        <w:t>SQL  reprezintă</w:t>
+      </w:r>
+      <w:proofErr w:type="gramEnd"/>
+      <w:r>
+        <w:rPr>
+          <w:rFonts w:ascii="Times New Roman" w:hAnsi="Times New Roman" w:cs="Times New Roman"/>
+          <w:sz w:val="24"/>
+          <w:szCs w:val="24"/>
+        </w:rPr>
+        <w:t xml:space="preserve"> Structured Query</w:t>
+      </w:r>
+      <w:r>
+        <w:rPr>
+          <w:rFonts w:ascii="Times New Roman" w:hAnsi="Times New Roman" w:cs="Times New Roman"/>
+          <w:sz w:val="24"/>
+          <w:szCs w:val="24"/>
+        </w:rPr>
+        <w:t xml:space="preserve"> Language</w:t>
+      </w:r>
+      <w:r>
+        <w:rPr>
+          <w:rFonts w:ascii="Times New Roman" w:hAnsi="Times New Roman" w:cs="Times New Roman"/>
+          <w:sz w:val="24"/>
+          <w:szCs w:val="24"/>
+        </w:rPr>
+        <w:t xml:space="preserve">. SQL este folosit pentru a comunica cu o bază de date. Potrivit ANSI (American National Standards Institute), este </w:t>
+      </w:r>
+      <w:r>
+        <w:rPr>
+          <w:rFonts w:ascii="Times New Roman" w:hAnsi="Times New Roman" w:cs="Times New Roman"/>
+          <w:sz w:val="24"/>
+          <w:szCs w:val="24"/>
+        </w:rPr>
+        <w:t>limbajul</w:t>
+      </w:r>
+      <w:r>
+        <w:rPr>
+          <w:rFonts w:ascii="Times New Roman" w:hAnsi="Times New Roman" w:cs="Times New Roman"/>
+          <w:sz w:val="24"/>
+          <w:szCs w:val="24"/>
+        </w:rPr>
+        <w:t xml:space="preserve"> standard pentru sistemele de management al bazelor de date relaționale. Instrucțiunile SQL sunt utilizate pentru a efectua sarcini, cum ar fi actualizarea datelor dintr-o bază de date sau recuperar</w:t>
+      </w:r>
+      <w:r>
+        <w:rPr>
+          <w:rFonts w:ascii="Times New Roman" w:hAnsi="Times New Roman" w:cs="Times New Roman"/>
+          <w:sz w:val="24"/>
+          <w:szCs w:val="24"/>
+        </w:rPr>
+        <w:t>ea datelor dintr-o bază de date</w:t>
+      </w:r>
+      <w:r>
+        <w:rPr>
+          <w:rFonts w:ascii="Times New Roman" w:hAnsi="Times New Roman" w:cs="Times New Roman"/>
+          <w:sz w:val="24"/>
+          <w:szCs w:val="24"/>
+        </w:rPr>
+        <w:t xml:space="preserve">. Deși majoritatea sistemelor de baze de date utilizează SQL, majoritatea au, de asemenea, propriile extensii de </w:t>
+      </w:r>
+      <w:r>
+        <w:rPr>
+          <w:rFonts w:ascii="Times New Roman" w:hAnsi="Times New Roman" w:cs="Times New Roman"/>
+          <w:sz w:val="24"/>
+          <w:szCs w:val="24"/>
+        </w:rPr>
+        <w:t>proprietati adiționale</w:t>
+      </w:r>
+      <w:r>
+        <w:rPr>
+          <w:rFonts w:ascii="Times New Roman" w:hAnsi="Times New Roman" w:cs="Times New Roman"/>
+          <w:sz w:val="24"/>
+          <w:szCs w:val="24"/>
+        </w:rPr>
+        <w:t xml:space="preserve">. Cu toate acestea, comenzile SQL standard precum "Selectare", "Inserare", "Actualizare", "Ștergere", "Creare" și "Drop" pot fi utilizate pentru a realiza aproape tot ceea ce trebuie să faceți cu o bază de date. </w:t>
+      </w:r>
+    </w:p>
+    <w:p>
+      <w:pPr>
+        <w:ind w:firstLine="720"/>
+        <w:rPr>
+          <w:rFonts w:ascii="Times New Roman" w:hAnsi="Times New Roman" w:cs="Times New Roman"/>
+          <w:sz w:val="24"/>
+          <w:szCs w:val="24"/>
+        </w:rPr>
+      </w:pPr>
+      <w:r>
+        <w:rPr>
+          <w:rFonts w:ascii="Times New Roman" w:hAnsi="Times New Roman" w:cs="Times New Roman"/>
+          <w:sz w:val="24"/>
+          <w:szCs w:val="24"/>
+        </w:rPr>
+        <w:t>Microsoft SQL Server este un sistem de gestionare a bazelor de date relaționale sau RDBMS, care suportă o mare varietate de aplicații de procesare a tranzacțiilor, de informații de afaceri și de analiză în mediile IT corporative. Este una dintre tehnologii</w:t>
+      </w:r>
+      <w:r>
+        <w:rPr>
+          <w:rFonts w:ascii="Times New Roman" w:hAnsi="Times New Roman" w:cs="Times New Roman"/>
+          <w:sz w:val="24"/>
+          <w:szCs w:val="24"/>
+        </w:rPr>
+        <w:t>le de</w:t>
+      </w:r>
+      <w:r>
+        <w:rPr>
+          <w:rFonts w:ascii="Times New Roman" w:hAnsi="Times New Roman" w:cs="Times New Roman"/>
+          <w:sz w:val="24"/>
+          <w:szCs w:val="24"/>
+        </w:rPr>
+        <w:t xml:space="preserve"> baze de date </w:t>
+      </w:r>
+      <w:r>
+        <w:rPr>
+          <w:rFonts w:ascii="Times New Roman" w:hAnsi="Times New Roman" w:cs="Times New Roman"/>
+          <w:sz w:val="24"/>
+          <w:szCs w:val="24"/>
+        </w:rPr>
+        <w:t>alate in</w:t>
+      </w:r>
+      <w:r>
+        <w:rPr>
+          <w:rFonts w:ascii="Times New Roman" w:hAnsi="Times New Roman" w:cs="Times New Roman"/>
+          <w:sz w:val="24"/>
+          <w:szCs w:val="24"/>
+        </w:rPr>
+        <w:t xml:space="preserve"> vârf pe piață, împreună cu Oracle Database și IBM DB2.</w:t>
+      </w:r>
+    </w:p>
+    <w:p>
+      <w:pPr>
+        <w:ind w:firstLine="720"/>
+        <w:rPr>
+          <w:rFonts w:ascii="Times New Roman" w:hAnsi="Times New Roman" w:cs="Times New Roman"/>
+          <w:sz w:val="24"/>
+          <w:szCs w:val="24"/>
+        </w:rPr>
+      </w:pPr>
+      <w:r>
+        <w:rPr>
+          <w:rFonts w:ascii="Times New Roman" w:hAnsi="Times New Roman" w:cs="Times New Roman"/>
+          <w:sz w:val="24"/>
+          <w:szCs w:val="24"/>
+        </w:rPr>
+        <w:t>Ca si</w:t>
+      </w:r>
+      <w:r>
+        <w:rPr>
+          <w:rFonts w:ascii="Times New Roman" w:hAnsi="Times New Roman" w:cs="Times New Roman"/>
+          <w:sz w:val="24"/>
+          <w:szCs w:val="24"/>
+        </w:rPr>
+        <w:t xml:space="preserve"> alte programe RDBMS, Microsoft SQL Server este construit pe SQL, un limbaj de programare standardizat pe care administratorii de baze de date (DBA) și alți profesioniști IT le folosesc pentru a gestiona bazele de date și pentru a interoga datele pe care </w:t>
+      </w:r>
+      <w:r>
+        <w:rPr>
+          <w:rFonts w:ascii="Times New Roman" w:hAnsi="Times New Roman" w:cs="Times New Roman"/>
+          <w:sz w:val="24"/>
+          <w:szCs w:val="24"/>
+        </w:rPr>
+        <w:t>baza le</w:t>
+      </w:r>
+      <w:r>
+        <w:rPr>
+          <w:rFonts w:ascii="Times New Roman" w:hAnsi="Times New Roman" w:cs="Times New Roman"/>
+          <w:sz w:val="24"/>
+          <w:szCs w:val="24"/>
+        </w:rPr>
+        <w:t xml:space="preserve"> conțin</w:t>
+      </w:r>
+      <w:r>
+        <w:rPr>
+          <w:rFonts w:ascii="Times New Roman" w:hAnsi="Times New Roman" w:cs="Times New Roman"/>
+          <w:sz w:val="24"/>
+          <w:szCs w:val="24"/>
+        </w:rPr>
+        <w:t>e</w:t>
+      </w:r>
+      <w:r>
+        <w:rPr>
+          <w:rFonts w:ascii="Times New Roman" w:hAnsi="Times New Roman" w:cs="Times New Roman"/>
+          <w:sz w:val="24"/>
+          <w:szCs w:val="24"/>
+        </w:rPr>
+        <w:t xml:space="preserve">. SQL Server este legat de Transact-SQL (T-SQL), o implementare a SQL de la Microsoft care adaugă un set de extensii de programare proprietare în </w:t>
+      </w:r>
+      <w:r>
+        <w:rPr>
+          <w:rFonts w:ascii="Times New Roman" w:hAnsi="Times New Roman" w:cs="Times New Roman"/>
+          <w:sz w:val="24"/>
+          <w:szCs w:val="24"/>
+        </w:rPr>
+        <w:t>limbajul</w:t>
+      </w:r>
+      <w:r>
+        <w:rPr>
+          <w:rFonts w:ascii="Times New Roman" w:hAnsi="Times New Roman" w:cs="Times New Roman"/>
+          <w:sz w:val="24"/>
+          <w:szCs w:val="24"/>
+        </w:rPr>
+        <w:t xml:space="preserve"> standard.</w:t>
+      </w:r>
+    </w:p>
+    <w:p>
+      <w:pPr>
+        <w:ind w:firstLine="720"/>
+        <w:rPr>
+          <w:rFonts w:ascii="Times New Roman" w:hAnsi="Times New Roman" w:cs="Times New Roman"/>
+          <w:sz w:val="24"/>
+          <w:szCs w:val="24"/>
+        </w:rPr>
+      </w:pPr>
+    </w:p>
+    <w:p>
+      <w:pPr>
+        <w:ind w:firstLine="720"/>
+        <w:rPr>
+          <w:rFonts w:ascii="Times New Roman" w:hAnsi="Times New Roman" w:cs="Times New Roman"/>
+          <w:sz w:val="24"/>
+          <w:szCs w:val="24"/>
+        </w:rPr>
+      </w:pPr>
+    </w:p>
+    <w:p>
+      <w:pPr>
+        <w:ind w:firstLine="720"/>
+        <w:rPr>
+          <w:rFonts w:ascii="Times New Roman" w:hAnsi="Times New Roman" w:cs="Times New Roman"/>
+          <w:sz w:val="24"/>
+          <w:szCs w:val="24"/>
+        </w:rPr>
+      </w:pPr>
+    </w:p>
+    <w:p>
+      <w:pPr>
+        <w:ind w:firstLine="720"/>
+        <w:rPr>
+          <w:rFonts w:ascii="Times New Roman" w:hAnsi="Times New Roman" w:cs="Times New Roman"/>
+          <w:sz w:val="24"/>
+          <w:szCs w:val="24"/>
+        </w:rPr>
+      </w:pPr>
+    </w:p>
+    <w:p>
+      <w:pPr>
+        <w:ind w:firstLine="720"/>
+        <w:rPr>
+          <w:rFonts w:ascii="Times New Roman" w:hAnsi="Times New Roman" w:cs="Times New Roman"/>
+          <w:sz w:val="24"/>
+          <w:szCs w:val="24"/>
+        </w:rPr>
+      </w:pPr>
+    </w:p>
+    <w:p>
+      <w:pPr>
+        <w:ind w:firstLine="720"/>
+        <w:rPr>
+          <w:rFonts w:ascii="Times New Roman" w:hAnsi="Times New Roman" w:cs="Times New Roman"/>
+          <w:sz w:val="24"/>
+          <w:szCs w:val="24"/>
+        </w:rPr>
+      </w:pPr>
+      <w:r>
+        <w:rPr>
+          <w:rFonts w:ascii="Times New Roman" w:hAnsi="Times New Roman" w:cs="Times New Roman"/>
+          <w:sz w:val="24"/>
+          <w:szCs w:val="24"/>
+        </w:rPr>
+        <w:lastRenderedPageBreak/>
+        <w:t xml:space="preserve">Kanban este o tehnică nouă pentru gestionarea unui proces de dezvoltare software într-un mod extrem de eficient. Kanban </w:t>
+      </w:r>
+      <w:r>
+        <w:rPr>
+          <w:rFonts w:ascii="Times New Roman" w:hAnsi="Times New Roman" w:cs="Times New Roman"/>
+          <w:sz w:val="24"/>
+          <w:szCs w:val="24"/>
+        </w:rPr>
+        <w:t>adopta</w:t>
+      </w:r>
+      <w:r>
+        <w:rPr>
+          <w:rFonts w:ascii="Times New Roman" w:hAnsi="Times New Roman" w:cs="Times New Roman"/>
+          <w:sz w:val="24"/>
+          <w:szCs w:val="24"/>
+        </w:rPr>
+        <w:t xml:space="preserve"> sistemul de producție "just-in-time" (JIT) al Toyota. Deși producția de software este o activitate creativă și, prin urmare, diferită de </w:t>
+      </w:r>
+      <w:r>
+        <w:rPr>
+          <w:rFonts w:ascii="Times New Roman" w:hAnsi="Times New Roman" w:cs="Times New Roman"/>
+          <w:sz w:val="24"/>
+          <w:szCs w:val="24"/>
+        </w:rPr>
+        <w:t>productia in masa de masini</w:t>
+      </w:r>
+      <w:r>
+        <w:rPr>
+          <w:rFonts w:ascii="Times New Roman" w:hAnsi="Times New Roman" w:cs="Times New Roman"/>
+          <w:sz w:val="24"/>
+          <w:szCs w:val="24"/>
+        </w:rPr>
+        <w:t>, mecanismul de bază pentru gestionarea liniei de producție poate fi aplicat.</w:t>
+      </w:r>
+    </w:p>
+    <w:p>
+      <w:pPr>
+        <w:ind w:firstLine="720"/>
+        <w:rPr>
+          <w:rFonts w:ascii="Times New Roman" w:hAnsi="Times New Roman" w:cs="Times New Roman"/>
+          <w:sz w:val="24"/>
+          <w:szCs w:val="24"/>
+        </w:rPr>
+      </w:pPr>
+      <w:r>
+        <w:rPr>
+          <w:rFonts w:ascii="Times New Roman" w:hAnsi="Times New Roman" w:cs="Times New Roman"/>
+          <w:sz w:val="24"/>
+          <w:szCs w:val="24"/>
+        </w:rPr>
+        <w:t>Un proces de dezvoltare software po</w:t>
+      </w:r>
+      <w:r>
+        <w:rPr>
+          <w:rFonts w:ascii="Times New Roman" w:hAnsi="Times New Roman" w:cs="Times New Roman"/>
+          <w:sz w:val="24"/>
+          <w:szCs w:val="24"/>
+        </w:rPr>
+        <w:t xml:space="preserve">ate fi considerat ca o conductă, cu </w:t>
+      </w:r>
+      <w:r>
+        <w:rPr>
+          <w:rFonts w:ascii="Times New Roman" w:hAnsi="Times New Roman" w:cs="Times New Roman"/>
+          <w:sz w:val="24"/>
+          <w:szCs w:val="24"/>
+        </w:rPr>
+        <w:t>caracteristici care intră într-un capăt și software îmbunătăți</w:t>
+      </w:r>
+      <w:r>
+        <w:rPr>
+          <w:rFonts w:ascii="Times New Roman" w:hAnsi="Times New Roman" w:cs="Times New Roman"/>
+          <w:sz w:val="24"/>
+          <w:szCs w:val="24"/>
+        </w:rPr>
+        <w:t>t care iese din celălalt capăt.</w:t>
+      </w:r>
+    </w:p>
+    <w:p>
+      <w:pPr>
+        <w:ind w:firstLine="720"/>
+        <w:rPr>
+          <w:rFonts w:ascii="Times New Roman" w:hAnsi="Times New Roman" w:cs="Times New Roman"/>
+          <w:sz w:val="24"/>
+          <w:szCs w:val="24"/>
+        </w:rPr>
+      </w:pPr>
+      <w:r>
+        <w:rPr>
+          <w:rFonts w:ascii="Times New Roman" w:hAnsi="Times New Roman" w:cs="Times New Roman"/>
+          <w:sz w:val="24"/>
+          <w:szCs w:val="24"/>
+        </w:rPr>
+        <w:t xml:space="preserve">În interiorul conductei, va exista un fel de proces care ar putea varia de la un proces informal ad hoc la un proces formal. </w:t>
+      </w:r>
+      <w:r>
+        <w:rPr>
+          <w:rFonts w:ascii="Times New Roman" w:hAnsi="Times New Roman" w:cs="Times New Roman"/>
+          <w:sz w:val="24"/>
+          <w:szCs w:val="24"/>
+        </w:rPr>
+        <w:t>P</w:t>
+      </w:r>
+      <w:r>
+        <w:rPr>
+          <w:rFonts w:ascii="Times New Roman" w:hAnsi="Times New Roman" w:cs="Times New Roman"/>
+          <w:sz w:val="24"/>
+          <w:szCs w:val="24"/>
+        </w:rPr>
+        <w:t>resupune</w:t>
+      </w:r>
+      <w:r>
+        <w:rPr>
+          <w:rFonts w:ascii="Times New Roman" w:hAnsi="Times New Roman" w:cs="Times New Roman"/>
+          <w:sz w:val="24"/>
+          <w:szCs w:val="24"/>
+        </w:rPr>
+        <w:t>m</w:t>
+      </w:r>
+      <w:r>
+        <w:rPr>
+          <w:rFonts w:ascii="Times New Roman" w:hAnsi="Times New Roman" w:cs="Times New Roman"/>
+          <w:sz w:val="24"/>
+          <w:szCs w:val="24"/>
+        </w:rPr>
+        <w:t xml:space="preserve"> un</w:t>
+      </w:r>
+      <w:r>
+        <w:rPr>
+          <w:rFonts w:ascii="Times New Roman" w:hAnsi="Times New Roman" w:cs="Times New Roman"/>
+          <w:sz w:val="24"/>
+          <w:szCs w:val="24"/>
+        </w:rPr>
+        <w:t xml:space="preserve"> proces simplu cu urmatoarele </w:t>
+      </w:r>
+      <w:proofErr w:type="gramStart"/>
+      <w:r>
+        <w:rPr>
+          <w:rFonts w:ascii="Times New Roman" w:hAnsi="Times New Roman" w:cs="Times New Roman"/>
+          <w:sz w:val="24"/>
+          <w:szCs w:val="24"/>
+        </w:rPr>
+        <w:t>etape :</w:t>
+      </w:r>
+      <w:proofErr w:type="gramEnd"/>
+      <w:r>
+        <w:rPr>
+          <w:rFonts w:ascii="Times New Roman" w:hAnsi="Times New Roman" w:cs="Times New Roman"/>
+          <w:sz w:val="24"/>
+          <w:szCs w:val="24"/>
+        </w:rPr>
+        <w:t xml:space="preserve"> </w:t>
+      </w:r>
+    </w:p>
+    <w:p>
+      <w:pPr>
+        <w:pStyle w:val="ListParagraph"/>
+        <w:numPr>
+          <w:ilvl w:val="0"/>
+          <w:numId w:val="8"/>
+        </w:numPr>
+        <w:rPr>
+          <w:rFonts w:ascii="Times New Roman" w:hAnsi="Times New Roman" w:cs="Times New Roman"/>
+          <w:sz w:val="24"/>
+          <w:szCs w:val="24"/>
+        </w:rPr>
+      </w:pPr>
+      <w:r>
+        <w:rPr>
+          <w:rFonts w:ascii="Times New Roman" w:hAnsi="Times New Roman" w:cs="Times New Roman"/>
+          <w:sz w:val="24"/>
+          <w:szCs w:val="24"/>
+        </w:rPr>
+        <w:t>analiza cerințelor</w:t>
+      </w:r>
+    </w:p>
+    <w:p>
+      <w:pPr>
+        <w:pStyle w:val="ListParagraph"/>
+        <w:numPr>
+          <w:ilvl w:val="0"/>
+          <w:numId w:val="8"/>
+        </w:numPr>
+        <w:rPr>
+          <w:rFonts w:ascii="Times New Roman" w:hAnsi="Times New Roman" w:cs="Times New Roman"/>
+          <w:sz w:val="24"/>
+          <w:szCs w:val="24"/>
+        </w:rPr>
+      </w:pPr>
+      <w:r>
+        <w:rPr>
+          <w:rFonts w:ascii="Times New Roman" w:hAnsi="Times New Roman" w:cs="Times New Roman"/>
+          <w:sz w:val="24"/>
+          <w:szCs w:val="24"/>
+        </w:rPr>
+        <w:t xml:space="preserve">dezvoltarea codului </w:t>
+      </w:r>
+    </w:p>
+    <w:p>
+      <w:pPr>
+        <w:pStyle w:val="ListParagraph"/>
+        <w:numPr>
+          <w:ilvl w:val="0"/>
+          <w:numId w:val="8"/>
+        </w:numPr>
+        <w:rPr>
+          <w:rFonts w:ascii="Times New Roman" w:hAnsi="Times New Roman" w:cs="Times New Roman"/>
+          <w:sz w:val="24"/>
+          <w:szCs w:val="24"/>
+        </w:rPr>
+      </w:pPr>
+      <w:r>
+        <w:rPr>
+          <w:rFonts w:ascii="Times New Roman" w:hAnsi="Times New Roman" w:cs="Times New Roman"/>
+          <w:sz w:val="24"/>
+          <w:szCs w:val="24"/>
+        </w:rPr>
+        <w:t>testarea acestuia</w:t>
+      </w:r>
+    </w:p>
+    <w:p>
+      <w:pPr>
+        <w:ind w:firstLine="720"/>
+        <w:rPr>
+          <w:rFonts w:ascii="Times New Roman" w:hAnsi="Times New Roman" w:cs="Times New Roman"/>
+          <w:sz w:val="24"/>
+          <w:szCs w:val="24"/>
+        </w:rPr>
+      </w:pPr>
+      <w:r>
+        <w:rPr>
+          <w:rFonts w:ascii="Times New Roman" w:hAnsi="Times New Roman" w:cs="Times New Roman"/>
+          <w:sz w:val="24"/>
+          <w:szCs w:val="24"/>
+        </w:rPr>
+        <w:t xml:space="preserve">Kanban este incredibil de simplu, dar în același timp incredibil de puternic. În cea mai simplă </w:t>
+      </w:r>
+      <w:r>
+        <w:rPr>
+          <w:rFonts w:ascii="Times New Roman" w:hAnsi="Times New Roman" w:cs="Times New Roman"/>
+          <w:sz w:val="24"/>
+          <w:szCs w:val="24"/>
+        </w:rPr>
+        <w:t>abordare</w:t>
+      </w:r>
+      <w:r>
+        <w:rPr>
+          <w:rFonts w:ascii="Times New Roman" w:hAnsi="Times New Roman" w:cs="Times New Roman"/>
+          <w:sz w:val="24"/>
+          <w:szCs w:val="24"/>
+        </w:rPr>
+        <w:t xml:space="preserve"> a sa, un sistem kanban este alcătuit dintr-o placă mare pe perete cu carduri sau note lipicioase plasate</w:t>
+      </w:r>
+      <w:r>
+        <w:rPr>
+          <w:rFonts w:ascii="Times New Roman" w:hAnsi="Times New Roman" w:cs="Times New Roman"/>
+          <w:sz w:val="24"/>
+          <w:szCs w:val="24"/>
+        </w:rPr>
+        <w:t xml:space="preserve"> în coloane cu numere sau nume la varf</w:t>
+      </w:r>
+      <w:r>
+        <w:rPr>
+          <w:rFonts w:ascii="Times New Roman" w:hAnsi="Times New Roman" w:cs="Times New Roman"/>
+          <w:sz w:val="24"/>
+          <w:szCs w:val="24"/>
+        </w:rPr>
+        <w:t>.</w:t>
+      </w:r>
+    </w:p>
+    <w:p>
+      <w:pPr>
+        <w:ind w:firstLine="720"/>
+        <w:rPr>
+          <w:rFonts w:ascii="Times New Roman" w:hAnsi="Times New Roman" w:cs="Times New Roman"/>
+          <w:sz w:val="24"/>
+          <w:szCs w:val="24"/>
+        </w:rPr>
+      </w:pPr>
+      <w:r>
+        <w:rPr>
+          <w:rFonts w:ascii="Times New Roman" w:hAnsi="Times New Roman" w:cs="Times New Roman"/>
+          <w:sz w:val="24"/>
+          <w:szCs w:val="24"/>
+        </w:rPr>
+        <w:t xml:space="preserve">Cardurile reprezintă </w:t>
+      </w:r>
+      <w:r>
+        <w:rPr>
+          <w:rFonts w:ascii="Times New Roman" w:hAnsi="Times New Roman" w:cs="Times New Roman"/>
+          <w:sz w:val="24"/>
+          <w:szCs w:val="24"/>
+        </w:rPr>
+        <w:t>sarcini si</w:t>
+      </w:r>
+      <w:r>
+        <w:rPr>
+          <w:rFonts w:ascii="Times New Roman" w:hAnsi="Times New Roman" w:cs="Times New Roman"/>
+          <w:sz w:val="24"/>
+          <w:szCs w:val="24"/>
+        </w:rPr>
+        <w:t xml:space="preserve"> pe măsură ce</w:t>
+      </w:r>
+      <w:r>
+        <w:rPr>
+          <w:rFonts w:ascii="Times New Roman" w:hAnsi="Times New Roman" w:cs="Times New Roman"/>
+          <w:sz w:val="24"/>
+          <w:szCs w:val="24"/>
+        </w:rPr>
+        <w:t xml:space="preserve"> acestea avanseaza</w:t>
+      </w:r>
+      <w:r>
+        <w:rPr>
+          <w:rFonts w:ascii="Times New Roman" w:hAnsi="Times New Roman" w:cs="Times New Roman"/>
+          <w:sz w:val="24"/>
+          <w:szCs w:val="24"/>
+        </w:rPr>
+        <w:t xml:space="preserve"> trec prin procesul de dezvoltare reprezentat de coloane. Numerele din partea de sus a fiecărei coloane reprezintă limitele numărului de carduri permise în fiecare coloană.</w:t>
+      </w:r>
+    </w:p>
+    <w:p>
+      <w:pPr>
+        <w:ind w:firstLine="720"/>
+        <w:rPr>
+          <w:rFonts w:ascii="Times New Roman" w:hAnsi="Times New Roman" w:cs="Times New Roman"/>
+          <w:sz w:val="24"/>
+          <w:szCs w:val="24"/>
+        </w:rPr>
+      </w:pPr>
+      <w:r>
+        <w:rPr>
+          <w:rFonts w:ascii="Times New Roman" w:hAnsi="Times New Roman" w:cs="Times New Roman"/>
+          <w:sz w:val="24"/>
+          <w:szCs w:val="24"/>
+        </w:rPr>
+        <w:t>Limitele sunt diferența critică dintre o tablă kanban și orice alt tablou vizual. Limitarea can</w:t>
+      </w:r>
+      <w:r>
+        <w:rPr>
+          <w:rFonts w:ascii="Times New Roman" w:hAnsi="Times New Roman" w:cs="Times New Roman"/>
+          <w:sz w:val="24"/>
+          <w:szCs w:val="24"/>
+        </w:rPr>
+        <w:t>tității de lucrări în curs</w:t>
+      </w:r>
+      <w:r>
+        <w:rPr>
+          <w:rFonts w:ascii="Times New Roman" w:hAnsi="Times New Roman" w:cs="Times New Roman"/>
+          <w:sz w:val="24"/>
+          <w:szCs w:val="24"/>
+        </w:rPr>
+        <w:t>, la fiecare etapă a procesului, împiedică supraproducția și dezvăluie dinamic blocajelor, astfel încât să le puteți aborda.</w:t>
       </w:r>
       <w:bookmarkStart w:id="0" w:name="_GoBack"/>
       <w:bookmarkEnd w:id="0"/>
-      <w:r>
-        <w:rPr>
-          <w:rFonts w:ascii="Times New Roman" w:hAnsi="Times New Roman" w:cs="Times New Roman"/>
-          <w:sz w:val="24"/>
-          <w:szCs w:val="24"/>
-        </w:rPr>
-        <w:t>umim aceste fișiere de ieșire publicațiile proiectului</w:t>
-      </w:r>
-    </w:p>
-    <w:p>
-      <w:pPr>
-        <w:rPr>
-          <w:rFonts w:ascii="Times New Roman" w:hAnsi="Times New Roman" w:cs="Times New Roman"/>
-          <w:sz w:val="24"/>
-          <w:szCs w:val="24"/>
-        </w:rPr>
-      </w:pPr>
-    </w:p>
-    <w:p>
-      <w:pPr>
-        <w:rPr>
-          <w:rFonts w:ascii="Times New Roman" w:hAnsi="Times New Roman" w:cs="Times New Roman"/>
-          <w:sz w:val="24"/>
-          <w:szCs w:val="24"/>
-        </w:rPr>
-      </w:pPr>
+    </w:p>
+    <w:p>
+      <w:pPr>
+        <w:ind w:firstLine="720"/>
+        <w:rPr>
+          <w:rFonts w:ascii="Times New Roman" w:hAnsi="Times New Roman" w:cs="Times New Roman"/>
+          <w:sz w:val="24"/>
+          <w:szCs w:val="24"/>
+        </w:rPr>
+      </w:pPr>
+    </w:p>
+    <w:p>
+      <w:pPr>
+        <w:ind w:firstLine="720"/>
+        <w:rPr>
+          <w:rFonts w:ascii="Times New Roman" w:hAnsi="Times New Roman" w:cs="Times New Roman"/>
+          <w:sz w:val="24"/>
+          <w:szCs w:val="24"/>
+        </w:rPr>
+      </w:pPr>
+      <w:r>
+        <w:rPr>
+          <w:noProof/>
+        </w:rPr>
+        <w:drawing>
+          <wp:inline distT="0" distB="0" distL="0" distR="0">
+            <wp:extent cx="5857875" cy="2886075"/>
+            <wp:effectExtent l="0" t="0" r="9525" b="9525"/>
+            <wp:docPr id="1" name="Picture 1" descr="http://kanbanblog.com/explained/image/kanban-board-3.png"/>
+            <wp:cNvGraphicFramePr>
+              <a:graphicFrameLocks xmlns:a="http://schemas.openxmlformats.org/drawingml/2006/main" noChangeAspect="1"/>
+            </wp:cNvGraphicFramePr>
+            <a:graphic xmlns:a="http://schemas.openxmlformats.org/drawingml/2006/main">
+              <a:graphicData uri="http://schemas.openxmlformats.org/drawingml/2006/picture">
+                <pic:pic xmlns:pic="http://schemas.openxmlformats.org/drawingml/2006/picture">
+                  <pic:nvPicPr>
+                    <pic:cNvPr id="0" name="Picture 1" descr="http://kanbanblog.com/explained/image/kanban-board-3.png"/>
+                    <pic:cNvPicPr>
+                      <a:picLocks noChangeAspect="1" noChangeArrowheads="1"/>
+                    </pic:cNvPicPr>
+                  </pic:nvPicPr>
+                  <pic:blipFill>
+                    <a:blip r:embed="rId6">
+                      <a:extLst>
+                        <a:ext uri="{28A0092B-C50C-407E-A947-70E740481C1C}">
+                          <a14:useLocalDpi xmlns:a14="http://schemas.microsoft.com/office/drawing/2010/main" val="0"/>
+                        </a:ext>
+                      </a:extLst>
+                    </a:blip>
+                    <a:srcRect/>
+                    <a:stretch>
+                      <a:fillRect/>
+                    </a:stretch>
+                  </pic:blipFill>
+                  <pic:spPr bwMode="auto">
+                    <a:xfrm>
+                      <a:off x="0" y="0"/>
+                      <a:ext cx="5857875" cy="2886075"/>
+                    </a:xfrm>
+                    <a:prstGeom prst="rect">
+                      <a:avLst/>
+                    </a:prstGeom>
+                    <a:noFill/>
+                    <a:ln>
+                      <a:noFill/>
+                    </a:ln>
+                  </pic:spPr>
+                </pic:pic>
+              </a:graphicData>
+            </a:graphic>
+          </wp:inline>
+        </w:drawing>
+      </w:r>
     </w:p>
     <w:sectPr>
       <w:pgSz w:w="12240" w:h="15840"/>
@@ -4823,16 +7457,16 @@
     </w:lvl>
   </w:abstractNum>
   <w:abstractNum w:abstractNumId="1" w15:restartNumberingAfterBreak="0">
-    <w:nsid w:val="4CDD0E64"/>
+    <w:nsid w:val="24E07133"/>
     <w:multiLevelType w:val="hybridMultilevel"/>
-    <w:tmpl w:val="8FD204AE"/>
+    <w:tmpl w:val="0B9CC3D6"/>
     <w:lvl w:ilvl="0" w:tplc="04090001">
       <w:start w:val="1"/>
       <w:numFmt w:val="bullet"/>
       <w:lvlText w:val=""/>
       <w:lvlJc w:val="left"/>
       <w:pPr>
-        <w:ind w:left="1680" w:hanging="360"/>
+        <w:ind w:left="1440" w:hanging="360"/>
       </w:pPr>
       <w:rPr>
         <w:rFonts w:ascii="Symbol" w:hAnsi="Symbol" w:hint="default"/>
@@ -4844,7 +7478,7 @@
       <w:lvlText w:val="o"/>
       <w:lvlJc w:val="left"/>
       <w:pPr>
-        <w:ind w:left="2400" w:hanging="360"/>
+        <w:ind w:left="2160" w:hanging="360"/>
       </w:pPr>
       <w:rPr>
         <w:rFonts w:ascii="Courier New" w:hAnsi="Courier New" w:cs="Courier New" w:hint="default"/>
@@ -4856,7 +7490,7 @@
       <w:lvlText w:val=""/>
       <w:lvlJc w:val="left"/>
       <w:pPr>
-        <w:ind w:left="3120" w:hanging="360"/>
+        <w:ind w:left="2880" w:hanging="360"/>
       </w:pPr>
       <w:rPr>
         <w:rFonts w:ascii="Wingdings" w:hAnsi="Wingdings" w:hint="default"/>
@@ -4868,7 +7502,7 @@
       <w:lvlText w:val=""/>
       <w:lvlJc w:val="left"/>
       <w:pPr>
-        <w:ind w:left="3840" w:hanging="360"/>
+        <w:ind w:left="3600" w:hanging="360"/>
       </w:pPr>
       <w:rPr>
         <w:rFonts w:ascii="Symbol" w:hAnsi="Symbol" w:hint="default"/>
@@ -4880,7 +7514,7 @@
       <w:lvlText w:val="o"/>
       <w:lvlJc w:val="left"/>
       <w:pPr>
-        <w:ind w:left="4560" w:hanging="360"/>
+        <w:ind w:left="4320" w:hanging="360"/>
       </w:pPr>
       <w:rPr>
         <w:rFonts w:ascii="Courier New" w:hAnsi="Courier New" w:cs="Courier New" w:hint="default"/>
@@ -4892,7 +7526,7 @@
       <w:lvlText w:val=""/>
       <w:lvlJc w:val="left"/>
       <w:pPr>
-        <w:ind w:left="5280" w:hanging="360"/>
+        <w:ind w:left="5040" w:hanging="360"/>
       </w:pPr>
       <w:rPr>
         <w:rFonts w:ascii="Wingdings" w:hAnsi="Wingdings" w:hint="default"/>
@@ -4904,7 +7538,7 @@
       <w:lvlText w:val=""/>
       <w:lvlJc w:val="left"/>
       <w:pPr>
-        <w:ind w:left="6000" w:hanging="360"/>
+        <w:ind w:left="5760" w:hanging="360"/>
       </w:pPr>
       <w:rPr>
         <w:rFonts w:ascii="Symbol" w:hAnsi="Symbol" w:hint="default"/>
@@ -4916,7 +7550,7 @@
       <w:lvlText w:val="o"/>
       <w:lvlJc w:val="left"/>
       <w:pPr>
-        <w:ind w:left="6720" w:hanging="360"/>
+        <w:ind w:left="6480" w:hanging="360"/>
       </w:pPr>
       <w:rPr>
         <w:rFonts w:ascii="Courier New" w:hAnsi="Courier New" w:cs="Courier New" w:hint="default"/>
@@ -4928,7 +7562,7 @@
       <w:lvlText w:val=""/>
       <w:lvlJc w:val="left"/>
       <w:pPr>
-        <w:ind w:left="7440" w:hanging="360"/>
+        <w:ind w:left="7200" w:hanging="360"/>
       </w:pPr>
       <w:rPr>
         <w:rFonts w:ascii="Wingdings" w:hAnsi="Wingdings" w:hint="default"/>
@@ -4936,16 +7570,16 @@
     </w:lvl>
   </w:abstractNum>
   <w:abstractNum w:abstractNumId="2" w15:restartNumberingAfterBreak="0">
-    <w:nsid w:val="5267051F"/>
+    <w:nsid w:val="4CDD0E64"/>
     <w:multiLevelType w:val="hybridMultilevel"/>
-    <w:tmpl w:val="601EFA9C"/>
+    <w:tmpl w:val="8FD204AE"/>
     <w:lvl w:ilvl="0" w:tplc="04090001">
       <w:start w:val="1"/>
       <w:numFmt w:val="bullet"/>
       <w:lvlText w:val=""/>
       <w:lvlJc w:val="left"/>
       <w:pPr>
-        <w:ind w:left="1440" w:hanging="360"/>
+        <w:ind w:left="1680" w:hanging="360"/>
       </w:pPr>
       <w:rPr>
         <w:rFonts w:ascii="Symbol" w:hAnsi="Symbol" w:hint="default"/>
@@ -4957,7 +7591,7 @@
       <w:lvlText w:val="o"/>
       <w:lvlJc w:val="left"/>
       <w:pPr>
-        <w:ind w:left="2160" w:hanging="360"/>
+        <w:ind w:left="2400" w:hanging="360"/>
       </w:pPr>
       <w:rPr>
         <w:rFonts w:ascii="Courier New" w:hAnsi="Courier New" w:cs="Courier New" w:hint="default"/>
@@ -4969,7 +7603,7 @@
       <w:lvlText w:val=""/>
       <w:lvlJc w:val="left"/>
       <w:pPr>
-        <w:ind w:left="2880" w:hanging="360"/>
+        <w:ind w:left="3120" w:hanging="360"/>
       </w:pPr>
       <w:rPr>
         <w:rFonts w:ascii="Wingdings" w:hAnsi="Wingdings" w:hint="default"/>
@@ -4981,7 +7615,7 @@
       <w:lvlText w:val=""/>
       <w:lvlJc w:val="left"/>
       <w:pPr>
-        <w:ind w:left="3600" w:hanging="360"/>
+        <w:ind w:left="3840" w:hanging="360"/>
       </w:pPr>
       <w:rPr>
         <w:rFonts w:ascii="Symbol" w:hAnsi="Symbol" w:hint="default"/>
@@ -4993,7 +7627,7 @@
       <w:lvlText w:val="o"/>
       <w:lvlJc w:val="left"/>
       <w:pPr>
-        <w:ind w:left="4320" w:hanging="360"/>
+        <w:ind w:left="4560" w:hanging="360"/>
       </w:pPr>
       <w:rPr>
         <w:rFonts w:ascii="Courier New" w:hAnsi="Courier New" w:cs="Courier New" w:hint="default"/>
@@ -5005,7 +7639,7 @@
       <w:lvlText w:val=""/>
       <w:lvlJc w:val="left"/>
       <w:pPr>
-        <w:ind w:left="5040" w:hanging="360"/>
+        <w:ind w:left="5280" w:hanging="360"/>
       </w:pPr>
       <w:rPr>
         <w:rFonts w:ascii="Wingdings" w:hAnsi="Wingdings" w:hint="default"/>
@@ -5017,7 +7651,7 @@
       <w:lvlText w:val=""/>
       <w:lvlJc w:val="left"/>
       <w:pPr>
-        <w:ind w:left="5760" w:hanging="360"/>
+        <w:ind w:left="6000" w:hanging="360"/>
       </w:pPr>
       <w:rPr>
         <w:rFonts w:ascii="Symbol" w:hAnsi="Symbol" w:hint="default"/>
@@ -5029,7 +7663,7 @@
       <w:lvlText w:val="o"/>
       <w:lvlJc w:val="left"/>
       <w:pPr>
-        <w:ind w:left="6480" w:hanging="360"/>
+        <w:ind w:left="6720" w:hanging="360"/>
       </w:pPr>
       <w:rPr>
         <w:rFonts w:ascii="Courier New" w:hAnsi="Courier New" w:cs="Courier New" w:hint="default"/>
@@ -5041,7 +7675,7 @@
       <w:lvlText w:val=""/>
       <w:lvlJc w:val="left"/>
       <w:pPr>
-        <w:ind w:left="7200" w:hanging="360"/>
+        <w:ind w:left="7440" w:hanging="360"/>
       </w:pPr>
       <w:rPr>
         <w:rFonts w:ascii="Wingdings" w:hAnsi="Wingdings" w:hint="default"/>
@@ -5049,9 +7683,9 @@
     </w:lvl>
   </w:abstractNum>
   <w:abstractNum w:abstractNumId="3" w15:restartNumberingAfterBreak="0">
-    <w:nsid w:val="532D20A3"/>
+    <w:nsid w:val="5267051F"/>
     <w:multiLevelType w:val="hybridMultilevel"/>
-    <w:tmpl w:val="FC807180"/>
+    <w:tmpl w:val="601EFA9C"/>
     <w:lvl w:ilvl="0" w:tplc="04090001">
       <w:start w:val="1"/>
       <w:numFmt w:val="bullet"/>
@@ -5162,9 +7796,9 @@
     </w:lvl>
   </w:abstractNum>
   <w:abstractNum w:abstractNumId="4" w15:restartNumberingAfterBreak="0">
-    <w:nsid w:val="57B16B4B"/>
+    <w:nsid w:val="532D20A3"/>
     <w:multiLevelType w:val="hybridMultilevel"/>
-    <w:tmpl w:val="2CD0A896"/>
+    <w:tmpl w:val="FC807180"/>
     <w:lvl w:ilvl="0" w:tplc="04090001">
       <w:start w:val="1"/>
       <w:numFmt w:val="bullet"/>
@@ -5275,16 +7909,16 @@
     </w:lvl>
   </w:abstractNum>
   <w:abstractNum w:abstractNumId="5" w15:restartNumberingAfterBreak="0">
-    <w:nsid w:val="63770704"/>
+    <w:nsid w:val="57B16B4B"/>
     <w:multiLevelType w:val="hybridMultilevel"/>
-    <w:tmpl w:val="E6F01CC2"/>
+    <w:tmpl w:val="2CD0A896"/>
     <w:lvl w:ilvl="0" w:tplc="04090001">
       <w:start w:val="1"/>
       <w:numFmt w:val="bullet"/>
       <w:lvlText w:val=""/>
       <w:lvlJc w:val="left"/>
       <w:pPr>
-        <w:ind w:left="1500" w:hanging="360"/>
+        <w:ind w:left="1440" w:hanging="360"/>
       </w:pPr>
       <w:rPr>
         <w:rFonts w:ascii="Symbol" w:hAnsi="Symbol" w:hint="default"/>
@@ -5296,7 +7930,7 @@
       <w:lvlText w:val="o"/>
       <w:lvlJc w:val="left"/>
       <w:pPr>
-        <w:ind w:left="2220" w:hanging="360"/>
+        <w:ind w:left="2160" w:hanging="360"/>
       </w:pPr>
       <w:rPr>
         <w:rFonts w:ascii="Courier New" w:hAnsi="Courier New" w:cs="Courier New" w:hint="default"/>
@@ -5308,7 +7942,7 @@
       <w:lvlText w:val=""/>
       <w:lvlJc w:val="left"/>
       <w:pPr>
-        <w:ind w:left="2940" w:hanging="360"/>
+        <w:ind w:left="2880" w:hanging="360"/>
       </w:pPr>
       <w:rPr>
         <w:rFonts w:ascii="Wingdings" w:hAnsi="Wingdings" w:hint="default"/>
@@ -5320,7 +7954,7 @@
       <w:lvlText w:val=""/>
       <w:lvlJc w:val="left"/>
       <w:pPr>
-        <w:ind w:left="3660" w:hanging="360"/>
+        <w:ind w:left="3600" w:hanging="360"/>
       </w:pPr>
       <w:rPr>
         <w:rFonts w:ascii="Symbol" w:hAnsi="Symbol" w:hint="default"/>
@@ -5332,7 +7966,7 @@
       <w:lvlText w:val="o"/>
       <w:lvlJc w:val="left"/>
       <w:pPr>
-        <w:ind w:left="4380" w:hanging="360"/>
+        <w:ind w:left="4320" w:hanging="360"/>
       </w:pPr>
       <w:rPr>
         <w:rFonts w:ascii="Courier New" w:hAnsi="Courier New" w:cs="Courier New" w:hint="default"/>
@@ -5344,7 +7978,7 @@
       <w:lvlText w:val=""/>
       <w:lvlJc w:val="left"/>
       <w:pPr>
-        <w:ind w:left="5100" w:hanging="360"/>
+        <w:ind w:left="5040" w:hanging="360"/>
       </w:pPr>
       <w:rPr>
         <w:rFonts w:ascii="Wingdings" w:hAnsi="Wingdings" w:hint="default"/>
@@ -5356,7 +7990,7 @@
       <w:lvlText w:val=""/>
       <w:lvlJc w:val="left"/>
       <w:pPr>
-        <w:ind w:left="5820" w:hanging="360"/>
+        <w:ind w:left="5760" w:hanging="360"/>
       </w:pPr>
       <w:rPr>
         <w:rFonts w:ascii="Symbol" w:hAnsi="Symbol" w:hint="default"/>
@@ -5368,7 +8002,7 @@
       <w:lvlText w:val="o"/>
       <w:lvlJc w:val="left"/>
       <w:pPr>
-        <w:ind w:left="6540" w:hanging="360"/>
+        <w:ind w:left="6480" w:hanging="360"/>
       </w:pPr>
       <w:rPr>
         <w:rFonts w:ascii="Courier New" w:hAnsi="Courier New" w:cs="Courier New" w:hint="default"/>
@@ -5380,7 +8014,233 @@
       <w:lvlText w:val=""/>
       <w:lvlJc w:val="left"/>
       <w:pPr>
+        <w:ind w:left="7200" w:hanging="360"/>
+      </w:pPr>
+      <w:rPr>
+        <w:rFonts w:ascii="Wingdings" w:hAnsi="Wingdings" w:hint="default"/>
+      </w:rPr>
+    </w:lvl>
+  </w:abstractNum>
+  <w:abstractNum w:abstractNumId="6" w15:restartNumberingAfterBreak="0">
+    <w:nsid w:val="63770704"/>
+    <w:multiLevelType w:val="hybridMultilevel"/>
+    <w:tmpl w:val="E6F01CC2"/>
+    <w:lvl w:ilvl="0" w:tplc="04090001">
+      <w:start w:val="1"/>
+      <w:numFmt w:val="bullet"/>
+      <w:lvlText w:val=""/>
+      <w:lvlJc w:val="left"/>
+      <w:pPr>
+        <w:ind w:left="1500" w:hanging="360"/>
+      </w:pPr>
+      <w:rPr>
+        <w:rFonts w:ascii="Symbol" w:hAnsi="Symbol" w:hint="default"/>
+      </w:rPr>
+    </w:lvl>
+    <w:lvl w:ilvl="1" w:tplc="04090003" w:tentative="1">
+      <w:start w:val="1"/>
+      <w:numFmt w:val="bullet"/>
+      <w:lvlText w:val="o"/>
+      <w:lvlJc w:val="left"/>
+      <w:pPr>
+        <w:ind w:left="2220" w:hanging="360"/>
+      </w:pPr>
+      <w:rPr>
+        <w:rFonts w:ascii="Courier New" w:hAnsi="Courier New" w:cs="Courier New" w:hint="default"/>
+      </w:rPr>
+    </w:lvl>
+    <w:lvl w:ilvl="2" w:tplc="04090005" w:tentative="1">
+      <w:start w:val="1"/>
+      <w:numFmt w:val="bullet"/>
+      <w:lvlText w:val=""/>
+      <w:lvlJc w:val="left"/>
+      <w:pPr>
+        <w:ind w:left="2940" w:hanging="360"/>
+      </w:pPr>
+      <w:rPr>
+        <w:rFonts w:ascii="Wingdings" w:hAnsi="Wingdings" w:hint="default"/>
+      </w:rPr>
+    </w:lvl>
+    <w:lvl w:ilvl="3" w:tplc="04090001" w:tentative="1">
+      <w:start w:val="1"/>
+      <w:numFmt w:val="bullet"/>
+      <w:lvlText w:val=""/>
+      <w:lvlJc w:val="left"/>
+      <w:pPr>
+        <w:ind w:left="3660" w:hanging="360"/>
+      </w:pPr>
+      <w:rPr>
+        <w:rFonts w:ascii="Symbol" w:hAnsi="Symbol" w:hint="default"/>
+      </w:rPr>
+    </w:lvl>
+    <w:lvl w:ilvl="4" w:tplc="04090003" w:tentative="1">
+      <w:start w:val="1"/>
+      <w:numFmt w:val="bullet"/>
+      <w:lvlText w:val="o"/>
+      <w:lvlJc w:val="left"/>
+      <w:pPr>
+        <w:ind w:left="4380" w:hanging="360"/>
+      </w:pPr>
+      <w:rPr>
+        <w:rFonts w:ascii="Courier New" w:hAnsi="Courier New" w:cs="Courier New" w:hint="default"/>
+      </w:rPr>
+    </w:lvl>
+    <w:lvl w:ilvl="5" w:tplc="04090005" w:tentative="1">
+      <w:start w:val="1"/>
+      <w:numFmt w:val="bullet"/>
+      <w:lvlText w:val=""/>
+      <w:lvlJc w:val="left"/>
+      <w:pPr>
+        <w:ind w:left="5100" w:hanging="360"/>
+      </w:pPr>
+      <w:rPr>
+        <w:rFonts w:ascii="Wingdings" w:hAnsi="Wingdings" w:hint="default"/>
+      </w:rPr>
+    </w:lvl>
+    <w:lvl w:ilvl="6" w:tplc="04090001" w:tentative="1">
+      <w:start w:val="1"/>
+      <w:numFmt w:val="bullet"/>
+      <w:lvlText w:val=""/>
+      <w:lvlJc w:val="left"/>
+      <w:pPr>
+        <w:ind w:left="5820" w:hanging="360"/>
+      </w:pPr>
+      <w:rPr>
+        <w:rFonts w:ascii="Symbol" w:hAnsi="Symbol" w:hint="default"/>
+      </w:rPr>
+    </w:lvl>
+    <w:lvl w:ilvl="7" w:tplc="04090003" w:tentative="1">
+      <w:start w:val="1"/>
+      <w:numFmt w:val="bullet"/>
+      <w:lvlText w:val="o"/>
+      <w:lvlJc w:val="left"/>
+      <w:pPr>
+        <w:ind w:left="6540" w:hanging="360"/>
+      </w:pPr>
+      <w:rPr>
+        <w:rFonts w:ascii="Courier New" w:hAnsi="Courier New" w:cs="Courier New" w:hint="default"/>
+      </w:rPr>
+    </w:lvl>
+    <w:lvl w:ilvl="8" w:tplc="04090005" w:tentative="1">
+      <w:start w:val="1"/>
+      <w:numFmt w:val="bullet"/>
+      <w:lvlText w:val=""/>
+      <w:lvlJc w:val="left"/>
+      <w:pPr>
         <w:ind w:left="7260" w:hanging="360"/>
+      </w:pPr>
+      <w:rPr>
+        <w:rFonts w:ascii="Wingdings" w:hAnsi="Wingdings" w:hint="default"/>
+      </w:rPr>
+    </w:lvl>
+  </w:abstractNum>
+  <w:abstractNum w:abstractNumId="7" w15:restartNumberingAfterBreak="0">
+    <w:nsid w:val="6A504FFA"/>
+    <w:multiLevelType w:val="hybridMultilevel"/>
+    <w:tmpl w:val="FC642DAC"/>
+    <w:lvl w:ilvl="0" w:tplc="04090001">
+      <w:start w:val="1"/>
+      <w:numFmt w:val="bullet"/>
+      <w:lvlText w:val=""/>
+      <w:lvlJc w:val="left"/>
+      <w:pPr>
+        <w:ind w:left="1680" w:hanging="360"/>
+      </w:pPr>
+      <w:rPr>
+        <w:rFonts w:ascii="Symbol" w:hAnsi="Symbol" w:hint="default"/>
+      </w:rPr>
+    </w:lvl>
+    <w:lvl w:ilvl="1" w:tplc="04090003" w:tentative="1">
+      <w:start w:val="1"/>
+      <w:numFmt w:val="bullet"/>
+      <w:lvlText w:val="o"/>
+      <w:lvlJc w:val="left"/>
+      <w:pPr>
+        <w:ind w:left="2400" w:hanging="360"/>
+      </w:pPr>
+      <w:rPr>
+        <w:rFonts w:ascii="Courier New" w:hAnsi="Courier New" w:cs="Courier New" w:hint="default"/>
+      </w:rPr>
+    </w:lvl>
+    <w:lvl w:ilvl="2" w:tplc="04090005" w:tentative="1">
+      <w:start w:val="1"/>
+      <w:numFmt w:val="bullet"/>
+      <w:lvlText w:val=""/>
+      <w:lvlJc w:val="left"/>
+      <w:pPr>
+        <w:ind w:left="3120" w:hanging="360"/>
+      </w:pPr>
+      <w:rPr>
+        <w:rFonts w:ascii="Wingdings" w:hAnsi="Wingdings" w:hint="default"/>
+      </w:rPr>
+    </w:lvl>
+    <w:lvl w:ilvl="3" w:tplc="04090001" w:tentative="1">
+      <w:start w:val="1"/>
+      <w:numFmt w:val="bullet"/>
+      <w:lvlText w:val=""/>
+      <w:lvlJc w:val="left"/>
+      <w:pPr>
+        <w:ind w:left="3840" w:hanging="360"/>
+      </w:pPr>
+      <w:rPr>
+        <w:rFonts w:ascii="Symbol" w:hAnsi="Symbol" w:hint="default"/>
+      </w:rPr>
+    </w:lvl>
+    <w:lvl w:ilvl="4" w:tplc="04090003" w:tentative="1">
+      <w:start w:val="1"/>
+      <w:numFmt w:val="bullet"/>
+      <w:lvlText w:val="o"/>
+      <w:lvlJc w:val="left"/>
+      <w:pPr>
+        <w:ind w:left="4560" w:hanging="360"/>
+      </w:pPr>
+      <w:rPr>
+        <w:rFonts w:ascii="Courier New" w:hAnsi="Courier New" w:cs="Courier New" w:hint="default"/>
+      </w:rPr>
+    </w:lvl>
+    <w:lvl w:ilvl="5" w:tplc="04090005" w:tentative="1">
+      <w:start w:val="1"/>
+      <w:numFmt w:val="bullet"/>
+      <w:lvlText w:val=""/>
+      <w:lvlJc w:val="left"/>
+      <w:pPr>
+        <w:ind w:left="5280" w:hanging="360"/>
+      </w:pPr>
+      <w:rPr>
+        <w:rFonts w:ascii="Wingdings" w:hAnsi="Wingdings" w:hint="default"/>
+      </w:rPr>
+    </w:lvl>
+    <w:lvl w:ilvl="6" w:tplc="04090001" w:tentative="1">
+      <w:start w:val="1"/>
+      <w:numFmt w:val="bullet"/>
+      <w:lvlText w:val=""/>
+      <w:lvlJc w:val="left"/>
+      <w:pPr>
+        <w:ind w:left="6000" w:hanging="360"/>
+      </w:pPr>
+      <w:rPr>
+        <w:rFonts w:ascii="Symbol" w:hAnsi="Symbol" w:hint="default"/>
+      </w:rPr>
+    </w:lvl>
+    <w:lvl w:ilvl="7" w:tplc="04090003" w:tentative="1">
+      <w:start w:val="1"/>
+      <w:numFmt w:val="bullet"/>
+      <w:lvlText w:val="o"/>
+      <w:lvlJc w:val="left"/>
+      <w:pPr>
+        <w:ind w:left="6720" w:hanging="360"/>
+      </w:pPr>
+      <w:rPr>
+        <w:rFonts w:ascii="Courier New" w:hAnsi="Courier New" w:cs="Courier New" w:hint="default"/>
+      </w:rPr>
+    </w:lvl>
+    <w:lvl w:ilvl="8" w:tplc="04090005" w:tentative="1">
+      <w:start w:val="1"/>
+      <w:numFmt w:val="bullet"/>
+      <w:lvlText w:val=""/>
+      <w:lvlJc w:val="left"/>
+      <w:pPr>
+        <w:ind w:left="7440" w:hanging="360"/>
       </w:pPr>
       <w:rPr>
         <w:rFonts w:ascii="Wingdings" w:hAnsi="Wingdings" w:hint="default"/>
@@ -5391,19 +8251,25 @@
     <w:abstractNumId w:val="0"/>
   </w:num>
   <w:num w:numId="2">
-    <w:abstractNumId w:val="1"/>
+    <w:abstractNumId w:val="2"/>
   </w:num>
   <w:num w:numId="3">
-    <w:abstractNumId w:val="2"/>
+    <w:abstractNumId w:val="3"/>
   </w:num>
   <w:num w:numId="4">
+    <w:abstractNumId w:val="6"/>
+  </w:num>
+  <w:num w:numId="5">
+    <w:abstractNumId w:val="4"/>
+  </w:num>
+  <w:num w:numId="6">
     <w:abstractNumId w:val="5"/>
   </w:num>
-  <w:num w:numId="5">
-    <w:abstractNumId w:val="3"/>
+  <w:num w:numId="7">
+    <w:abstractNumId w:val="7"/>
   </w:num>
-  <w:num w:numId="6">
-    <w:abstractNumId w:val="4"/>
+  <w:num w:numId="8">
+    <w:abstractNumId w:val="1"/>
   </w:num>
 </w:numbering>
 </file>
@@ -5844,6 +8710,54 @@
       <w:contextualSpacing/>
     </w:pPr>
   </w:style>
+  <w:style w:type="paragraph" w:styleId="HTMLPreformatted">
+    <w:name w:val="HTML Preformatted"/>
+    <w:basedOn w:val="Normal"/>
+    <w:link w:val="HTMLPreformattedChar"/>
+    <w:uiPriority w:val="99"/>
+    <w:semiHidden/>
+    <w:unhideWhenUsed/>
+    <w:rsid w:val="00D05EEA"/>
+    <w:pPr>
+      <w:tabs>
+        <w:tab w:val="left" w:pos="916"/>
+        <w:tab w:val="left" w:pos="1832"/>
+        <w:tab w:val="left" w:pos="2748"/>
+        <w:tab w:val="left" w:pos="3664"/>
+        <w:tab w:val="left" w:pos="4580"/>
+        <w:tab w:val="left" w:pos="5496"/>
+        <w:tab w:val="left" w:pos="6412"/>
+        <w:tab w:val="left" w:pos="7328"/>
+        <w:tab w:val="left" w:pos="8244"/>
+        <w:tab w:val="left" w:pos="9160"/>
+        <w:tab w:val="left" w:pos="10076"/>
+        <w:tab w:val="left" w:pos="10992"/>
+        <w:tab w:val="left" w:pos="11908"/>
+        <w:tab w:val="left" w:pos="12824"/>
+        <w:tab w:val="left" w:pos="13740"/>
+        <w:tab w:val="left" w:pos="14656"/>
+      </w:tabs>
+      <w:spacing w:after="0" w:line="240" w:lineRule="auto"/>
+    </w:pPr>
+    <w:rPr>
+      <w:rFonts w:ascii="Courier New" w:eastAsia="Times New Roman" w:hAnsi="Courier New" w:cs="Courier New"/>
+      <w:sz w:val="20"/>
+      <w:szCs w:val="20"/>
+    </w:rPr>
+  </w:style>
+  <w:style w:type="character" w:customStyle="1" w:styleId="HTMLPreformattedChar">
+    <w:name w:val="HTML Preformatted Char"/>
+    <w:basedOn w:val="DefaultParagraphFont"/>
+    <w:link w:val="HTMLPreformatted"/>
+    <w:uiPriority w:val="99"/>
+    <w:semiHidden/>
+    <w:rsid w:val="00D05EEA"/>
+    <w:rPr>
+      <w:rFonts w:ascii="Courier New" w:eastAsia="Times New Roman" w:hAnsi="Courier New" w:cs="Courier New"/>
+      <w:sz w:val="20"/>
+      <w:szCs w:val="20"/>
+    </w:rPr>
+  </w:style>
 </w:styles>
 </file>
 
@@ -6106,4 +9020,16 @@
     </a:ext>
   </a:extLst>
 </a:theme>
+</file>
+
+<file path=customXml/item1.xml><?xml version="1.0" encoding="utf-8"?>
+<b:Sources xmlns:b="http://schemas.openxmlformats.org/officeDocument/2006/bibliography" xmlns="http://schemas.openxmlformats.org/officeDocument/2006/bibliography" SelectedStyle="\APASixthEditionOfficeOnline.xsl" StyleName="APA" Version="6"/>
+</file>
+
+<file path=customXml/itemProps1.xml><?xml version="1.0" encoding="utf-8"?>
+<ds:datastoreItem xmlns:ds="http://schemas.openxmlformats.org/officeDocument/2006/customXml" ds:itemID="{CFB5E092-5E92-4A0C-ACA0-A9899C859A34}">
+  <ds:schemaRefs>
+    <ds:schemaRef ds:uri="http://schemas.openxmlformats.org/officeDocument/2006/bibliography"/>
+  </ds:schemaRefs>
+</ds:datastoreItem>
 </file>
</xml_diff>